<commit_message>
More reviewer responses, starting data DOIs
</commit_message>
<xml_diff>
--- a/Publications/IJSM/Reviewer Feedback/Reviewer 2 comments.docx
+++ b/Publications/IJSM/Reviewer Feedback/Reviewer 2 comments.docx
@@ -1,6 +1,6 @@
 
 <file path=word/document.xml><?xml version="1.0" encoding="utf-8"?>
-<w:document xmlns:wpc="http://schemas.microsoft.com/office/word/2010/wordprocessingCanvas" xmlns:cx="http://schemas.microsoft.com/office/drawing/2014/chartex" xmlns:cx1="http://schemas.microsoft.com/office/drawing/2015/9/8/chartex" xmlns:cx2="http://schemas.microsoft.com/office/drawing/2015/10/21/chartex" xmlns:cx3="http://schemas.microsoft.com/office/drawing/2016/5/9/chartex" xmlns:cx4="http://schemas.microsoft.com/office/drawing/2016/5/10/chartex" xmlns:cx5="http://schemas.microsoft.com/office/drawing/2016/5/11/chartex" xmlns:cx6="http://schemas.microsoft.com/office/drawing/2016/5/12/chartex" xmlns:cx7="http://schemas.microsoft.com/office/drawing/2016/5/13/chartex" xmlns:cx8="http://schemas.microsoft.com/office/drawing/2016/5/14/chartex" xmlns:mc="http://schemas.openxmlformats.org/markup-compatibility/2006" xmlns:aink="http://schemas.microsoft.com/office/drawing/2016/ink" xmlns:am3d="http://schemas.microsoft.com/office/drawing/2017/model3d" xmlns:o="urn:schemas-microsoft-com:office:office" xmlns:oel="http://schemas.microsoft.com/office/2019/extlst" xmlns:r="http://schemas.openxmlformats.org/officeDocument/2006/relationships" xmlns:m="http://schemas.openxmlformats.org/officeDocument/2006/math" xmlns:v="urn:schemas-microsoft-com:vml" xmlns:wp14="http://schemas.microsoft.com/office/word/2010/wordprocessingDrawing" xmlns:wp="http://schemas.openxmlformats.org/drawingml/2006/wordprocessingDrawing" xmlns:w10="urn:schemas-microsoft-com:office:word" xmlns:w="http://schemas.openxmlformats.org/wordprocessingml/2006/main" xmlns:w14="http://schemas.microsoft.com/office/word/2010/wordml" xmlns:w15="http://schemas.microsoft.com/office/word/2012/wordml" xmlns:w16cex="http://schemas.microsoft.com/office/word/2018/wordml/cex" xmlns:w16cid="http://schemas.microsoft.com/office/word/2016/wordml/cid" xmlns:w16="http://schemas.microsoft.com/office/word/2018/wordml" xmlns:w16sdtdh="http://schemas.microsoft.com/office/word/2020/wordml/sdtdatahash" xmlns:w16se="http://schemas.microsoft.com/office/word/2015/wordml/symex" xmlns:wpg="http://schemas.microsoft.com/office/word/2010/wordprocessingGroup" xmlns:wpi="http://schemas.microsoft.com/office/word/2010/wordprocessingInk" xmlns:wne="http://schemas.microsoft.com/office/word/2006/wordml" xmlns:wps="http://schemas.microsoft.com/office/word/2010/wordprocessingShape" mc:Ignorable="w14 w15 w16se w16cid w16 w16cex w16sdtdh wp14">
+<w:document xmlns:wpc="http://schemas.microsoft.com/office/word/2010/wordprocessingCanvas" xmlns:cx="http://schemas.microsoft.com/office/drawing/2014/chartex" xmlns:cx1="http://schemas.microsoft.com/office/drawing/2015/9/8/chartex" xmlns:cx2="http://schemas.microsoft.com/office/drawing/2015/10/21/chartex" xmlns:cx3="http://schemas.microsoft.com/office/drawing/2016/5/9/chartex" xmlns:cx4="http://schemas.microsoft.com/office/drawing/2016/5/10/chartex" xmlns:cx5="http://schemas.microsoft.com/office/drawing/2016/5/11/chartex" xmlns:cx6="http://schemas.microsoft.com/office/drawing/2016/5/12/chartex" xmlns:cx7="http://schemas.microsoft.com/office/drawing/2016/5/13/chartex" xmlns:cx8="http://schemas.microsoft.com/office/drawing/2016/5/14/chartex" xmlns:mc="http://schemas.openxmlformats.org/markup-compatibility/2006" xmlns:aink="http://schemas.microsoft.com/office/drawing/2016/ink" xmlns:am3d="http://schemas.microsoft.com/office/drawing/2017/model3d" xmlns:o="urn:schemas-microsoft-com:office:office" xmlns:oel="http://schemas.microsoft.com/office/2019/extlst" xmlns:r="http://schemas.openxmlformats.org/officeDocument/2006/relationships" xmlns:m="http://schemas.openxmlformats.org/officeDocument/2006/math" xmlns:v="urn:schemas-microsoft-com:vml" xmlns:wp14="http://schemas.microsoft.com/office/word/2010/wordprocessingDrawing" xmlns:wp="http://schemas.openxmlformats.org/drawingml/2006/wordprocessingDrawing" xmlns:w10="urn:schemas-microsoft-com:office:word" xmlns:w="http://schemas.openxmlformats.org/wordprocessingml/2006/main" xmlns:w14="http://schemas.microsoft.com/office/word/2010/wordml" xmlns:w15="http://schemas.microsoft.com/office/word/2012/wordml" xmlns:w16cex="http://schemas.microsoft.com/office/word/2018/wordml/cex" xmlns:w16cid="http://schemas.microsoft.com/office/word/2016/wordml/cid" xmlns:w16="http://schemas.microsoft.com/office/word/2018/wordml" xmlns:w16du="http://schemas.microsoft.com/office/word/2023/wordml/word16du" xmlns:w16sdtdh="http://schemas.microsoft.com/office/word/2020/wordml/sdtdatahash" xmlns:w16se="http://schemas.microsoft.com/office/word/2015/wordml/symex" xmlns:wpg="http://schemas.microsoft.com/office/word/2010/wordprocessingGroup" xmlns:wpi="http://schemas.microsoft.com/office/word/2010/wordprocessingInk" xmlns:wne="http://schemas.microsoft.com/office/word/2006/wordml" xmlns:wps="http://schemas.microsoft.com/office/word/2010/wordprocessingShape" mc:Ignorable="w14 w15 w16se w16cid w16 w16cex w16sdtdh w16du wp14">
   <w:body>
     <w:p>
       <w:pPr>
@@ -486,14 +486,12 @@
       <w:r>
         <w:t xml:space="preserve">document) </w:t>
       </w:r>
-      <w:proofErr w:type="gramStart"/>
       <w:r>
         <w:rPr>
           <w:spacing w:val="-2"/>
         </w:rPr>
         <w:t>Abstract</w:t>
       </w:r>
-      <w:proofErr w:type="gramEnd"/>
     </w:p>
     <w:p>
       <w:pPr>
@@ -2145,6 +2143,7 @@
         <w:spacing w:before="181" w:line="259" w:lineRule="auto"/>
         <w:ind w:right="219"/>
       </w:pPr>
+      <w:commentRangeStart w:id="8"/>
       <w:r>
         <w:t>You</w:t>
       </w:r>
@@ -2278,6 +2277,13 @@
       </w:r>
       <w:r>
         <w:t>sources you cited).</w:t>
+      </w:r>
+      <w:commentRangeEnd w:id="8"/>
+      <w:r>
+        <w:rPr>
+          <w:rStyle w:val="CommentReference"/>
+        </w:rPr>
+        <w:commentReference w:id="8"/>
       </w:r>
     </w:p>
     <w:p>
@@ -2617,8 +2623,8 @@
         </w:rPr>
         <w:t xml:space="preserve"> </w:t>
       </w:r>
-      <w:commentRangeStart w:id="8"/>
       <w:commentRangeStart w:id="9"/>
+      <w:commentRangeStart w:id="10"/>
       <w:r>
         <w:t>Have</w:t>
       </w:r>
@@ -2649,19 +2655,19 @@
       <w:r>
         <w:t>any validation for this on a subset of articles? If so, what were the performance metrics?</w:t>
       </w:r>
-      <w:commentRangeEnd w:id="8"/>
+      <w:commentRangeEnd w:id="9"/>
       <w:r>
         <w:rPr>
           <w:rStyle w:val="CommentReference"/>
         </w:rPr>
-        <w:commentReference w:id="8"/>
-      </w:r>
-      <w:commentRangeEnd w:id="9"/>
+        <w:commentReference w:id="9"/>
+      </w:r>
+      <w:commentRangeEnd w:id="10"/>
       <w:r>
         <w:rPr>
           <w:rStyle w:val="CommentReference"/>
         </w:rPr>
-        <w:commentReference w:id="9"/>
+        <w:commentReference w:id="10"/>
       </w:r>
     </w:p>
     <w:p>
@@ -2817,16 +2823,16 @@
       <w:r>
         <w:t xml:space="preserve">processing strategies may have changes over time with changes in technology and education. This is also something you should </w:t>
       </w:r>
-      <w:commentRangeStart w:id="10"/>
+      <w:commentRangeStart w:id="11"/>
       <w:r>
         <w:t>discuss in the discussion section.</w:t>
       </w:r>
-      <w:commentRangeEnd w:id="10"/>
+      <w:commentRangeEnd w:id="11"/>
       <w:r>
         <w:rPr>
           <w:rStyle w:val="CommentReference"/>
         </w:rPr>
-        <w:commentReference w:id="10"/>
+        <w:commentReference w:id="11"/>
       </w:r>
     </w:p>
     <w:p>
@@ -2845,6 +2851,7 @@
         <w:pStyle w:val="BodyText"/>
         <w:spacing w:before="37"/>
       </w:pPr>
+      <w:commentRangeStart w:id="12"/>
       <w:r>
         <w:lastRenderedPageBreak/>
         <w:t>P2</w:t>
@@ -2950,6 +2957,13 @@
           <w:spacing w:val="-2"/>
         </w:rPr>
         <w:t>searches.</w:t>
+      </w:r>
+      <w:commentRangeEnd w:id="12"/>
+      <w:r>
+        <w:rPr>
+          <w:rStyle w:val="CommentReference"/>
+        </w:rPr>
+        <w:commentReference w:id="12"/>
       </w:r>
     </w:p>
     <w:p>
@@ -2958,6 +2972,7 @@
         <w:spacing w:before="183" w:line="259" w:lineRule="auto"/>
         <w:ind w:right="117"/>
       </w:pPr>
+      <w:commentRangeStart w:id="13"/>
       <w:r>
         <w:t>P2</w:t>
       </w:r>
@@ -3128,6 +3143,13 @@
           <w:spacing w:val="-2"/>
         </w:rPr>
         <w:t>materials?</w:t>
+      </w:r>
+      <w:commentRangeEnd w:id="13"/>
+      <w:r>
+        <w:rPr>
+          <w:rStyle w:val="CommentReference"/>
+        </w:rPr>
+        <w:commentReference w:id="13"/>
       </w:r>
     </w:p>
     <w:p>
@@ -3440,7 +3462,7 @@
         <w:spacing w:line="403" w:lineRule="auto"/>
         <w:ind w:right="3640"/>
       </w:pPr>
-      <w:commentRangeStart w:id="11"/>
+      <w:commentRangeStart w:id="14"/>
       <w:r>
         <w:t xml:space="preserve">P3 15 Not all readers may be familiar with the term </w:t>
       </w:r>
@@ -3458,12 +3480,12 @@
         </w:rPr>
         <w:t xml:space="preserve"> </w:t>
       </w:r>
-      <w:commentRangeEnd w:id="11"/>
+      <w:commentRangeEnd w:id="14"/>
       <w:r>
         <w:rPr>
           <w:rStyle w:val="CommentReference"/>
         </w:rPr>
-        <w:commentReference w:id="11"/>
+        <w:commentReference w:id="14"/>
       </w:r>
       <w:r>
         <w:t>P3</w:t>
@@ -3811,7 +3833,7 @@
       <w:r>
         <w:t>n</w:t>
       </w:r>
-      <w:commentRangeStart w:id="12"/>
+      <w:commentRangeStart w:id="15"/>
       <w:r>
         <w:t>o</w:t>
       </w:r>
@@ -3851,15 +3873,23 @@
       <w:r>
         <w:t xml:space="preserve">found? </w:t>
       </w:r>
-      <w:commentRangeEnd w:id="12"/>
+      <w:commentRangeEnd w:id="15"/>
       <w:r>
         <w:rPr>
           <w:rStyle w:val="CommentReference"/>
         </w:rPr>
-        <w:commentReference w:id="12"/>
-      </w:r>
+        <w:commentReference w:id="15"/>
+      </w:r>
+      <w:commentRangeStart w:id="16"/>
       <w:r>
         <w:t>P4 9 How did you generate the random sample?</w:t>
+      </w:r>
+      <w:commentRangeEnd w:id="16"/>
+      <w:r>
+        <w:rPr>
+          <w:rStyle w:val="CommentReference"/>
+        </w:rPr>
+        <w:commentReference w:id="16"/>
       </w:r>
     </w:p>
     <w:p>
@@ -4570,13 +4600,8 @@
         </w:rPr>
         <w:t xml:space="preserve"> </w:t>
       </w:r>
-      <w:proofErr w:type="gramStart"/>
-      <w:r>
-        <w:t>e.g.</w:t>
-      </w:r>
-      <w:proofErr w:type="gramEnd"/>
-      <w:r>
-        <w:t xml:space="preserve"> overshoot (Brown 2001).</w:t>
+      <w:r>
+        <w:t>e.g. overshoot (Brown 2001).</w:t>
       </w:r>
     </w:p>
     <w:p>
@@ -4642,7 +4667,7 @@
         </w:rPr>
         <w:t xml:space="preserve"> </w:t>
       </w:r>
-      <w:commentRangeStart w:id="13"/>
+      <w:commentRangeStart w:id="17"/>
       <w:r>
         <w:t>I</w:t>
       </w:r>
@@ -4754,12 +4779,12 @@
       <w:r>
         <w:t>in your search strategy that may limit the number of studies retrieved?</w:t>
       </w:r>
-      <w:commentRangeEnd w:id="13"/>
+      <w:commentRangeEnd w:id="17"/>
       <w:r>
         <w:rPr>
           <w:rStyle w:val="CommentReference"/>
         </w:rPr>
-        <w:commentReference w:id="13"/>
+        <w:commentReference w:id="17"/>
       </w:r>
     </w:p>
     <w:p>
@@ -5903,15 +5928,7 @@
         <w:t xml:space="preserve"> </w:t>
       </w:r>
       <w:r>
-        <w:t>of using simultaneous confidence bands [</w:t>
-      </w:r>
-      <w:proofErr w:type="spellStart"/>
-      <w:r>
-        <w:t>Liebl</w:t>
-      </w:r>
-      <w:proofErr w:type="spellEnd"/>
-      <w:r>
-        <w:t xml:space="preserve"> 2023] or Bayesian credible intervals?)</w:t>
+        <w:t>of using simultaneous confidence bands [Liebl 2023] or Bayesian credible intervals?)</w:t>
       </w:r>
     </w:p>
     <w:p>
@@ -6476,13 +6493,8 @@
         <w:t xml:space="preserve"> </w:t>
       </w:r>
       <w:r>
-        <w:t xml:space="preserve">…’ P9 12 Write the first author name out </w:t>
-      </w:r>
-      <w:proofErr w:type="gramStart"/>
-      <w:r>
-        <w:t>here</w:t>
-      </w:r>
-      <w:proofErr w:type="gramEnd"/>
+        <w:t>…’ P9 12 Write the first author name out here</w:t>
+      </w:r>
     </w:p>
     <w:p>
       <w:pPr>
@@ -6908,16 +6920,8 @@
         <w:rPr>
           <w:spacing w:val="-5"/>
         </w:rPr>
-        <w:t xml:space="preserve"> </w:t>
-      </w:r>
-      <w:proofErr w:type="gramStart"/>
-      <w:r>
-        <w:rPr>
-          <w:spacing w:val="-5"/>
-        </w:rPr>
-        <w:t>if</w:t>
-      </w:r>
-      <w:proofErr w:type="gramEnd"/>
+        <w:t xml:space="preserve"> if</w:t>
+      </w:r>
     </w:p>
     <w:p>
       <w:pPr>
@@ -8042,6 +8046,7 @@
         <w:spacing w:before="162" w:line="256" w:lineRule="auto"/>
         <w:ind w:right="117"/>
       </w:pPr>
+      <w:commentRangeStart w:id="18"/>
       <w:r>
         <w:t>P9</w:t>
       </w:r>
@@ -8197,6 +8202,13 @@
       </w:r>
       <w:r>
         <w:t>differ based on the parameter of interest in the literature. And more importantly, should it differ?</w:t>
+      </w:r>
+      <w:commentRangeEnd w:id="18"/>
+      <w:r>
+        <w:rPr>
+          <w:rStyle w:val="CommentReference"/>
+        </w:rPr>
+        <w:commentReference w:id="18"/>
       </w:r>
     </w:p>
     <w:p>
@@ -8487,6 +8499,7 @@
         <w:spacing w:before="180" w:line="259" w:lineRule="auto"/>
         <w:ind w:right="117"/>
       </w:pPr>
+      <w:commentRangeStart w:id="19"/>
       <w:r>
         <w:t>Fig</w:t>
       </w:r>
@@ -8642,6 +8655,13 @@
       </w:r>
       <w:r>
         <w:t>is necessary for your article.</w:t>
+      </w:r>
+      <w:commentRangeEnd w:id="19"/>
+      <w:r>
+        <w:rPr>
+          <w:rStyle w:val="CommentReference"/>
+        </w:rPr>
+        <w:commentReference w:id="19"/>
       </w:r>
     </w:p>
     <w:p>
@@ -8804,14 +8824,12 @@
         </w:rPr>
         <w:t xml:space="preserve"> </w:t>
       </w:r>
-      <w:proofErr w:type="gramStart"/>
       <w:r>
         <w:rPr>
           <w:spacing w:val="-2"/>
         </w:rPr>
         <w:t>obtained</w:t>
       </w:r>
-      <w:proofErr w:type="gramEnd"/>
     </w:p>
     <w:p>
       <w:pPr>
@@ -9188,11 +9206,9 @@
         <w:pStyle w:val="BodyText"/>
         <w:spacing w:before="180"/>
       </w:pPr>
-      <w:proofErr w:type="spellStart"/>
       <w:r>
         <w:t>Liebl</w:t>
       </w:r>
-      <w:proofErr w:type="spellEnd"/>
       <w:r>
         <w:rPr>
           <w:spacing w:val="-6"/>
@@ -9418,7 +9434,7 @@
 </file>
 
 <file path=word/comments.xml><?xml version="1.0" encoding="utf-8"?>
-<w:comments xmlns:wpc="http://schemas.microsoft.com/office/word/2010/wordprocessingCanvas" xmlns:cx="http://schemas.microsoft.com/office/drawing/2014/chartex" xmlns:cx1="http://schemas.microsoft.com/office/drawing/2015/9/8/chartex" xmlns:cx2="http://schemas.microsoft.com/office/drawing/2015/10/21/chartex" xmlns:cx3="http://schemas.microsoft.com/office/drawing/2016/5/9/chartex" xmlns:cx4="http://schemas.microsoft.com/office/drawing/2016/5/10/chartex" xmlns:cx5="http://schemas.microsoft.com/office/drawing/2016/5/11/chartex" xmlns:cx6="http://schemas.microsoft.com/office/drawing/2016/5/12/chartex" xmlns:cx7="http://schemas.microsoft.com/office/drawing/2016/5/13/chartex" xmlns:cx8="http://schemas.microsoft.com/office/drawing/2016/5/14/chartex" xmlns:mc="http://schemas.openxmlformats.org/markup-compatibility/2006" xmlns:aink="http://schemas.microsoft.com/office/drawing/2016/ink" xmlns:am3d="http://schemas.microsoft.com/office/drawing/2017/model3d" xmlns:o="urn:schemas-microsoft-com:office:office" xmlns:oel="http://schemas.microsoft.com/office/2019/extlst" xmlns:r="http://schemas.openxmlformats.org/officeDocument/2006/relationships" xmlns:m="http://schemas.openxmlformats.org/officeDocument/2006/math" xmlns:v="urn:schemas-microsoft-com:vml" xmlns:wp14="http://schemas.microsoft.com/office/word/2010/wordprocessingDrawing" xmlns:wp="http://schemas.openxmlformats.org/drawingml/2006/wordprocessingDrawing" xmlns:w10="urn:schemas-microsoft-com:office:word" xmlns:w="http://schemas.openxmlformats.org/wordprocessingml/2006/main" xmlns:w14="http://schemas.microsoft.com/office/word/2010/wordml" xmlns:w15="http://schemas.microsoft.com/office/word/2012/wordml" xmlns:w16cex="http://schemas.microsoft.com/office/word/2018/wordml/cex" xmlns:w16cid="http://schemas.microsoft.com/office/word/2016/wordml/cid" xmlns:w16="http://schemas.microsoft.com/office/word/2018/wordml" xmlns:w16sdtdh="http://schemas.microsoft.com/office/word/2020/wordml/sdtdatahash" xmlns:w16se="http://schemas.microsoft.com/office/word/2015/wordml/symex" xmlns:wpg="http://schemas.microsoft.com/office/word/2010/wordprocessingGroup" xmlns:wpi="http://schemas.microsoft.com/office/word/2010/wordprocessingInk" xmlns:wne="http://schemas.microsoft.com/office/word/2006/wordml" xmlns:wps="http://schemas.microsoft.com/office/word/2010/wordprocessingShape" mc:Ignorable="w14 w15 w16se w16cid w16 w16cex w16sdtdh wp14">
+<w:comments xmlns:wpc="http://schemas.microsoft.com/office/word/2010/wordprocessingCanvas" xmlns:cx="http://schemas.microsoft.com/office/drawing/2014/chartex" xmlns:cx1="http://schemas.microsoft.com/office/drawing/2015/9/8/chartex" xmlns:cx2="http://schemas.microsoft.com/office/drawing/2015/10/21/chartex" xmlns:cx3="http://schemas.microsoft.com/office/drawing/2016/5/9/chartex" xmlns:cx4="http://schemas.microsoft.com/office/drawing/2016/5/10/chartex" xmlns:cx5="http://schemas.microsoft.com/office/drawing/2016/5/11/chartex" xmlns:cx6="http://schemas.microsoft.com/office/drawing/2016/5/12/chartex" xmlns:cx7="http://schemas.microsoft.com/office/drawing/2016/5/13/chartex" xmlns:cx8="http://schemas.microsoft.com/office/drawing/2016/5/14/chartex" xmlns:mc="http://schemas.openxmlformats.org/markup-compatibility/2006" xmlns:aink="http://schemas.microsoft.com/office/drawing/2016/ink" xmlns:am3d="http://schemas.microsoft.com/office/drawing/2017/model3d" xmlns:o="urn:schemas-microsoft-com:office:office" xmlns:oel="http://schemas.microsoft.com/office/2019/extlst" xmlns:r="http://schemas.openxmlformats.org/officeDocument/2006/relationships" xmlns:m="http://schemas.openxmlformats.org/officeDocument/2006/math" xmlns:v="urn:schemas-microsoft-com:vml" xmlns:wp14="http://schemas.microsoft.com/office/word/2010/wordprocessingDrawing" xmlns:wp="http://schemas.openxmlformats.org/drawingml/2006/wordprocessingDrawing" xmlns:w10="urn:schemas-microsoft-com:office:word" xmlns:w="http://schemas.openxmlformats.org/wordprocessingml/2006/main" xmlns:w14="http://schemas.microsoft.com/office/word/2010/wordml" xmlns:w15="http://schemas.microsoft.com/office/word/2012/wordml" xmlns:w16cex="http://schemas.microsoft.com/office/word/2018/wordml/cex" xmlns:w16cid="http://schemas.microsoft.com/office/word/2016/wordml/cid" xmlns:w16="http://schemas.microsoft.com/office/word/2018/wordml" xmlns:w16du="http://schemas.microsoft.com/office/word/2023/wordml/word16du" xmlns:w16sdtdh="http://schemas.microsoft.com/office/word/2020/wordml/sdtdatahash" xmlns:w16se="http://schemas.microsoft.com/office/word/2015/wordml/symex" xmlns:wpg="http://schemas.microsoft.com/office/word/2010/wordprocessingGroup" xmlns:wpi="http://schemas.microsoft.com/office/word/2010/wordprocessingInk" xmlns:wne="http://schemas.microsoft.com/office/word/2006/wordml" xmlns:wps="http://schemas.microsoft.com/office/word/2010/wordprocessingShape" mc:Ignorable="w14 w15 w16se w16cid w16 w16cex w16sdtdh w16du wp14">
   <w:comment w:id="0" w:author="Author" w:initials="A">
     <w:p>
       <w:r>
@@ -9574,6 +9590,9 @@
   </w:comment>
   <w:comment w:id="8" w:author="Author" w:initials="A">
     <w:p>
+      <w:pPr>
+        <w:pStyle w:val="CommentText"/>
+      </w:pPr>
       <w:r>
         <w:rPr>
           <w:rStyle w:val="CommentReference"/>
@@ -9581,12 +9600,7 @@
         <w:annotationRef/>
       </w:r>
       <w:r>
-        <w:rPr>
-          <w:color w:val="000000"/>
-          <w:sz w:val="20"/>
-          <w:szCs w:val="20"/>
-        </w:rPr>
-        <w:t>We didn’t have a formal validation test, but during the construction of these regular expressions we constructed them in a way that every single one would be found, while allowing several false positives as we could infer the details based on the larger surrouding text snippet or by reading the full text when the snippet was ambiguous.</w:t>
+        <w:t>We have formally added this section at the beginning of our methods.</w:t>
       </w:r>
     </w:p>
   </w:comment>
@@ -9604,7 +9618,7 @@
           <w:sz w:val="20"/>
           <w:szCs w:val="20"/>
         </w:rPr>
-        <w:t>Add supplemental flow chart?</w:t>
+        <w:t>We didn’t have a formal validation test, but during the construction of these regular expressions we constructed them in a way that every single one would be found, while allowing several false positives as we could infer the details based on the larger surrouding text snippet or by reading the full text when the snippet was ambiguous.</w:t>
       </w:r>
     </w:p>
   </w:comment>
@@ -9622,7 +9636,7 @@
           <w:sz w:val="20"/>
           <w:szCs w:val="20"/>
         </w:rPr>
-        <w:t>BBB is a date restriction in and of itself</w:t>
+        <w:t>Add supplemental flow chart?</w:t>
       </w:r>
     </w:p>
   </w:comment>
@@ -9640,12 +9654,15 @@
           <w:sz w:val="20"/>
           <w:szCs w:val="20"/>
         </w:rPr>
-        <w:t>I have compared regular expressions to cmd/ctrl+F as most users are familar with this action</w:t>
+        <w:t>BBB is a date restriction in and of itself</w:t>
       </w:r>
     </w:p>
   </w:comment>
   <w:comment w:id="12" w:author="Author" w:initials="A">
     <w:p>
+      <w:pPr>
+        <w:pStyle w:val="CommentText"/>
+      </w:pPr>
       <w:r>
         <w:rPr>
           <w:rStyle w:val="CommentReference"/>
@@ -9653,17 +9670,28 @@
         <w:annotationRef/>
       </w:r>
       <w:r>
-        <w:rPr>
-          <w:color w:val="000000"/>
-          <w:sz w:val="20"/>
-          <w:szCs w:val="20"/>
-        </w:rPr>
-        <w:t>We spot checked</w:t>
+        <w:t>The search date on 2022-06-27 has been added to the “Information Sources and Search” section</w:t>
       </w:r>
     </w:p>
   </w:comment>
   <w:comment w:id="13" w:author="Author" w:initials="A">
     <w:p>
+      <w:pPr>
+        <w:pStyle w:val="CommentText"/>
+      </w:pPr>
+      <w:r>
+        <w:rPr>
+          <w:rStyle w:val="CommentReference"/>
+        </w:rPr>
+        <w:annotationRef/>
+      </w:r>
+      <w:r>
+        <w:t>Good catch. The text in the information sources and search section now matches our supplemental materials document with all electronic search strategies.</w:t>
+      </w:r>
+    </w:p>
+  </w:comment>
+  <w:comment w:id="14" w:author="Author" w:initials="A">
+    <w:p>
       <w:r>
         <w:rPr>
           <w:rStyle w:val="CommentReference"/>
@@ -9676,7 +9704,91 @@
           <w:sz w:val="20"/>
           <w:szCs w:val="20"/>
         </w:rPr>
+        <w:t>I have compared regular expressions to cmd/ctrl+F as most users are familar with this action</w:t>
+      </w:r>
+    </w:p>
+  </w:comment>
+  <w:comment w:id="15" w:author="Author" w:initials="A">
+    <w:p>
+      <w:r>
+        <w:rPr>
+          <w:rStyle w:val="CommentReference"/>
+        </w:rPr>
+        <w:annotationRef/>
+      </w:r>
+      <w:r>
+        <w:rPr>
+          <w:color w:val="000000"/>
+          <w:sz w:val="20"/>
+          <w:szCs w:val="20"/>
+        </w:rPr>
+        <w:t>We spot checked</w:t>
+      </w:r>
+    </w:p>
+  </w:comment>
+  <w:comment w:id="16" w:author="Author" w:initials="A">
+    <w:p>
+      <w:pPr>
+        <w:pStyle w:val="CommentText"/>
+      </w:pPr>
+      <w:r>
+        <w:rPr>
+          <w:rStyle w:val="CommentReference"/>
+        </w:rPr>
+        <w:annotationRef/>
+      </w:r>
+      <w:r>
+        <w:t>We used python to generate a random sample. We set a seed when generating this sample.</w:t>
+      </w:r>
+    </w:p>
+  </w:comment>
+  <w:comment w:id="17" w:author="Author" w:initials="A">
+    <w:p>
+      <w:r>
+        <w:rPr>
+          <w:rStyle w:val="CommentReference"/>
+        </w:rPr>
+        <w:annotationRef/>
+      </w:r>
+      <w:r>
+        <w:rPr>
+          <w:color w:val="000000"/>
+          <w:sz w:val="20"/>
+          <w:szCs w:val="20"/>
+        </w:rPr>
         <w:t>explain modality</w:t>
+      </w:r>
+    </w:p>
+  </w:comment>
+  <w:comment w:id="18" w:author="Author" w:initials="A">
+    <w:p>
+      <w:pPr>
+        <w:pStyle w:val="CommentText"/>
+      </w:pPr>
+      <w:r>
+        <w:rPr>
+          <w:rStyle w:val="CommentReference"/>
+        </w:rPr>
+        <w:annotationRef/>
+      </w:r>
+      <w:r>
+        <w:t xml:space="preserve">We have noted that vo2 kinetics and similar analyses, for example, ventilatory threshold detection, likely employ somewhat less smoothing than averaging to find VO2max. </w:t>
+      </w:r>
+    </w:p>
+  </w:comment>
+  <w:comment w:id="19" w:author="Author" w:initials="A">
+    <w:p>
+      <w:pPr>
+        <w:pStyle w:val="CommentText"/>
+      </w:pPr>
+      <w:r>
+        <w:rPr>
+          <w:rStyle w:val="CommentReference"/>
+        </w:rPr>
+        <w:annotationRef/>
+      </w:r>
+      <w:r>
+        <w:t>We originally included this figure to document the several steps in processing breath-by-breath data. We discussed your suggestion to remove this figure and agree it can be removed as we describe this process in the main text.</w:t>
       </w:r>
     </w:p>
   </w:comment>
@@ -9684,7 +9796,7 @@
 </file>
 
 <file path=word/commentsExtended.xml><?xml version="1.0" encoding="utf-8"?>
-<w15:commentsEx xmlns:wpc="http://schemas.microsoft.com/office/word/2010/wordprocessingCanvas" xmlns:cx="http://schemas.microsoft.com/office/drawing/2014/chartex" xmlns:cx1="http://schemas.microsoft.com/office/drawing/2015/9/8/chartex" xmlns:cx2="http://schemas.microsoft.com/office/drawing/2015/10/21/chartex" xmlns:cx3="http://schemas.microsoft.com/office/drawing/2016/5/9/chartex" xmlns:cx4="http://schemas.microsoft.com/office/drawing/2016/5/10/chartex" xmlns:cx5="http://schemas.microsoft.com/office/drawing/2016/5/11/chartex" xmlns:cx6="http://schemas.microsoft.com/office/drawing/2016/5/12/chartex" xmlns:cx7="http://schemas.microsoft.com/office/drawing/2016/5/13/chartex" xmlns:cx8="http://schemas.microsoft.com/office/drawing/2016/5/14/chartex" xmlns:mc="http://schemas.openxmlformats.org/markup-compatibility/2006" xmlns:aink="http://schemas.microsoft.com/office/drawing/2016/ink" xmlns:am3d="http://schemas.microsoft.com/office/drawing/2017/model3d" xmlns:o="urn:schemas-microsoft-com:office:office" xmlns:oel="http://schemas.microsoft.com/office/2019/extlst" xmlns:r="http://schemas.openxmlformats.org/officeDocument/2006/relationships" xmlns:m="http://schemas.openxmlformats.org/officeDocument/2006/math" xmlns:v="urn:schemas-microsoft-com:vml" xmlns:wp14="http://schemas.microsoft.com/office/word/2010/wordprocessingDrawing" xmlns:wp="http://schemas.openxmlformats.org/drawingml/2006/wordprocessingDrawing" xmlns:w10="urn:schemas-microsoft-com:office:word" xmlns:w="http://schemas.openxmlformats.org/wordprocessingml/2006/main" xmlns:w14="http://schemas.microsoft.com/office/word/2010/wordml" xmlns:w15="http://schemas.microsoft.com/office/word/2012/wordml" xmlns:w16cex="http://schemas.microsoft.com/office/word/2018/wordml/cex" xmlns:w16cid="http://schemas.microsoft.com/office/word/2016/wordml/cid" xmlns:w16="http://schemas.microsoft.com/office/word/2018/wordml" xmlns:w16sdtdh="http://schemas.microsoft.com/office/word/2020/wordml/sdtdatahash" xmlns:w16se="http://schemas.microsoft.com/office/word/2015/wordml/symex" xmlns:wpg="http://schemas.microsoft.com/office/word/2010/wordprocessingGroup" xmlns:wpi="http://schemas.microsoft.com/office/word/2010/wordprocessingInk" xmlns:wne="http://schemas.microsoft.com/office/word/2006/wordml" xmlns:wps="http://schemas.microsoft.com/office/word/2010/wordprocessingShape" mc:Ignorable="w14 w15 w16se w16cid w16 w16cex w16sdtdh wp14">
+<w15:commentsEx xmlns:wpc="http://schemas.microsoft.com/office/word/2010/wordprocessingCanvas" xmlns:cx="http://schemas.microsoft.com/office/drawing/2014/chartex" xmlns:cx1="http://schemas.microsoft.com/office/drawing/2015/9/8/chartex" xmlns:cx2="http://schemas.microsoft.com/office/drawing/2015/10/21/chartex" xmlns:cx3="http://schemas.microsoft.com/office/drawing/2016/5/9/chartex" xmlns:cx4="http://schemas.microsoft.com/office/drawing/2016/5/10/chartex" xmlns:cx5="http://schemas.microsoft.com/office/drawing/2016/5/11/chartex" xmlns:cx6="http://schemas.microsoft.com/office/drawing/2016/5/12/chartex" xmlns:cx7="http://schemas.microsoft.com/office/drawing/2016/5/13/chartex" xmlns:cx8="http://schemas.microsoft.com/office/drawing/2016/5/14/chartex" xmlns:mc="http://schemas.openxmlformats.org/markup-compatibility/2006" xmlns:aink="http://schemas.microsoft.com/office/drawing/2016/ink" xmlns:am3d="http://schemas.microsoft.com/office/drawing/2017/model3d" xmlns:o="urn:schemas-microsoft-com:office:office" xmlns:oel="http://schemas.microsoft.com/office/2019/extlst" xmlns:r="http://schemas.openxmlformats.org/officeDocument/2006/relationships" xmlns:m="http://schemas.openxmlformats.org/officeDocument/2006/math" xmlns:v="urn:schemas-microsoft-com:vml" xmlns:wp14="http://schemas.microsoft.com/office/word/2010/wordprocessingDrawing" xmlns:wp="http://schemas.openxmlformats.org/drawingml/2006/wordprocessingDrawing" xmlns:w10="urn:schemas-microsoft-com:office:word" xmlns:w="http://schemas.openxmlformats.org/wordprocessingml/2006/main" xmlns:w14="http://schemas.microsoft.com/office/word/2010/wordml" xmlns:w15="http://schemas.microsoft.com/office/word/2012/wordml" xmlns:w16cex="http://schemas.microsoft.com/office/word/2018/wordml/cex" xmlns:w16cid="http://schemas.microsoft.com/office/word/2016/wordml/cid" xmlns:w16="http://schemas.microsoft.com/office/word/2018/wordml" xmlns:w16du="http://schemas.microsoft.com/office/word/2023/wordml/word16du" xmlns:w16sdtdh="http://schemas.microsoft.com/office/word/2020/wordml/sdtdatahash" xmlns:w16se="http://schemas.microsoft.com/office/word/2015/wordml/symex" xmlns:wpg="http://schemas.microsoft.com/office/word/2010/wordprocessingGroup" xmlns:wpi="http://schemas.microsoft.com/office/word/2010/wordprocessingInk" xmlns:wne="http://schemas.microsoft.com/office/word/2006/wordml" xmlns:wps="http://schemas.microsoft.com/office/word/2010/wordprocessingShape" mc:Ignorable="w14 w15 w16se w16cid w16 w16cex w16sdtdh w16du wp14">
   <w15:commentEx w15:paraId="2DBA954A" w15:done="0"/>
   <w15:commentEx w15:paraId="34B94743" w15:done="0"/>
   <w15:commentEx w15:paraId="637916EE" w15:done="0"/>
@@ -9693,17 +9805,23 @@
   <w15:commentEx w15:paraId="0B9126BE" w15:done="0"/>
   <w15:commentEx w15:paraId="64EF80FC" w15:done="0"/>
   <w15:commentEx w15:paraId="05A5FEFC" w15:done="0"/>
+  <w15:commentEx w15:paraId="20C57BB4" w15:done="0"/>
   <w15:commentEx w15:paraId="4A1117FA" w15:done="0"/>
   <w15:commentEx w15:paraId="52ADFDEA" w15:paraIdParent="4A1117FA" w15:done="0"/>
   <w15:commentEx w15:paraId="723A273A" w15:done="0"/>
+  <w15:commentEx w15:paraId="66663DC0" w15:done="0"/>
+  <w15:commentEx w15:paraId="01F25871" w15:done="0"/>
   <w15:commentEx w15:paraId="7739EF1D" w15:done="0"/>
   <w15:commentEx w15:paraId="12041B76" w15:done="0"/>
+  <w15:commentEx w15:paraId="0B9FDEF1" w15:done="0"/>
   <w15:commentEx w15:paraId="57E921EB" w15:done="0"/>
+  <w15:commentEx w15:paraId="4EC5A2B8" w15:done="0"/>
+  <w15:commentEx w15:paraId="6307F5A6" w15:done="0"/>
 </w15:commentsEx>
 </file>
 
 <file path=word/commentsIds.xml><?xml version="1.0" encoding="utf-8"?>
-<w16cid:commentsIds xmlns:wpc="http://schemas.microsoft.com/office/word/2010/wordprocessingCanvas" xmlns:cx="http://schemas.microsoft.com/office/drawing/2014/chartex" xmlns:cx1="http://schemas.microsoft.com/office/drawing/2015/9/8/chartex" xmlns:cx2="http://schemas.microsoft.com/office/drawing/2015/10/21/chartex" xmlns:cx3="http://schemas.microsoft.com/office/drawing/2016/5/9/chartex" xmlns:cx4="http://schemas.microsoft.com/office/drawing/2016/5/10/chartex" xmlns:cx5="http://schemas.microsoft.com/office/drawing/2016/5/11/chartex" xmlns:cx6="http://schemas.microsoft.com/office/drawing/2016/5/12/chartex" xmlns:cx7="http://schemas.microsoft.com/office/drawing/2016/5/13/chartex" xmlns:cx8="http://schemas.microsoft.com/office/drawing/2016/5/14/chartex" xmlns:mc="http://schemas.openxmlformats.org/markup-compatibility/2006" xmlns:aink="http://schemas.microsoft.com/office/drawing/2016/ink" xmlns:am3d="http://schemas.microsoft.com/office/drawing/2017/model3d" xmlns:o="urn:schemas-microsoft-com:office:office" xmlns:oel="http://schemas.microsoft.com/office/2019/extlst" xmlns:r="http://schemas.openxmlformats.org/officeDocument/2006/relationships" xmlns:m="http://schemas.openxmlformats.org/officeDocument/2006/math" xmlns:v="urn:schemas-microsoft-com:vml" xmlns:wp14="http://schemas.microsoft.com/office/word/2010/wordprocessingDrawing" xmlns:wp="http://schemas.openxmlformats.org/drawingml/2006/wordprocessingDrawing" xmlns:w10="urn:schemas-microsoft-com:office:word" xmlns:w="http://schemas.openxmlformats.org/wordprocessingml/2006/main" xmlns:w14="http://schemas.microsoft.com/office/word/2010/wordml" xmlns:w15="http://schemas.microsoft.com/office/word/2012/wordml" xmlns:w16cex="http://schemas.microsoft.com/office/word/2018/wordml/cex" xmlns:w16cid="http://schemas.microsoft.com/office/word/2016/wordml/cid" xmlns:w16="http://schemas.microsoft.com/office/word/2018/wordml" xmlns:w16sdtdh="http://schemas.microsoft.com/office/word/2020/wordml/sdtdatahash" xmlns:w16se="http://schemas.microsoft.com/office/word/2015/wordml/symex" xmlns:wpg="http://schemas.microsoft.com/office/word/2010/wordprocessingGroup" xmlns:wpi="http://schemas.microsoft.com/office/word/2010/wordprocessingInk" xmlns:wne="http://schemas.microsoft.com/office/word/2006/wordml" xmlns:wps="http://schemas.microsoft.com/office/word/2010/wordprocessingShape" mc:Ignorable="w14 w15 w16se w16cid w16 w16cex w16sdtdh wp14">
+<w16cid:commentsIds xmlns:wpc="http://schemas.microsoft.com/office/word/2010/wordprocessingCanvas" xmlns:cx="http://schemas.microsoft.com/office/drawing/2014/chartex" xmlns:cx1="http://schemas.microsoft.com/office/drawing/2015/9/8/chartex" xmlns:cx2="http://schemas.microsoft.com/office/drawing/2015/10/21/chartex" xmlns:cx3="http://schemas.microsoft.com/office/drawing/2016/5/9/chartex" xmlns:cx4="http://schemas.microsoft.com/office/drawing/2016/5/10/chartex" xmlns:cx5="http://schemas.microsoft.com/office/drawing/2016/5/11/chartex" xmlns:cx6="http://schemas.microsoft.com/office/drawing/2016/5/12/chartex" xmlns:cx7="http://schemas.microsoft.com/office/drawing/2016/5/13/chartex" xmlns:cx8="http://schemas.microsoft.com/office/drawing/2016/5/14/chartex" xmlns:mc="http://schemas.openxmlformats.org/markup-compatibility/2006" xmlns:aink="http://schemas.microsoft.com/office/drawing/2016/ink" xmlns:am3d="http://schemas.microsoft.com/office/drawing/2017/model3d" xmlns:o="urn:schemas-microsoft-com:office:office" xmlns:oel="http://schemas.microsoft.com/office/2019/extlst" xmlns:r="http://schemas.openxmlformats.org/officeDocument/2006/relationships" xmlns:m="http://schemas.openxmlformats.org/officeDocument/2006/math" xmlns:v="urn:schemas-microsoft-com:vml" xmlns:wp14="http://schemas.microsoft.com/office/word/2010/wordprocessingDrawing" xmlns:wp="http://schemas.openxmlformats.org/drawingml/2006/wordprocessingDrawing" xmlns:w10="urn:schemas-microsoft-com:office:word" xmlns:w="http://schemas.openxmlformats.org/wordprocessingml/2006/main" xmlns:w14="http://schemas.microsoft.com/office/word/2010/wordml" xmlns:w15="http://schemas.microsoft.com/office/word/2012/wordml" xmlns:w16cex="http://schemas.microsoft.com/office/word/2018/wordml/cex" xmlns:w16cid="http://schemas.microsoft.com/office/word/2016/wordml/cid" xmlns:w16="http://schemas.microsoft.com/office/word/2018/wordml" xmlns:w16du="http://schemas.microsoft.com/office/word/2023/wordml/word16du" xmlns:w16sdtdh="http://schemas.microsoft.com/office/word/2020/wordml/sdtdatahash" xmlns:w16se="http://schemas.microsoft.com/office/word/2015/wordml/symex" xmlns:wpg="http://schemas.microsoft.com/office/word/2010/wordprocessingGroup" xmlns:wpi="http://schemas.microsoft.com/office/word/2010/wordprocessingInk" xmlns:wne="http://schemas.microsoft.com/office/word/2006/wordml" xmlns:wps="http://schemas.microsoft.com/office/word/2010/wordprocessingShape" mc:Ignorable="w14 w15 w16se w16cid w16 w16cex w16sdtdh w16du wp14">
   <w16cid:commentId w16cid:paraId="2DBA954A" w16cid:durableId="2A7ABD6F"/>
   <w16cid:commentId w16cid:paraId="34B94743" w16cid:durableId="2A7AB852"/>
   <w16cid:commentId w16cid:paraId="637916EE" w16cid:durableId="2A7ABA1D"/>
@@ -9712,17 +9830,23 @@
   <w16cid:commentId w16cid:paraId="0B9126BE" w16cid:durableId="2A7AFF3A"/>
   <w16cid:commentId w16cid:paraId="64EF80FC" w16cid:durableId="2A733194"/>
   <w16cid:commentId w16cid:paraId="05A5FEFC" w16cid:durableId="2A7B04A6"/>
+  <w16cid:commentId w16cid:paraId="20C57BB4" w16cid:durableId="1E5784F8"/>
   <w16cid:commentId w16cid:paraId="4A1117FA" w16cid:durableId="2A855250"/>
   <w16cid:commentId w16cid:paraId="52ADFDEA" w16cid:durableId="2A855260"/>
   <w16cid:commentId w16cid:paraId="723A273A" w16cid:durableId="2A855299"/>
+  <w16cid:commentId w16cid:paraId="66663DC0" w16cid:durableId="319A6327"/>
+  <w16cid:commentId w16cid:paraId="01F25871" w16cid:durableId="7FE4D4CF"/>
   <w16cid:commentId w16cid:paraId="7739EF1D" w16cid:durableId="2A7B0646"/>
   <w16cid:commentId w16cid:paraId="12041B76" w16cid:durableId="2A855327"/>
+  <w16cid:commentId w16cid:paraId="0B9FDEF1" w16cid:durableId="128193C6"/>
   <w16cid:commentId w16cid:paraId="57E921EB" w16cid:durableId="2A8553C9"/>
+  <w16cid:commentId w16cid:paraId="4EC5A2B8" w16cid:durableId="0E998BCD"/>
+  <w16cid:commentId w16cid:paraId="6307F5A6" w16cid:durableId="482F526C"/>
 </w16cid:commentsIds>
 </file>
 
 <file path=word/styles.xml><?xml version="1.0" encoding="utf-8"?>
-<w:styles xmlns:mc="http://schemas.openxmlformats.org/markup-compatibility/2006" xmlns:r="http://schemas.openxmlformats.org/officeDocument/2006/relationships" xmlns:w="http://schemas.openxmlformats.org/wordprocessingml/2006/main" xmlns:w14="http://schemas.microsoft.com/office/word/2010/wordml" xmlns:w15="http://schemas.microsoft.com/office/word/2012/wordml" xmlns:w16cex="http://schemas.microsoft.com/office/word/2018/wordml/cex" xmlns:w16cid="http://schemas.microsoft.com/office/word/2016/wordml/cid" xmlns:w16="http://schemas.microsoft.com/office/word/2018/wordml" xmlns:w16sdtdh="http://schemas.microsoft.com/office/word/2020/wordml/sdtdatahash" xmlns:w16se="http://schemas.microsoft.com/office/word/2015/wordml/symex" mc:Ignorable="w14 w15 w16se w16cid w16 w16cex w16sdtdh">
+<w:styles xmlns:mc="http://schemas.openxmlformats.org/markup-compatibility/2006" xmlns:r="http://schemas.openxmlformats.org/officeDocument/2006/relationships" xmlns:w="http://schemas.openxmlformats.org/wordprocessingml/2006/main" xmlns:w14="http://schemas.microsoft.com/office/word/2010/wordml" xmlns:w15="http://schemas.microsoft.com/office/word/2012/wordml" xmlns:w16cex="http://schemas.microsoft.com/office/word/2018/wordml/cex" xmlns:w16cid="http://schemas.microsoft.com/office/word/2016/wordml/cid" xmlns:w16="http://schemas.microsoft.com/office/word/2018/wordml" xmlns:w16du="http://schemas.microsoft.com/office/word/2023/wordml/word16du" xmlns:w16sdtdh="http://schemas.microsoft.com/office/word/2020/wordml/sdtdatahash" xmlns:w16se="http://schemas.microsoft.com/office/word/2015/wordml/symex" mc:Ignorable="w14 w15 w16se w16cid w16 w16cex w16sdtdh w16du">
   <w:docDefaults>
     <w:rPrDefault>
       <w:rPr>
@@ -10207,7 +10331,6 @@
     <w:basedOn w:val="Normal"/>
     <w:link w:val="CommentTextChar"/>
     <w:uiPriority w:val="99"/>
-    <w:semiHidden/>
     <w:unhideWhenUsed/>
     <w:rsid w:val="00DD047A"/>
     <w:rPr>
@@ -10220,7 +10343,6 @@
     <w:basedOn w:val="DefaultParagraphFont"/>
     <w:link w:val="CommentText"/>
     <w:uiPriority w:val="99"/>
-    <w:semiHidden/>
     <w:rsid w:val="00DD047A"/>
     <w:rPr>
       <w:rFonts w:ascii="Calibri" w:eastAsia="Calibri" w:hAnsi="Calibri" w:cs="Calibri"/>

</xml_diff>

<commit_message>
PRISMA flowchart, ML classifier accuracy
</commit_message>
<xml_diff>
--- a/Publications/IJSM/Reviewer Feedback/Reviewer 2 comments.docx
+++ b/Publications/IJSM/Reviewer Feedback/Reviewer 2 comments.docx
@@ -1,6 +1,6 @@
 
 <file path=word/document.xml><?xml version="1.0" encoding="utf-8"?>
-<w:document xmlns:wpc="http://schemas.microsoft.com/office/word/2010/wordprocessingCanvas" xmlns:cx="http://schemas.microsoft.com/office/drawing/2014/chartex" xmlns:cx1="http://schemas.microsoft.com/office/drawing/2015/9/8/chartex" xmlns:cx2="http://schemas.microsoft.com/office/drawing/2015/10/21/chartex" xmlns:cx3="http://schemas.microsoft.com/office/drawing/2016/5/9/chartex" xmlns:cx4="http://schemas.microsoft.com/office/drawing/2016/5/10/chartex" xmlns:cx5="http://schemas.microsoft.com/office/drawing/2016/5/11/chartex" xmlns:cx6="http://schemas.microsoft.com/office/drawing/2016/5/12/chartex" xmlns:cx7="http://schemas.microsoft.com/office/drawing/2016/5/13/chartex" xmlns:cx8="http://schemas.microsoft.com/office/drawing/2016/5/14/chartex" xmlns:mc="http://schemas.openxmlformats.org/markup-compatibility/2006" xmlns:aink="http://schemas.microsoft.com/office/drawing/2016/ink" xmlns:am3d="http://schemas.microsoft.com/office/drawing/2017/model3d" xmlns:o="urn:schemas-microsoft-com:office:office" xmlns:oel="http://schemas.microsoft.com/office/2019/extlst" xmlns:r="http://schemas.openxmlformats.org/officeDocument/2006/relationships" xmlns:m="http://schemas.openxmlformats.org/officeDocument/2006/math" xmlns:v="urn:schemas-microsoft-com:vml" xmlns:wp14="http://schemas.microsoft.com/office/word/2010/wordprocessingDrawing" xmlns:wp="http://schemas.openxmlformats.org/drawingml/2006/wordprocessingDrawing" xmlns:w10="urn:schemas-microsoft-com:office:word" xmlns:w="http://schemas.openxmlformats.org/wordprocessingml/2006/main" xmlns:w14="http://schemas.microsoft.com/office/word/2010/wordml" xmlns:w15="http://schemas.microsoft.com/office/word/2012/wordml" xmlns:w16cex="http://schemas.microsoft.com/office/word/2018/wordml/cex" xmlns:w16cid="http://schemas.microsoft.com/office/word/2016/wordml/cid" xmlns:w16="http://schemas.microsoft.com/office/word/2018/wordml" xmlns:w16du="http://schemas.microsoft.com/office/word/2023/wordml/word16du" xmlns:w16sdtdh="http://schemas.microsoft.com/office/word/2020/wordml/sdtdatahash" xmlns:w16se="http://schemas.microsoft.com/office/word/2015/wordml/symex" xmlns:wpg="http://schemas.microsoft.com/office/word/2010/wordprocessingGroup" xmlns:wpi="http://schemas.microsoft.com/office/word/2010/wordprocessingInk" xmlns:wne="http://schemas.microsoft.com/office/word/2006/wordml" xmlns:wps="http://schemas.microsoft.com/office/word/2010/wordprocessingShape" mc:Ignorable="w14 w15 w16se w16cid w16 w16cex w16sdtdh w16du wp14">
+<w:document xmlns:wpc="http://schemas.microsoft.com/office/word/2010/wordprocessingCanvas" xmlns:cx="http://schemas.microsoft.com/office/drawing/2014/chartex" xmlns:cx1="http://schemas.microsoft.com/office/drawing/2015/9/8/chartex" xmlns:cx2="http://schemas.microsoft.com/office/drawing/2015/10/21/chartex" xmlns:cx3="http://schemas.microsoft.com/office/drawing/2016/5/9/chartex" xmlns:cx4="http://schemas.microsoft.com/office/drawing/2016/5/10/chartex" xmlns:cx5="http://schemas.microsoft.com/office/drawing/2016/5/11/chartex" xmlns:cx6="http://schemas.microsoft.com/office/drawing/2016/5/12/chartex" xmlns:cx7="http://schemas.microsoft.com/office/drawing/2016/5/13/chartex" xmlns:cx8="http://schemas.microsoft.com/office/drawing/2016/5/14/chartex" xmlns:mc="http://schemas.openxmlformats.org/markup-compatibility/2006" xmlns:aink="http://schemas.microsoft.com/office/drawing/2016/ink" xmlns:am3d="http://schemas.microsoft.com/office/drawing/2017/model3d" xmlns:o="urn:schemas-microsoft-com:office:office" xmlns:oel="http://schemas.microsoft.com/office/2019/extlst" xmlns:r="http://schemas.openxmlformats.org/officeDocument/2006/relationships" xmlns:m="http://schemas.openxmlformats.org/officeDocument/2006/math" xmlns:v="urn:schemas-microsoft-com:vml" xmlns:wp14="http://schemas.microsoft.com/office/word/2010/wordprocessingDrawing" xmlns:wp="http://schemas.openxmlformats.org/drawingml/2006/wordprocessingDrawing" xmlns:w10="urn:schemas-microsoft-com:office:word" xmlns:w="http://schemas.openxmlformats.org/wordprocessingml/2006/main" xmlns:w14="http://schemas.microsoft.com/office/word/2010/wordml" xmlns:w15="http://schemas.microsoft.com/office/word/2012/wordml" xmlns:w16cex="http://schemas.microsoft.com/office/word/2018/wordml/cex" xmlns:w16cid="http://schemas.microsoft.com/office/word/2016/wordml/cid" xmlns:w16="http://schemas.microsoft.com/office/word/2018/wordml" xmlns:w16sdtdh="http://schemas.microsoft.com/office/word/2020/wordml/sdtdatahash" xmlns:w16se="http://schemas.microsoft.com/office/word/2015/wordml/symex" xmlns:wpg="http://schemas.microsoft.com/office/word/2010/wordprocessingGroup" xmlns:wpi="http://schemas.microsoft.com/office/word/2010/wordprocessingInk" xmlns:wne="http://schemas.microsoft.com/office/word/2006/wordml" xmlns:wps="http://schemas.microsoft.com/office/word/2010/wordprocessingShape" mc:Ignorable="w14 w15 w16se w16cid w16 w16cex w16sdtdh wp14">
   <w:body>
     <w:p>
       <w:pPr>
@@ -59,177 +59,264 @@
         <w:pStyle w:val="BodyText"/>
         <w:spacing w:before="180" w:line="259" w:lineRule="auto"/>
         <w:ind w:right="117"/>
+        <w:rPr>
+          <w:highlight w:val="green"/>
+        </w:rPr>
       </w:pPr>
       <w:r>
-        <w:t>The article uses a semi-automated screening approach to describe the reporting of data processing strategies for gas exchange measurements in the published literature. The relevance of this meta- research</w:t>
-      </w:r>
-      <w:r>
-        <w:rPr>
-          <w:spacing w:val="-5"/>
-        </w:rPr>
-        <w:t xml:space="preserve"> </w:t>
-      </w:r>
-      <w:r>
+        <w:rPr>
+          <w:highlight w:val="green"/>
+        </w:rPr>
+        <w:t xml:space="preserve">The article uses a semi-automated screening approach to describe the reporting of data processing strategies for gas exchange measurements in the published literature. The relevance of this meta- </w:t>
+      </w:r>
+      <w:r>
+        <w:rPr>
+          <w:highlight w:val="green"/>
+        </w:rPr>
+        <w:t>research</w:t>
+      </w:r>
+      <w:r>
+        <w:rPr>
+          <w:spacing w:val="-5"/>
+          <w:highlight w:val="green"/>
+        </w:rPr>
+        <w:t xml:space="preserve"> </w:t>
+      </w:r>
+      <w:r>
+        <w:rPr>
+          <w:highlight w:val="green"/>
+        </w:rPr>
         <w:t>article</w:t>
       </w:r>
       <w:r>
         <w:rPr>
           <w:spacing w:val="-4"/>
-        </w:rPr>
-        <w:t xml:space="preserve"> </w:t>
-      </w:r>
-      <w:r>
+          <w:highlight w:val="green"/>
+        </w:rPr>
+        <w:t xml:space="preserve"> </w:t>
+      </w:r>
+      <w:r>
+        <w:rPr>
+          <w:highlight w:val="green"/>
+        </w:rPr>
         <w:t>is</w:t>
       </w:r>
       <w:r>
         <w:rPr>
           <w:spacing w:val="-8"/>
-        </w:rPr>
-        <w:t xml:space="preserve"> </w:t>
-      </w:r>
-      <w:r>
+          <w:highlight w:val="green"/>
+        </w:rPr>
+        <w:t xml:space="preserve"> </w:t>
+      </w:r>
+      <w:r>
+        <w:rPr>
+          <w:highlight w:val="green"/>
+        </w:rPr>
         <w:t>clear,</w:t>
       </w:r>
       <w:r>
         <w:rPr>
           <w:spacing w:val="-5"/>
-        </w:rPr>
-        <w:t xml:space="preserve"> </w:t>
-      </w:r>
-      <w:r>
+          <w:highlight w:val="green"/>
+        </w:rPr>
+        <w:t xml:space="preserve"> </w:t>
+      </w:r>
+      <w:r>
+        <w:rPr>
+          <w:highlight w:val="green"/>
+        </w:rPr>
         <w:t>but</w:t>
       </w:r>
       <w:r>
         <w:rPr>
           <w:spacing w:val="-7"/>
-        </w:rPr>
-        <w:t xml:space="preserve"> </w:t>
-      </w:r>
-      <w:r>
+          <w:highlight w:val="green"/>
+        </w:rPr>
+        <w:t xml:space="preserve"> </w:t>
+      </w:r>
+      <w:r>
+        <w:rPr>
+          <w:highlight w:val="green"/>
+        </w:rPr>
         <w:t>a</w:t>
       </w:r>
       <w:r>
         <w:rPr>
           <w:spacing w:val="-5"/>
+          <w:highlight w:val="green"/>
         </w:rPr>
         <w:t xml:space="preserve"> </w:t>
       </w:r>
       <w:commentRangeStart w:id="0"/>
       <w:r>
+        <w:rPr>
+          <w:highlight w:val="green"/>
+        </w:rPr>
         <w:t>recent</w:t>
       </w:r>
       <w:r>
         <w:rPr>
           <w:spacing w:val="-5"/>
-        </w:rPr>
-        <w:t xml:space="preserve"> </w:t>
-      </w:r>
-      <w:r>
+          <w:highlight w:val="green"/>
+        </w:rPr>
+        <w:t xml:space="preserve"> </w:t>
+      </w:r>
+      <w:r>
+        <w:rPr>
+          <w:highlight w:val="green"/>
+        </w:rPr>
         <w:t>key</w:t>
       </w:r>
       <w:r>
         <w:rPr>
           <w:spacing w:val="-5"/>
-        </w:rPr>
-        <w:t xml:space="preserve"> </w:t>
-      </w:r>
-      <w:r>
+          <w:highlight w:val="green"/>
+        </w:rPr>
+        <w:t xml:space="preserve"> </w:t>
+      </w:r>
+      <w:r>
+        <w:rPr>
+          <w:highlight w:val="green"/>
+        </w:rPr>
         <w:t>reference</w:t>
       </w:r>
       <w:commentRangeEnd w:id="0"/>
       <w:r>
         <w:rPr>
           <w:rStyle w:val="CommentReference"/>
+          <w:highlight w:val="green"/>
         </w:rPr>
         <w:commentReference w:id="0"/>
       </w:r>
       <w:r>
         <w:rPr>
           <w:spacing w:val="-6"/>
-        </w:rPr>
-        <w:t xml:space="preserve"> </w:t>
-      </w:r>
-      <w:r>
+          <w:highlight w:val="green"/>
+        </w:rPr>
+        <w:t xml:space="preserve"> </w:t>
+      </w:r>
+      <w:r>
+        <w:rPr>
+          <w:highlight w:val="green"/>
+        </w:rPr>
         <w:t>with</w:t>
       </w:r>
       <w:r>
         <w:rPr>
           <w:spacing w:val="-6"/>
-        </w:rPr>
-        <w:t xml:space="preserve"> </w:t>
-      </w:r>
-      <w:r>
+          <w:highlight w:val="green"/>
+        </w:rPr>
+        <w:t xml:space="preserve"> </w:t>
+      </w:r>
+      <w:r>
+        <w:rPr>
+          <w:highlight w:val="green"/>
+        </w:rPr>
         <w:t>a</w:t>
       </w:r>
       <w:r>
         <w:rPr>
           <w:spacing w:val="-5"/>
-        </w:rPr>
-        <w:t xml:space="preserve"> </w:t>
-      </w:r>
-      <w:r>
+          <w:highlight w:val="green"/>
+        </w:rPr>
+        <w:t xml:space="preserve"> </w:t>
+      </w:r>
+      <w:r>
+        <w:rPr>
+          <w:highlight w:val="green"/>
+        </w:rPr>
         <w:t>comparable</w:t>
       </w:r>
       <w:r>
         <w:rPr>
           <w:spacing w:val="-5"/>
-        </w:rPr>
-        <w:t xml:space="preserve"> </w:t>
-      </w:r>
-      <w:r>
+          <w:highlight w:val="green"/>
+        </w:rPr>
+        <w:t xml:space="preserve"> </w:t>
+      </w:r>
+      <w:r>
+        <w:rPr>
+          <w:highlight w:val="green"/>
+        </w:rPr>
         <w:t>aim</w:t>
       </w:r>
       <w:r>
         <w:rPr>
           <w:spacing w:val="-6"/>
-        </w:rPr>
-        <w:t xml:space="preserve"> </w:t>
-      </w:r>
-      <w:r>
+          <w:highlight w:val="green"/>
+        </w:rPr>
+        <w:t xml:space="preserve"> </w:t>
+      </w:r>
+      <w:r>
+        <w:rPr>
+          <w:highlight w:val="green"/>
+        </w:rPr>
         <w:t>is</w:t>
       </w:r>
       <w:r>
         <w:rPr>
           <w:spacing w:val="-8"/>
-        </w:rPr>
-        <w:t xml:space="preserve"> </w:t>
-      </w:r>
-      <w:r>
+          <w:highlight w:val="green"/>
+        </w:rPr>
+        <w:t xml:space="preserve"> </w:t>
+      </w:r>
+      <w:r>
+        <w:rPr>
+          <w:highlight w:val="green"/>
+        </w:rPr>
         <w:t>missing</w:t>
       </w:r>
       <w:r>
         <w:rPr>
           <w:spacing w:val="-6"/>
-        </w:rPr>
-        <w:t xml:space="preserve"> </w:t>
-      </w:r>
-      <w:r>
+          <w:highlight w:val="green"/>
+        </w:rPr>
+        <w:t xml:space="preserve"> </w:t>
+      </w:r>
+      <w:r>
+        <w:rPr>
+          <w:highlight w:val="green"/>
+        </w:rPr>
         <w:t>(Nolte</w:t>
       </w:r>
       <w:r>
         <w:rPr>
           <w:spacing w:val="-6"/>
-        </w:rPr>
-        <w:t xml:space="preserve"> </w:t>
-      </w:r>
-      <w:r>
+          <w:highlight w:val="green"/>
+        </w:rPr>
+        <w:t xml:space="preserve"> </w:t>
+      </w:r>
+      <w:r>
+        <w:rPr>
+          <w:highlight w:val="green"/>
+        </w:rPr>
         <w:t>2023).</w:t>
       </w:r>
       <w:r>
         <w:rPr>
           <w:spacing w:val="-5"/>
-        </w:rPr>
-        <w:t xml:space="preserve"> </w:t>
-      </w:r>
-      <w:r>
+          <w:highlight w:val="green"/>
+        </w:rPr>
+        <w:t xml:space="preserve"> </w:t>
+      </w:r>
+      <w:r>
+        <w:rPr>
+          <w:highlight w:val="green"/>
+        </w:rPr>
         <w:t xml:space="preserve">The text-mining approach allows for a large sample size of </w:t>
       </w:r>
       <w:proofErr w:type="gramStart"/>
       <w:r>
+        <w:rPr>
+          <w:highlight w:val="green"/>
+        </w:rPr>
         <w:t>studies, but</w:t>
       </w:r>
       <w:proofErr w:type="gramEnd"/>
       <w:r>
+        <w:rPr>
+          <w:highlight w:val="green"/>
+        </w:rPr>
         <w:t xml:space="preserve"> may require validation. The</w:t>
       </w:r>
     </w:p>
@@ -240,137 +327,197 @@
         <w:ind w:right="89"/>
       </w:pPr>
       <w:r>
+        <w:rPr>
+          <w:highlight w:val="green"/>
+        </w:rPr>
         <w:t>presentation</w:t>
       </w:r>
       <w:r>
         <w:rPr>
           <w:spacing w:val="-4"/>
-        </w:rPr>
-        <w:t xml:space="preserve"> </w:t>
-      </w:r>
-      <w:r>
+          <w:highlight w:val="green"/>
+        </w:rPr>
+        <w:t xml:space="preserve"> </w:t>
+      </w:r>
+      <w:r>
+        <w:rPr>
+          <w:highlight w:val="green"/>
+        </w:rPr>
         <w:t>of</w:t>
       </w:r>
       <w:r>
         <w:rPr>
           <w:spacing w:val="-6"/>
-        </w:rPr>
-        <w:t xml:space="preserve"> </w:t>
-      </w:r>
-      <w:r>
+          <w:highlight w:val="green"/>
+        </w:rPr>
+        <w:t xml:space="preserve"> </w:t>
+      </w:r>
+      <w:r>
+        <w:rPr>
+          <w:highlight w:val="green"/>
+        </w:rPr>
         <w:t>the</w:t>
       </w:r>
       <w:r>
         <w:rPr>
           <w:spacing w:val="-3"/>
-        </w:rPr>
-        <w:t xml:space="preserve"> </w:t>
-      </w:r>
-      <w:r>
+          <w:highlight w:val="green"/>
+        </w:rPr>
+        <w:t xml:space="preserve"> </w:t>
+      </w:r>
+      <w:r>
+        <w:rPr>
+          <w:highlight w:val="green"/>
+        </w:rPr>
         <w:t>methods</w:t>
       </w:r>
       <w:r>
         <w:rPr>
           <w:spacing w:val="-4"/>
-        </w:rPr>
-        <w:t xml:space="preserve"> </w:t>
-      </w:r>
-      <w:r>
+          <w:highlight w:val="green"/>
+        </w:rPr>
+        <w:t xml:space="preserve"> </w:t>
+      </w:r>
+      <w:r>
+        <w:rPr>
+          <w:highlight w:val="green"/>
+        </w:rPr>
         <w:t>and</w:t>
       </w:r>
       <w:r>
         <w:rPr>
           <w:spacing w:val="-4"/>
-        </w:rPr>
-        <w:t xml:space="preserve"> </w:t>
-      </w:r>
-      <w:r>
+          <w:highlight w:val="green"/>
+        </w:rPr>
+        <w:t xml:space="preserve"> </w:t>
+      </w:r>
+      <w:r>
+        <w:rPr>
+          <w:highlight w:val="green"/>
+        </w:rPr>
         <w:t>results</w:t>
       </w:r>
       <w:r>
         <w:rPr>
           <w:spacing w:val="-5"/>
-        </w:rPr>
-        <w:t xml:space="preserve"> </w:t>
-      </w:r>
-      <w:r>
+          <w:highlight w:val="green"/>
+        </w:rPr>
+        <w:t xml:space="preserve"> </w:t>
+      </w:r>
+      <w:r>
+        <w:rPr>
+          <w:highlight w:val="green"/>
+        </w:rPr>
         <w:t>could</w:t>
       </w:r>
       <w:r>
         <w:rPr>
           <w:spacing w:val="-4"/>
-        </w:rPr>
-        <w:t xml:space="preserve"> </w:t>
-      </w:r>
-      <w:r>
+          <w:highlight w:val="green"/>
+        </w:rPr>
+        <w:t xml:space="preserve"> </w:t>
+      </w:r>
+      <w:r>
+        <w:rPr>
+          <w:highlight w:val="green"/>
+        </w:rPr>
         <w:t>be</w:t>
       </w:r>
       <w:r>
         <w:rPr>
           <w:spacing w:val="-5"/>
-        </w:rPr>
-        <w:t xml:space="preserve"> </w:t>
-      </w:r>
-      <w:r>
+          <w:highlight w:val="green"/>
+        </w:rPr>
+        <w:t xml:space="preserve"> </w:t>
+      </w:r>
+      <w:r>
+        <w:rPr>
+          <w:highlight w:val="green"/>
+        </w:rPr>
         <w:t>improved,</w:t>
       </w:r>
       <w:r>
         <w:rPr>
           <w:spacing w:val="-5"/>
-        </w:rPr>
-        <w:t xml:space="preserve"> </w:t>
-      </w:r>
-      <w:r>
+          <w:highlight w:val="green"/>
+        </w:rPr>
+        <w:t xml:space="preserve"> </w:t>
+      </w:r>
+      <w:r>
+        <w:rPr>
+          <w:highlight w:val="green"/>
+        </w:rPr>
         <w:t>and</w:t>
       </w:r>
       <w:r>
         <w:rPr>
           <w:spacing w:val="-4"/>
-        </w:rPr>
-        <w:t xml:space="preserve"> </w:t>
-      </w:r>
-      <w:r>
+          <w:highlight w:val="green"/>
+        </w:rPr>
+        <w:t xml:space="preserve"> </w:t>
+      </w:r>
+      <w:r>
+        <w:rPr>
+          <w:highlight w:val="green"/>
+        </w:rPr>
         <w:t>some</w:t>
       </w:r>
       <w:r>
         <w:rPr>
           <w:spacing w:val="-4"/>
-        </w:rPr>
-        <w:t xml:space="preserve"> </w:t>
-      </w:r>
-      <w:r>
+          <w:highlight w:val="green"/>
+        </w:rPr>
+        <w:t xml:space="preserve"> </w:t>
+      </w:r>
+      <w:r>
+        <w:rPr>
+          <w:highlight w:val="green"/>
+        </w:rPr>
         <w:t>important</w:t>
       </w:r>
       <w:r>
         <w:rPr>
           <w:spacing w:val="-5"/>
-        </w:rPr>
-        <w:t xml:space="preserve"> </w:t>
-      </w:r>
-      <w:r>
+          <w:highlight w:val="green"/>
+        </w:rPr>
+        <w:t xml:space="preserve"> </w:t>
+      </w:r>
+      <w:r>
+        <w:rPr>
+          <w:highlight w:val="green"/>
+        </w:rPr>
         <w:t>aspects</w:t>
       </w:r>
       <w:r>
         <w:rPr>
           <w:spacing w:val="-4"/>
-        </w:rPr>
-        <w:t xml:space="preserve"> </w:t>
-      </w:r>
-      <w:r>
+          <w:highlight w:val="green"/>
+        </w:rPr>
+        <w:t xml:space="preserve"> </w:t>
+      </w:r>
+      <w:r>
+        <w:rPr>
+          <w:highlight w:val="green"/>
+        </w:rPr>
         <w:t>should</w:t>
       </w:r>
       <w:r>
         <w:rPr>
           <w:spacing w:val="-5"/>
-        </w:rPr>
-        <w:t xml:space="preserve"> </w:t>
-      </w:r>
-      <w:r>
+          <w:highlight w:val="green"/>
+        </w:rPr>
+        <w:t xml:space="preserve"> </w:t>
+      </w:r>
+      <w:r>
+        <w:rPr>
+          <w:highlight w:val="green"/>
+        </w:rPr>
         <w:t xml:space="preserve">be </w:t>
       </w:r>
       <w:r>
         <w:rPr>
           <w:spacing w:val="-2"/>
+          <w:highlight w:val="green"/>
         </w:rPr>
         <w:t>discussed.</w:t>
       </w:r>
@@ -833,127 +980,180 @@
         <w:spacing w:before="160"/>
       </w:pPr>
       <w:r>
+        <w:rPr>
+          <w:highlight w:val="green"/>
+        </w:rPr>
         <w:t>Please</w:t>
       </w:r>
       <w:r>
         <w:rPr>
           <w:spacing w:val="-9"/>
-        </w:rPr>
-        <w:t xml:space="preserve"> </w:t>
-      </w:r>
-      <w:r>
+          <w:highlight w:val="green"/>
+        </w:rPr>
+        <w:t xml:space="preserve"> </w:t>
+      </w:r>
+      <w:r>
+        <w:rPr>
+          <w:highlight w:val="green"/>
+        </w:rPr>
         <w:t>indicate</w:t>
       </w:r>
       <w:r>
         <w:rPr>
           <w:spacing w:val="-7"/>
-        </w:rPr>
-        <w:t xml:space="preserve"> </w:t>
-      </w:r>
-      <w:r>
+          <w:highlight w:val="green"/>
+        </w:rPr>
+        <w:t xml:space="preserve"> </w:t>
+      </w:r>
+      <w:r>
+        <w:rPr>
+          <w:highlight w:val="green"/>
+        </w:rPr>
         <w:t>at</w:t>
       </w:r>
       <w:r>
         <w:rPr>
           <w:spacing w:val="-7"/>
-        </w:rPr>
-        <w:t xml:space="preserve"> </w:t>
-      </w:r>
-      <w:r>
+          <w:highlight w:val="green"/>
+        </w:rPr>
+        <w:t xml:space="preserve"> </w:t>
+      </w:r>
+      <w:r>
+        <w:rPr>
+          <w:highlight w:val="green"/>
+        </w:rPr>
         <w:t>some</w:t>
       </w:r>
       <w:r>
         <w:rPr>
           <w:spacing w:val="-6"/>
-        </w:rPr>
-        <w:t xml:space="preserve"> </w:t>
-      </w:r>
-      <w:r>
+          <w:highlight w:val="green"/>
+        </w:rPr>
+        <w:t xml:space="preserve"> </w:t>
+      </w:r>
+      <w:r>
+        <w:rPr>
+          <w:highlight w:val="green"/>
+        </w:rPr>
         <w:t>point</w:t>
       </w:r>
       <w:r>
         <w:rPr>
           <w:spacing w:val="-5"/>
-        </w:rPr>
-        <w:t xml:space="preserve"> </w:t>
-      </w:r>
-      <w:r>
+          <w:highlight w:val="green"/>
+        </w:rPr>
+        <w:t xml:space="preserve"> </w:t>
+      </w:r>
+      <w:r>
+        <w:rPr>
+          <w:highlight w:val="green"/>
+        </w:rPr>
         <w:t>that</w:t>
       </w:r>
       <w:r>
         <w:rPr>
           <w:spacing w:val="-6"/>
-        </w:rPr>
-        <w:t xml:space="preserve"> </w:t>
-      </w:r>
-      <w:r>
+          <w:highlight w:val="green"/>
+        </w:rPr>
+        <w:t xml:space="preserve"> </w:t>
+      </w:r>
+      <w:r>
+        <w:rPr>
+          <w:highlight w:val="green"/>
+        </w:rPr>
         <w:t>you</w:t>
       </w:r>
       <w:r>
         <w:rPr>
           <w:spacing w:val="-8"/>
-        </w:rPr>
-        <w:t xml:space="preserve"> </w:t>
-      </w:r>
-      <w:r>
+          <w:highlight w:val="green"/>
+        </w:rPr>
+        <w:t xml:space="preserve"> </w:t>
+      </w:r>
+      <w:r>
+        <w:rPr>
+          <w:highlight w:val="green"/>
+        </w:rPr>
         <w:t>are</w:t>
       </w:r>
       <w:r>
         <w:rPr>
           <w:spacing w:val="-6"/>
-        </w:rPr>
-        <w:t xml:space="preserve"> </w:t>
-      </w:r>
-      <w:r>
+          <w:highlight w:val="green"/>
+        </w:rPr>
+        <w:t xml:space="preserve"> </w:t>
+      </w:r>
+      <w:r>
+        <w:rPr>
+          <w:highlight w:val="green"/>
+        </w:rPr>
         <w:t>providing</w:t>
       </w:r>
       <w:r>
         <w:rPr>
           <w:spacing w:val="-6"/>
-        </w:rPr>
-        <w:t xml:space="preserve"> </w:t>
-      </w:r>
-      <w:r>
+          <w:highlight w:val="green"/>
+        </w:rPr>
+        <w:t xml:space="preserve"> </w:t>
+      </w:r>
+      <w:r>
+        <w:rPr>
+          <w:highlight w:val="green"/>
+        </w:rPr>
         <w:t>CIs/</w:t>
       </w:r>
       <w:commentRangeStart w:id="2"/>
       <w:r>
+        <w:rPr>
+          <w:highlight w:val="green"/>
+        </w:rPr>
         <w:t>margins</w:t>
       </w:r>
       <w:r>
         <w:rPr>
           <w:spacing w:val="-9"/>
-        </w:rPr>
-        <w:t xml:space="preserve"> </w:t>
-      </w:r>
-      <w:r>
+          <w:highlight w:val="green"/>
+        </w:rPr>
+        <w:t xml:space="preserve"> </w:t>
+      </w:r>
+      <w:r>
+        <w:rPr>
+          <w:highlight w:val="green"/>
+        </w:rPr>
         <w:t>of</w:t>
       </w:r>
       <w:r>
         <w:rPr>
           <w:spacing w:val="-6"/>
-        </w:rPr>
-        <w:t xml:space="preserve"> </w:t>
-      </w:r>
-      <w:r>
+          <w:highlight w:val="green"/>
+        </w:rPr>
+        <w:t xml:space="preserve"> </w:t>
+      </w:r>
+      <w:r>
+        <w:rPr>
+          <w:highlight w:val="green"/>
+        </w:rPr>
         <w:t>error</w:t>
       </w:r>
       <w:commentRangeEnd w:id="2"/>
       <w:r>
         <w:rPr>
           <w:rStyle w:val="CommentReference"/>
+          <w:highlight w:val="green"/>
         </w:rPr>
         <w:commentReference w:id="2"/>
       </w:r>
       <w:r>
         <w:rPr>
           <w:spacing w:val="-6"/>
+          <w:highlight w:val="green"/>
         </w:rPr>
         <w:t xml:space="preserve"> </w:t>
       </w:r>
       <w:r>
         <w:rPr>
           <w:spacing w:val="-2"/>
+          <w:highlight w:val="green"/>
         </w:rPr>
         <w:t>here.</w:t>
       </w:r>
@@ -965,143 +1165,209 @@
         <w:ind w:right="818"/>
       </w:pPr>
       <w:r>
+        <w:rPr>
+          <w:highlight w:val="green"/>
+        </w:rPr>
         <w:t>P1</w:t>
       </w:r>
       <w:r>
         <w:rPr>
           <w:spacing w:val="-4"/>
-        </w:rPr>
-        <w:t xml:space="preserve"> </w:t>
-      </w:r>
-      <w:r>
+          <w:highlight w:val="green"/>
+        </w:rPr>
+        <w:t xml:space="preserve"> </w:t>
+      </w:r>
+      <w:r>
+        <w:rPr>
+          <w:highlight w:val="green"/>
+        </w:rPr>
         <w:t>19</w:t>
       </w:r>
       <w:r>
         <w:rPr>
           <w:spacing w:val="-3"/>
-        </w:rPr>
-        <w:t xml:space="preserve"> </w:t>
-      </w:r>
-      <w:r>
+          <w:highlight w:val="green"/>
+        </w:rPr>
+        <w:t xml:space="preserve"> </w:t>
+      </w:r>
+      <w:r>
+        <w:rPr>
+          <w:highlight w:val="green"/>
+        </w:rPr>
         <w:t>Please</w:t>
       </w:r>
       <w:r>
         <w:rPr>
           <w:spacing w:val="-5"/>
-        </w:rPr>
-        <w:t xml:space="preserve"> </w:t>
-      </w:r>
-      <w:r>
+          <w:highlight w:val="green"/>
+        </w:rPr>
+        <w:t xml:space="preserve"> </w:t>
+      </w:r>
+      <w:r>
+        <w:rPr>
+          <w:highlight w:val="green"/>
+        </w:rPr>
         <w:t>state</w:t>
       </w:r>
       <w:r>
         <w:rPr>
           <w:spacing w:val="-3"/>
-        </w:rPr>
-        <w:t xml:space="preserve"> </w:t>
-      </w:r>
-      <w:r>
+          <w:highlight w:val="green"/>
+        </w:rPr>
+        <w:t xml:space="preserve"> </w:t>
+      </w:r>
+      <w:r>
+        <w:rPr>
+          <w:highlight w:val="green"/>
+        </w:rPr>
         <w:t>that</w:t>
       </w:r>
       <w:r>
         <w:rPr>
           <w:spacing w:val="-3"/>
-        </w:rPr>
-        <w:t xml:space="preserve"> </w:t>
-      </w:r>
-      <w:r>
+          <w:highlight w:val="green"/>
+        </w:rPr>
+        <w:t xml:space="preserve"> </w:t>
+      </w:r>
+      <w:r>
+        <w:rPr>
+          <w:highlight w:val="green"/>
+        </w:rPr>
         <w:t>the</w:t>
       </w:r>
       <w:r>
         <w:rPr>
           <w:spacing w:val="-7"/>
-        </w:rPr>
-        <w:t xml:space="preserve"> </w:t>
-      </w:r>
-      <w:r>
+          <w:highlight w:val="green"/>
+        </w:rPr>
+        <w:t xml:space="preserve"> </w:t>
+      </w:r>
+      <w:r>
+        <w:rPr>
+          <w:highlight w:val="green"/>
+        </w:rPr>
         <w:t>1078</w:t>
       </w:r>
       <w:r>
         <w:rPr>
           <w:spacing w:val="-5"/>
-        </w:rPr>
-        <w:t xml:space="preserve"> </w:t>
-      </w:r>
-      <w:r>
+          <w:highlight w:val="green"/>
+        </w:rPr>
+        <w:t xml:space="preserve"> </w:t>
+      </w:r>
+      <w:r>
+        <w:rPr>
+          <w:highlight w:val="green"/>
+        </w:rPr>
         <w:t>articles</w:t>
       </w:r>
       <w:r>
         <w:rPr>
           <w:spacing w:val="-5"/>
-        </w:rPr>
-        <w:t xml:space="preserve"> </w:t>
-      </w:r>
-      <w:r>
+          <w:highlight w:val="green"/>
+        </w:rPr>
+        <w:t xml:space="preserve"> </w:t>
+      </w:r>
+      <w:r>
+        <w:rPr>
+          <w:highlight w:val="green"/>
+        </w:rPr>
         <w:t>are</w:t>
       </w:r>
       <w:r>
         <w:rPr>
           <w:spacing w:val="-5"/>
-        </w:rPr>
-        <w:t xml:space="preserve"> </w:t>
-      </w:r>
-      <w:r>
+          <w:highlight w:val="green"/>
+        </w:rPr>
+        <w:t xml:space="preserve"> </w:t>
+      </w:r>
+      <w:r>
+        <w:rPr>
+          <w:highlight w:val="green"/>
+        </w:rPr>
         <w:t>a</w:t>
       </w:r>
       <w:r>
         <w:rPr>
           <w:spacing w:val="-1"/>
+          <w:highlight w:val="green"/>
         </w:rPr>
         <w:t xml:space="preserve"> </w:t>
       </w:r>
       <w:commentRangeStart w:id="3"/>
       <w:r>
+        <w:rPr>
+          <w:highlight w:val="green"/>
+        </w:rPr>
         <w:t>random</w:t>
       </w:r>
       <w:r>
         <w:rPr>
           <w:spacing w:val="-7"/>
-        </w:rPr>
-        <w:t xml:space="preserve"> </w:t>
-      </w:r>
-      <w:r>
+          <w:highlight w:val="green"/>
+        </w:rPr>
+        <w:t xml:space="preserve"> </w:t>
+      </w:r>
+      <w:r>
+        <w:rPr>
+          <w:highlight w:val="green"/>
+        </w:rPr>
         <w:t>subset</w:t>
       </w:r>
       <w:r>
         <w:rPr>
           <w:spacing w:val="-5"/>
-        </w:rPr>
-        <w:t xml:space="preserve"> </w:t>
-      </w:r>
-      <w:r>
+          <w:highlight w:val="green"/>
+        </w:rPr>
+        <w:t xml:space="preserve"> </w:t>
+      </w:r>
+      <w:r>
+        <w:rPr>
+          <w:highlight w:val="green"/>
+        </w:rPr>
         <w:t>of</w:t>
       </w:r>
       <w:r>
         <w:rPr>
           <w:spacing w:val="-3"/>
-        </w:rPr>
-        <w:t xml:space="preserve"> </w:t>
-      </w:r>
-      <w:r>
+          <w:highlight w:val="green"/>
+        </w:rPr>
+        <w:t xml:space="preserve"> </w:t>
+      </w:r>
+      <w:r>
+        <w:rPr>
+          <w:highlight w:val="green"/>
+        </w:rPr>
         <w:t>the</w:t>
       </w:r>
       <w:r>
         <w:rPr>
           <w:spacing w:val="-5"/>
-        </w:rPr>
-        <w:t xml:space="preserve"> </w:t>
-      </w:r>
-      <w:r>
+          <w:highlight w:val="green"/>
+        </w:rPr>
+        <w:t xml:space="preserve"> </w:t>
+      </w:r>
+      <w:r>
+        <w:rPr>
+          <w:highlight w:val="green"/>
+        </w:rPr>
         <w:t>larger</w:t>
       </w:r>
       <w:r>
         <w:rPr>
           <w:spacing w:val="-3"/>
-        </w:rPr>
-        <w:t xml:space="preserve"> </w:t>
-      </w:r>
-      <w:r>
-        <w:t xml:space="preserve">sample. </w:t>
+          <w:highlight w:val="green"/>
+        </w:rPr>
+        <w:t xml:space="preserve"> </w:t>
+      </w:r>
+      <w:r>
+        <w:rPr>
+          <w:highlight w:val="green"/>
+        </w:rPr>
+        <w:t>sample.</w:t>
+      </w:r>
+      <w:r>
+        <w:t xml:space="preserve"> </w:t>
       </w:r>
       <w:commentRangeEnd w:id="3"/>
       <w:r>
@@ -1243,57 +1509,81 @@
         <w:spacing w:before="180"/>
       </w:pPr>
       <w:r>
+        <w:rPr>
+          <w:highlight w:val="green"/>
+        </w:rPr>
         <w:t>P1</w:t>
       </w:r>
       <w:r>
         <w:rPr>
           <w:spacing w:val="-6"/>
-        </w:rPr>
-        <w:t xml:space="preserve"> </w:t>
-      </w:r>
-      <w:r>
+          <w:highlight w:val="green"/>
+        </w:rPr>
+        <w:t xml:space="preserve"> </w:t>
+      </w:r>
+      <w:r>
+        <w:rPr>
+          <w:highlight w:val="green"/>
+        </w:rPr>
         <w:t>49</w:t>
       </w:r>
       <w:r>
         <w:rPr>
           <w:spacing w:val="-4"/>
-        </w:rPr>
-        <w:t xml:space="preserve"> </w:t>
-      </w:r>
-      <w:r>
+          <w:highlight w:val="green"/>
+        </w:rPr>
+        <w:t xml:space="preserve"> </w:t>
+      </w:r>
+      <w:r>
+        <w:rPr>
+          <w:highlight w:val="green"/>
+        </w:rPr>
         <w:t>Please</w:t>
       </w:r>
       <w:r>
         <w:rPr>
           <w:spacing w:val="-6"/>
-        </w:rPr>
-        <w:t xml:space="preserve"> </w:t>
-      </w:r>
-      <w:r>
+          <w:highlight w:val="green"/>
+        </w:rPr>
+        <w:t xml:space="preserve"> </w:t>
+      </w:r>
+      <w:r>
+        <w:rPr>
+          <w:highlight w:val="green"/>
+        </w:rPr>
         <w:t>give</w:t>
       </w:r>
       <w:r>
         <w:rPr>
           <w:spacing w:val="-6"/>
-        </w:rPr>
-        <w:t xml:space="preserve"> </w:t>
-      </w:r>
-      <w:r>
+          <w:highlight w:val="green"/>
+        </w:rPr>
+        <w:t xml:space="preserve"> </w:t>
+      </w:r>
+      <w:r>
+        <w:rPr>
+          <w:highlight w:val="green"/>
+        </w:rPr>
         <w:t>a</w:t>
       </w:r>
       <w:r>
         <w:rPr>
           <w:spacing w:val="-4"/>
+          <w:highlight w:val="green"/>
         </w:rPr>
         <w:t xml:space="preserve"> </w:t>
       </w:r>
       <w:commentRangeStart w:id="4"/>
       <w:r>
+        <w:rPr>
+          <w:highlight w:val="green"/>
+        </w:rPr>
         <w:t>reference</w:t>
       </w:r>
       <w:r>
         <w:rPr>
           <w:spacing w:val="-3"/>
+          <w:highlight w:val="green"/>
         </w:rPr>
         <w:t xml:space="preserve"> </w:t>
       </w:r>
@@ -1301,120 +1591,170 @@
       <w:r>
         <w:rPr>
           <w:rStyle w:val="CommentReference"/>
+          <w:highlight w:val="green"/>
         </w:rPr>
         <w:commentReference w:id="4"/>
       </w:r>
       <w:r>
+        <w:rPr>
+          <w:highlight w:val="green"/>
+        </w:rPr>
         <w:t>for</w:t>
       </w:r>
       <w:r>
         <w:rPr>
           <w:spacing w:val="-4"/>
-        </w:rPr>
-        <w:t xml:space="preserve"> </w:t>
-      </w:r>
-      <w:r>
+          <w:highlight w:val="green"/>
+        </w:rPr>
+        <w:t xml:space="preserve"> </w:t>
+      </w:r>
+      <w:r>
+        <w:rPr>
+          <w:highlight w:val="green"/>
+        </w:rPr>
         <w:t>this</w:t>
       </w:r>
       <w:r>
         <w:rPr>
           <w:spacing w:val="-7"/>
-        </w:rPr>
-        <w:t xml:space="preserve"> </w:t>
-      </w:r>
-      <w:r>
+          <w:highlight w:val="green"/>
+        </w:rPr>
+        <w:t xml:space="preserve"> </w:t>
+      </w:r>
+      <w:r>
+        <w:rPr>
+          <w:highlight w:val="green"/>
+        </w:rPr>
         <w:t>claim.</w:t>
       </w:r>
       <w:r>
         <w:rPr>
           <w:spacing w:val="-4"/>
-        </w:rPr>
-        <w:t xml:space="preserve"> </w:t>
-      </w:r>
-      <w:r>
+          <w:highlight w:val="green"/>
+        </w:rPr>
+        <w:t xml:space="preserve"> </w:t>
+      </w:r>
+      <w:r>
+        <w:rPr>
+          <w:highlight w:val="green"/>
+        </w:rPr>
         <w:t>Is</w:t>
       </w:r>
       <w:r>
         <w:rPr>
           <w:spacing w:val="-4"/>
-        </w:rPr>
-        <w:t xml:space="preserve"> </w:t>
-      </w:r>
-      <w:r>
+          <w:highlight w:val="green"/>
+        </w:rPr>
+        <w:t xml:space="preserve"> </w:t>
+      </w:r>
+      <w:r>
+        <w:rPr>
+          <w:highlight w:val="green"/>
+        </w:rPr>
         <w:t>this</w:t>
       </w:r>
       <w:r>
         <w:rPr>
           <w:spacing w:val="-4"/>
-        </w:rPr>
-        <w:t xml:space="preserve"> </w:t>
-      </w:r>
-      <w:r>
+          <w:highlight w:val="green"/>
+        </w:rPr>
+        <w:t xml:space="preserve"> </w:t>
+      </w:r>
+      <w:r>
+        <w:rPr>
+          <w:highlight w:val="green"/>
+        </w:rPr>
         <w:t>not</w:t>
       </w:r>
       <w:r>
         <w:rPr>
           <w:spacing w:val="-6"/>
-        </w:rPr>
-        <w:t xml:space="preserve"> </w:t>
-      </w:r>
-      <w:r>
+          <w:highlight w:val="green"/>
+        </w:rPr>
+        <w:t xml:space="preserve"> </w:t>
+      </w:r>
+      <w:r>
+        <w:rPr>
+          <w:highlight w:val="green"/>
+        </w:rPr>
         <w:t>what</w:t>
       </w:r>
       <w:r>
         <w:rPr>
           <w:spacing w:val="-4"/>
-        </w:rPr>
-        <w:t xml:space="preserve"> </w:t>
-      </w:r>
-      <w:r>
+          <w:highlight w:val="green"/>
+        </w:rPr>
+        <w:t xml:space="preserve"> </w:t>
+      </w:r>
+      <w:r>
+        <w:rPr>
+          <w:highlight w:val="green"/>
+        </w:rPr>
         <w:t>you</w:t>
       </w:r>
       <w:r>
         <w:rPr>
           <w:spacing w:val="-4"/>
-        </w:rPr>
-        <w:t xml:space="preserve"> </w:t>
-      </w:r>
-      <w:r>
+          <w:highlight w:val="green"/>
+        </w:rPr>
+        <w:t xml:space="preserve"> </w:t>
+      </w:r>
+      <w:r>
+        <w:rPr>
+          <w:highlight w:val="green"/>
+        </w:rPr>
         <w:t>are</w:t>
       </w:r>
       <w:r>
         <w:rPr>
           <w:spacing w:val="-6"/>
-        </w:rPr>
-        <w:t xml:space="preserve"> </w:t>
-      </w:r>
-      <w:r>
+          <w:highlight w:val="green"/>
+        </w:rPr>
+        <w:t xml:space="preserve"> </w:t>
+      </w:r>
+      <w:r>
+        <w:rPr>
+          <w:highlight w:val="green"/>
+        </w:rPr>
         <w:t>essentially</w:t>
       </w:r>
       <w:r>
         <w:rPr>
           <w:spacing w:val="-6"/>
-        </w:rPr>
-        <w:t xml:space="preserve"> </w:t>
-      </w:r>
-      <w:r>
+          <w:highlight w:val="green"/>
+        </w:rPr>
+        <w:t xml:space="preserve"> </w:t>
+      </w:r>
+      <w:r>
+        <w:rPr>
+          <w:highlight w:val="green"/>
+        </w:rPr>
         <w:t>trying</w:t>
       </w:r>
       <w:r>
         <w:rPr>
           <w:spacing w:val="-6"/>
-        </w:rPr>
-        <w:t xml:space="preserve"> </w:t>
-      </w:r>
-      <w:r>
+          <w:highlight w:val="green"/>
+        </w:rPr>
+        <w:t xml:space="preserve"> </w:t>
+      </w:r>
+      <w:r>
+        <w:rPr>
+          <w:highlight w:val="green"/>
+        </w:rPr>
         <w:t>to</w:t>
       </w:r>
       <w:r>
         <w:rPr>
           <w:spacing w:val="-3"/>
+          <w:highlight w:val="green"/>
         </w:rPr>
         <w:t xml:space="preserve"> </w:t>
       </w:r>
       <w:r>
         <w:rPr>
           <w:spacing w:val="-2"/>
+          <w:highlight w:val="green"/>
         </w:rPr>
         <w:t>investigate?</w:t>
       </w:r>
@@ -1427,259 +1767,376 @@
         <w:jc w:val="both"/>
       </w:pPr>
       <w:r>
+        <w:rPr>
+          <w:highlight w:val="green"/>
+        </w:rPr>
         <w:t>P2</w:t>
       </w:r>
       <w:r>
         <w:rPr>
           <w:spacing w:val="-1"/>
-        </w:rPr>
-        <w:t xml:space="preserve"> </w:t>
-      </w:r>
-      <w:r>
+          <w:highlight w:val="green"/>
+        </w:rPr>
+        <w:t xml:space="preserve"> </w:t>
+      </w:r>
+      <w:r>
+        <w:rPr>
+          <w:highlight w:val="green"/>
+        </w:rPr>
         <w:t>9</w:t>
       </w:r>
       <w:r>
         <w:rPr>
           <w:spacing w:val="-2"/>
-        </w:rPr>
-        <w:t xml:space="preserve"> </w:t>
-      </w:r>
-      <w:r>
+          <w:highlight w:val="green"/>
+        </w:rPr>
+        <w:t xml:space="preserve"> </w:t>
+      </w:r>
+      <w:r>
+        <w:rPr>
+          <w:highlight w:val="green"/>
+        </w:rPr>
         <w:t xml:space="preserve">This is true </w:t>
       </w:r>
       <w:proofErr w:type="gramStart"/>
       <w:r>
+        <w:rPr>
+          <w:highlight w:val="green"/>
+        </w:rPr>
         <w:t>as</w:t>
       </w:r>
       <w:r>
         <w:rPr>
           <w:spacing w:val="-3"/>
-        </w:rPr>
-        <w:t xml:space="preserve"> </w:t>
-      </w:r>
-      <w:r>
+          <w:highlight w:val="green"/>
+        </w:rPr>
+        <w:t xml:space="preserve"> </w:t>
+      </w:r>
+      <w:r>
+        <w:rPr>
+          <w:highlight w:val="green"/>
+        </w:rPr>
         <w:t>long</w:t>
       </w:r>
       <w:r>
         <w:rPr>
           <w:spacing w:val="-1"/>
-        </w:rPr>
-        <w:t xml:space="preserve"> </w:t>
-      </w:r>
-      <w:r>
+          <w:highlight w:val="green"/>
+        </w:rPr>
+        <w:t xml:space="preserve"> </w:t>
+      </w:r>
+      <w:r>
+        <w:rPr>
+          <w:highlight w:val="green"/>
+        </w:rPr>
         <w:t>as</w:t>
       </w:r>
       <w:proofErr w:type="gramEnd"/>
       <w:r>
         <w:rPr>
           <w:spacing w:val="-2"/>
-        </w:rPr>
-        <w:t xml:space="preserve"> </w:t>
-      </w:r>
-      <w:r>
+          <w:highlight w:val="green"/>
+        </w:rPr>
+        <w:t xml:space="preserve"> </w:t>
+      </w:r>
+      <w:r>
+        <w:rPr>
+          <w:highlight w:val="green"/>
+        </w:rPr>
         <w:t xml:space="preserve">respiratory rates are </w:t>
       </w:r>
       <w:commentRangeStart w:id="5"/>
       <w:r>
+        <w:rPr>
+          <w:highlight w:val="green"/>
+        </w:rPr>
         <w:t>lower</w:t>
       </w:r>
       <w:r>
         <w:rPr>
           <w:spacing w:val="-2"/>
-        </w:rPr>
-        <w:t xml:space="preserve"> </w:t>
-      </w:r>
-      <w:r>
+          <w:highlight w:val="green"/>
+        </w:rPr>
+        <w:t xml:space="preserve"> </w:t>
+      </w:r>
+      <w:r>
+        <w:rPr>
+          <w:highlight w:val="green"/>
+        </w:rPr>
         <w:t>than</w:t>
       </w:r>
       <w:r>
         <w:rPr>
           <w:spacing w:val="-1"/>
-        </w:rPr>
-        <w:t xml:space="preserve"> </w:t>
-      </w:r>
-      <w:r>
+          <w:highlight w:val="green"/>
+        </w:rPr>
+        <w:t xml:space="preserve"> </w:t>
+      </w:r>
+      <w:r>
+        <w:rPr>
+          <w:highlight w:val="green"/>
+        </w:rPr>
         <w:t>60 per min</w:t>
       </w:r>
       <w:commentRangeEnd w:id="5"/>
       <w:r>
         <w:rPr>
           <w:rStyle w:val="CommentReference"/>
+          <w:highlight w:val="green"/>
         </w:rPr>
         <w:commentReference w:id="5"/>
       </w:r>
       <w:r>
+        <w:rPr>
+          <w:highlight w:val="green"/>
+        </w:rPr>
         <w:t>, which</w:t>
       </w:r>
       <w:r>
         <w:rPr>
           <w:spacing w:val="-1"/>
-        </w:rPr>
-        <w:t xml:space="preserve"> </w:t>
-      </w:r>
-      <w:r>
+          <w:highlight w:val="green"/>
+        </w:rPr>
+        <w:t xml:space="preserve"> </w:t>
+      </w:r>
+      <w:r>
+        <w:rPr>
+          <w:highlight w:val="green"/>
+        </w:rPr>
         <w:t>is</w:t>
       </w:r>
       <w:r>
         <w:rPr>
           <w:spacing w:val="-2"/>
-        </w:rPr>
-        <w:t xml:space="preserve"> </w:t>
-      </w:r>
-      <w:r>
+          <w:highlight w:val="green"/>
+        </w:rPr>
+        <w:t xml:space="preserve"> </w:t>
+      </w:r>
+      <w:r>
+        <w:rPr>
+          <w:highlight w:val="green"/>
+        </w:rPr>
         <w:t>of</w:t>
       </w:r>
       <w:r>
         <w:rPr>
           <w:spacing w:val="-3"/>
-        </w:rPr>
-        <w:t xml:space="preserve"> </w:t>
-      </w:r>
-      <w:r>
+          <w:highlight w:val="green"/>
+        </w:rPr>
+        <w:t xml:space="preserve"> </w:t>
+      </w:r>
+      <w:r>
+        <w:rPr>
+          <w:highlight w:val="green"/>
+        </w:rPr>
         <w:t>course common</w:t>
       </w:r>
       <w:r>
         <w:rPr>
           <w:spacing w:val="-1"/>
-        </w:rPr>
-        <w:t xml:space="preserve"> </w:t>
-      </w:r>
-      <w:r>
+          <w:highlight w:val="green"/>
+        </w:rPr>
+        <w:t xml:space="preserve"> </w:t>
+      </w:r>
+      <w:r>
+        <w:rPr>
+          <w:highlight w:val="green"/>
+        </w:rPr>
         <w:t>in most</w:t>
       </w:r>
       <w:r>
         <w:rPr>
           <w:spacing w:val="-7"/>
-        </w:rPr>
-        <w:t xml:space="preserve"> </w:t>
-      </w:r>
-      <w:r>
+          <w:highlight w:val="green"/>
+        </w:rPr>
+        <w:t xml:space="preserve"> </w:t>
+      </w:r>
+      <w:r>
+        <w:rPr>
+          <w:highlight w:val="green"/>
+        </w:rPr>
         <w:t>test</w:t>
       </w:r>
       <w:r>
         <w:rPr>
           <w:spacing w:val="-9"/>
-        </w:rPr>
-        <w:t xml:space="preserve"> </w:t>
-      </w:r>
-      <w:r>
+          <w:highlight w:val="green"/>
+        </w:rPr>
+        <w:t xml:space="preserve"> </w:t>
+      </w:r>
+      <w:r>
+        <w:rPr>
+          <w:highlight w:val="green"/>
+        </w:rPr>
         <w:t>settings.</w:t>
       </w:r>
       <w:r>
         <w:rPr>
           <w:spacing w:val="-7"/>
-        </w:rPr>
-        <w:t xml:space="preserve"> </w:t>
-      </w:r>
-      <w:r>
+          <w:highlight w:val="green"/>
+        </w:rPr>
+        <w:t xml:space="preserve"> </w:t>
+      </w:r>
+      <w:r>
+        <w:rPr>
+          <w:highlight w:val="green"/>
+        </w:rPr>
         <w:t>However,</w:t>
       </w:r>
       <w:r>
         <w:rPr>
           <w:spacing w:val="-6"/>
-        </w:rPr>
-        <w:t xml:space="preserve"> </w:t>
-      </w:r>
-      <w:r>
+          <w:highlight w:val="green"/>
+        </w:rPr>
+        <w:t xml:space="preserve"> </w:t>
+      </w:r>
+      <w:r>
+        <w:rPr>
+          <w:highlight w:val="green"/>
+        </w:rPr>
         <w:t>during</w:t>
       </w:r>
       <w:r>
         <w:rPr>
           <w:spacing w:val="-8"/>
-        </w:rPr>
-        <w:t xml:space="preserve"> </w:t>
-      </w:r>
-      <w:r>
+          <w:highlight w:val="green"/>
+        </w:rPr>
+        <w:t xml:space="preserve"> </w:t>
+      </w:r>
+      <w:r>
+        <w:rPr>
+          <w:highlight w:val="green"/>
+        </w:rPr>
         <w:t>exhaustion,</w:t>
       </w:r>
       <w:r>
         <w:rPr>
           <w:spacing w:val="-7"/>
-        </w:rPr>
-        <w:t xml:space="preserve"> </w:t>
-      </w:r>
-      <w:r>
+          <w:highlight w:val="green"/>
+        </w:rPr>
+        <w:t xml:space="preserve"> </w:t>
+      </w:r>
+      <w:r>
+        <w:rPr>
+          <w:highlight w:val="green"/>
+        </w:rPr>
         <w:t>trained</w:t>
       </w:r>
       <w:r>
         <w:rPr>
           <w:spacing w:val="-8"/>
-        </w:rPr>
-        <w:t xml:space="preserve"> </w:t>
-      </w:r>
-      <w:r>
+          <w:highlight w:val="green"/>
+        </w:rPr>
+        <w:t xml:space="preserve"> </w:t>
+      </w:r>
+      <w:r>
+        <w:rPr>
+          <w:highlight w:val="green"/>
+        </w:rPr>
         <w:t>athletes</w:t>
       </w:r>
       <w:r>
         <w:rPr>
           <w:spacing w:val="-6"/>
-        </w:rPr>
-        <w:t xml:space="preserve"> </w:t>
-      </w:r>
-      <w:r>
+          <w:highlight w:val="green"/>
+        </w:rPr>
+        <w:t xml:space="preserve"> </w:t>
+      </w:r>
+      <w:r>
+        <w:rPr>
+          <w:highlight w:val="green"/>
+        </w:rPr>
         <w:t>may</w:t>
       </w:r>
       <w:r>
         <w:rPr>
           <w:spacing w:val="-9"/>
-        </w:rPr>
-        <w:t xml:space="preserve"> </w:t>
-      </w:r>
-      <w:r>
+          <w:highlight w:val="green"/>
+        </w:rPr>
+        <w:t xml:space="preserve"> </w:t>
+      </w:r>
+      <w:r>
+        <w:rPr>
+          <w:highlight w:val="green"/>
+        </w:rPr>
         <w:t>also</w:t>
       </w:r>
       <w:r>
         <w:rPr>
           <w:spacing w:val="-7"/>
-        </w:rPr>
-        <w:t xml:space="preserve"> </w:t>
-      </w:r>
-      <w:r>
+          <w:highlight w:val="green"/>
+        </w:rPr>
+        <w:t xml:space="preserve"> </w:t>
+      </w:r>
+      <w:r>
+        <w:rPr>
+          <w:highlight w:val="green"/>
+        </w:rPr>
         <w:t>reach</w:t>
       </w:r>
       <w:r>
         <w:rPr>
           <w:spacing w:val="-7"/>
-        </w:rPr>
-        <w:t xml:space="preserve"> </w:t>
-      </w:r>
-      <w:r>
+          <w:highlight w:val="green"/>
+        </w:rPr>
+        <w:t xml:space="preserve"> </w:t>
+      </w:r>
+      <w:r>
+        <w:rPr>
+          <w:highlight w:val="green"/>
+        </w:rPr>
         <w:t>rates</w:t>
       </w:r>
       <w:r>
         <w:rPr>
           <w:spacing w:val="-9"/>
-        </w:rPr>
-        <w:t xml:space="preserve"> </w:t>
-      </w:r>
-      <w:r>
+          <w:highlight w:val="green"/>
+        </w:rPr>
+        <w:t xml:space="preserve"> </w:t>
+      </w:r>
+      <w:r>
+        <w:rPr>
+          <w:highlight w:val="green"/>
+        </w:rPr>
         <w:t>of</w:t>
       </w:r>
       <w:r>
         <w:rPr>
           <w:spacing w:val="-7"/>
-        </w:rPr>
-        <w:t xml:space="preserve"> </w:t>
-      </w:r>
-      <w:r>
+          <w:highlight w:val="green"/>
+        </w:rPr>
+        <w:t xml:space="preserve"> </w:t>
+      </w:r>
+      <w:r>
+        <w:rPr>
+          <w:highlight w:val="green"/>
+        </w:rPr>
         <w:t>&gt;60,</w:t>
       </w:r>
       <w:r>
         <w:rPr>
           <w:spacing w:val="-7"/>
-        </w:rPr>
-        <w:t xml:space="preserve"> </w:t>
-      </w:r>
-      <w:r>
+          <w:highlight w:val="green"/>
+        </w:rPr>
+        <w:t xml:space="preserve"> </w:t>
+      </w:r>
+      <w:r>
+        <w:rPr>
+          <w:highlight w:val="green"/>
+        </w:rPr>
         <w:t>in</w:t>
       </w:r>
       <w:r>
         <w:rPr>
           <w:spacing w:val="-7"/>
-        </w:rPr>
-        <w:t xml:space="preserve"> </w:t>
-      </w:r>
-      <w:r>
+          <w:highlight w:val="green"/>
+        </w:rPr>
+        <w:t xml:space="preserve"> </w:t>
+      </w:r>
+      <w:r>
+        <w:rPr>
+          <w:highlight w:val="green"/>
+        </w:rPr>
         <w:t>which case one-second interpolation would widen the confidence interval.</w:t>
       </w:r>
     </w:p>
@@ -1692,168 +2149,251 @@
       </w:pPr>
       <w:commentRangeStart w:id="6"/>
       <w:r>
+        <w:rPr>
+          <w:highlight w:val="green"/>
+        </w:rPr>
         <w:t>P2</w:t>
       </w:r>
       <w:r>
         <w:rPr>
           <w:spacing w:val="-8"/>
-        </w:rPr>
-        <w:t xml:space="preserve"> </w:t>
-      </w:r>
-      <w:r>
+          <w:highlight w:val="green"/>
+        </w:rPr>
+        <w:t xml:space="preserve"> </w:t>
+      </w:r>
+      <w:r>
+        <w:rPr>
+          <w:highlight w:val="green"/>
+        </w:rPr>
         <w:t>13</w:t>
       </w:r>
       <w:r>
         <w:rPr>
           <w:spacing w:val="-5"/>
-        </w:rPr>
-        <w:t xml:space="preserve"> </w:t>
-      </w:r>
-      <w:r>
+          <w:highlight w:val="green"/>
+        </w:rPr>
+        <w:t xml:space="preserve"> </w:t>
+      </w:r>
+      <w:r>
+        <w:rPr>
+          <w:highlight w:val="green"/>
+        </w:rPr>
         <w:t>You</w:t>
       </w:r>
       <w:r>
         <w:rPr>
           <w:spacing w:val="-7"/>
-        </w:rPr>
-        <w:t xml:space="preserve"> </w:t>
-      </w:r>
-      <w:r>
+          <w:highlight w:val="green"/>
+        </w:rPr>
+        <w:t xml:space="preserve"> </w:t>
+      </w:r>
+      <w:r>
+        <w:rPr>
+          <w:highlight w:val="green"/>
+        </w:rPr>
         <w:t>are</w:t>
       </w:r>
       <w:r>
         <w:rPr>
           <w:spacing w:val="-8"/>
-        </w:rPr>
-        <w:t xml:space="preserve"> </w:t>
-      </w:r>
-      <w:r>
+          <w:highlight w:val="green"/>
+        </w:rPr>
+        <w:t xml:space="preserve"> </w:t>
+      </w:r>
+      <w:r>
+        <w:rPr>
+          <w:highlight w:val="green"/>
+        </w:rPr>
         <w:t>missing</w:t>
       </w:r>
       <w:r>
         <w:rPr>
           <w:spacing w:val="-7"/>
-        </w:rPr>
-        <w:t xml:space="preserve"> </w:t>
-      </w:r>
-      <w:r>
+          <w:highlight w:val="green"/>
+        </w:rPr>
+        <w:t xml:space="preserve"> </w:t>
+      </w:r>
+      <w:r>
+        <w:rPr>
+          <w:highlight w:val="green"/>
+        </w:rPr>
         <w:t>a</w:t>
       </w:r>
       <w:r>
         <w:rPr>
           <w:spacing w:val="-6"/>
-        </w:rPr>
-        <w:t xml:space="preserve"> </w:t>
-      </w:r>
-      <w:r>
+          <w:highlight w:val="green"/>
+        </w:rPr>
+        <w:t xml:space="preserve"> </w:t>
+      </w:r>
+      <w:r>
+        <w:rPr>
+          <w:highlight w:val="green"/>
+        </w:rPr>
         <w:t>key</w:t>
       </w:r>
       <w:r>
         <w:rPr>
           <w:spacing w:val="-6"/>
-        </w:rPr>
-        <w:t xml:space="preserve"> </w:t>
-      </w:r>
-      <w:r>
+          <w:highlight w:val="green"/>
+        </w:rPr>
+        <w:t xml:space="preserve"> </w:t>
+      </w:r>
+      <w:r>
+        <w:rPr>
+          <w:highlight w:val="green"/>
+        </w:rPr>
         <w:t>reference</w:t>
       </w:r>
       <w:r>
         <w:rPr>
           <w:spacing w:val="-6"/>
-        </w:rPr>
-        <w:t xml:space="preserve"> </w:t>
-      </w:r>
-      <w:r>
+          <w:highlight w:val="green"/>
+        </w:rPr>
+        <w:t xml:space="preserve"> </w:t>
+      </w:r>
+      <w:r>
+        <w:rPr>
+          <w:highlight w:val="green"/>
+        </w:rPr>
         <w:t>here</w:t>
       </w:r>
       <w:r>
         <w:rPr>
           <w:spacing w:val="-6"/>
-        </w:rPr>
-        <w:t xml:space="preserve"> </w:t>
-      </w:r>
-      <w:r>
+          <w:highlight w:val="green"/>
+        </w:rPr>
+        <w:t xml:space="preserve"> </w:t>
+      </w:r>
+      <w:r>
+        <w:rPr>
+          <w:highlight w:val="green"/>
+        </w:rPr>
         <w:t>(Nolte</w:t>
       </w:r>
       <w:r>
         <w:rPr>
           <w:spacing w:val="-8"/>
-        </w:rPr>
-        <w:t xml:space="preserve"> </w:t>
-      </w:r>
-      <w:r>
+          <w:highlight w:val="green"/>
+        </w:rPr>
+        <w:t xml:space="preserve"> </w:t>
+      </w:r>
+      <w:r>
+        <w:rPr>
+          <w:highlight w:val="green"/>
+        </w:rPr>
         <w:t>2023).</w:t>
       </w:r>
       <w:r>
         <w:rPr>
           <w:spacing w:val="-6"/>
-        </w:rPr>
-        <w:t xml:space="preserve"> </w:t>
-      </w:r>
-      <w:r>
+          <w:highlight w:val="green"/>
+        </w:rPr>
+        <w:t xml:space="preserve"> </w:t>
+      </w:r>
+      <w:r>
+        <w:rPr>
+          <w:highlight w:val="green"/>
+        </w:rPr>
         <w:t>They</w:t>
       </w:r>
       <w:r>
         <w:rPr>
           <w:spacing w:val="-6"/>
-        </w:rPr>
-        <w:t xml:space="preserve"> </w:t>
-      </w:r>
-      <w:r>
+          <w:highlight w:val="green"/>
+        </w:rPr>
+        <w:t xml:space="preserve"> </w:t>
+      </w:r>
+      <w:r>
+        <w:rPr>
+          <w:highlight w:val="green"/>
+        </w:rPr>
         <w:t>also</w:t>
       </w:r>
       <w:r>
         <w:rPr>
           <w:spacing w:val="-5"/>
-        </w:rPr>
-        <w:t xml:space="preserve"> </w:t>
-      </w:r>
-      <w:r>
+          <w:highlight w:val="green"/>
+        </w:rPr>
+        <w:t xml:space="preserve"> </w:t>
+      </w:r>
+      <w:r>
+        <w:rPr>
+          <w:highlight w:val="green"/>
+        </w:rPr>
         <w:t>investigated</w:t>
       </w:r>
       <w:r>
         <w:rPr>
           <w:spacing w:val="-9"/>
-        </w:rPr>
-        <w:t xml:space="preserve"> </w:t>
-      </w:r>
-      <w:r>
+          <w:highlight w:val="green"/>
+        </w:rPr>
+        <w:t xml:space="preserve"> </w:t>
+      </w:r>
+      <w:r>
+        <w:rPr>
+          <w:highlight w:val="green"/>
+        </w:rPr>
         <w:t>the</w:t>
       </w:r>
       <w:r>
         <w:rPr>
           <w:spacing w:val="-6"/>
-        </w:rPr>
-        <w:t xml:space="preserve"> </w:t>
-      </w:r>
-      <w:r>
+          <w:highlight w:val="green"/>
+        </w:rPr>
+        <w:t xml:space="preserve"> </w:t>
+      </w:r>
+      <w:r>
+        <w:rPr>
+          <w:highlight w:val="green"/>
+        </w:rPr>
         <w:t>reporting</w:t>
       </w:r>
       <w:r>
         <w:rPr>
           <w:spacing w:val="-7"/>
-        </w:rPr>
-        <w:t xml:space="preserve"> </w:t>
-      </w:r>
-      <w:r>
+          <w:highlight w:val="green"/>
+        </w:rPr>
+        <w:t xml:space="preserve"> </w:t>
+      </w:r>
+      <w:r>
+        <w:rPr>
+          <w:highlight w:val="green"/>
+        </w:rPr>
         <w:t>of</w:t>
       </w:r>
       <w:r>
         <w:rPr>
           <w:spacing w:val="-5"/>
-        </w:rPr>
-        <w:t xml:space="preserve"> </w:t>
-      </w:r>
-      <w:r>
+          <w:highlight w:val="green"/>
+        </w:rPr>
+        <w:t xml:space="preserve"> </w:t>
+      </w:r>
+      <w:r>
+        <w:rPr>
+          <w:highlight w:val="green"/>
+        </w:rPr>
         <w:t>data filtering and interpolation. However, their sample size was also small compared to your work.</w:t>
       </w:r>
       <w:commentRangeEnd w:id="6"/>
       <w:r>
         <w:rPr>
           <w:rStyle w:val="CommentReference"/>
+          <w:highlight w:val="green"/>
         </w:rPr>
         <w:commentReference w:id="6"/>
       </w:r>
+      <w:r>
+        <w:t xml:space="preserve"> </w:t>
+      </w:r>
+      <w:proofErr w:type="gramStart"/>
+      <w:r>
+        <w:rPr>
+          <w:highlight w:val="green"/>
+        </w:rPr>
+        <w:t>responded</w:t>
+      </w:r>
+      <w:proofErr w:type="gramEnd"/>
     </w:p>
     <w:p>
       <w:pPr>
@@ -2125,6 +2665,17 @@
         </w:rPr>
         <w:commentReference w:id="7"/>
       </w:r>
+      <w:r>
+        <w:t xml:space="preserve"> </w:t>
+      </w:r>
+      <w:proofErr w:type="gramStart"/>
+      <w:r>
+        <w:rPr>
+          <w:highlight w:val="green"/>
+        </w:rPr>
+        <w:t>responded</w:t>
+      </w:r>
+      <w:proofErr w:type="gramEnd"/>
     </w:p>
     <w:p>
       <w:pPr>
@@ -2285,12 +2836,24 @@
         </w:rPr>
         <w:commentReference w:id="8"/>
       </w:r>
+      <w:r>
+        <w:t xml:space="preserve"> </w:t>
+      </w:r>
+      <w:proofErr w:type="gramStart"/>
+      <w:r>
+        <w:rPr>
+          <w:highlight w:val="green"/>
+        </w:rPr>
+        <w:t>Responded</w:t>
+      </w:r>
+      <w:proofErr w:type="gramEnd"/>
     </w:p>
     <w:p>
       <w:pPr>
         <w:pStyle w:val="BodyText"/>
         <w:spacing w:before="162"/>
       </w:pPr>
+      <w:commentRangeStart w:id="9"/>
       <w:r>
         <w:t>Please</w:t>
       </w:r>
@@ -2371,6 +2934,28 @@
         </w:rPr>
         <w:t>material.</w:t>
       </w:r>
+      <w:commentRangeEnd w:id="9"/>
+      <w:r>
+        <w:rPr>
+          <w:rStyle w:val="CommentReference"/>
+        </w:rPr>
+        <w:commentReference w:id="9"/>
+      </w:r>
+      <w:r>
+        <w:rPr>
+          <w:spacing w:val="-2"/>
+        </w:rPr>
+        <w:t xml:space="preserve"> </w:t>
+      </w:r>
+      <w:proofErr w:type="gramStart"/>
+      <w:r>
+        <w:rPr>
+          <w:spacing w:val="-2"/>
+          <w:highlight w:val="green"/>
+        </w:rPr>
+        <w:t>Responded</w:t>
+      </w:r>
+      <w:proofErr w:type="gramEnd"/>
     </w:p>
     <w:p>
       <w:pPr>
@@ -2623,8 +3208,8 @@
         </w:rPr>
         <w:t xml:space="preserve"> </w:t>
       </w:r>
-      <w:commentRangeStart w:id="9"/>
       <w:commentRangeStart w:id="10"/>
+      <w:commentRangeStart w:id="11"/>
       <w:r>
         <w:t>Have</w:t>
       </w:r>
@@ -2655,19 +3240,19 @@
       <w:r>
         <w:t>any validation for this on a subset of articles? If so, what were the performance metrics?</w:t>
       </w:r>
-      <w:commentRangeEnd w:id="9"/>
+      <w:commentRangeEnd w:id="10"/>
       <w:r>
         <w:rPr>
           <w:rStyle w:val="CommentReference"/>
         </w:rPr>
-        <w:commentReference w:id="9"/>
-      </w:r>
-      <w:commentRangeEnd w:id="10"/>
+        <w:commentReference w:id="10"/>
+      </w:r>
+      <w:commentRangeEnd w:id="11"/>
       <w:r>
         <w:rPr>
           <w:rStyle w:val="CommentReference"/>
         </w:rPr>
-        <w:commentReference w:id="10"/>
+        <w:commentReference w:id="11"/>
       </w:r>
     </w:p>
     <w:p>
@@ -2823,16 +3408,16 @@
       <w:r>
         <w:t xml:space="preserve">processing strategies may have changes over time with changes in technology and education. This is also something you should </w:t>
       </w:r>
-      <w:commentRangeStart w:id="11"/>
+      <w:commentRangeStart w:id="12"/>
       <w:r>
         <w:t>discuss in the discussion section.</w:t>
       </w:r>
-      <w:commentRangeEnd w:id="11"/>
+      <w:commentRangeEnd w:id="12"/>
       <w:r>
         <w:rPr>
           <w:rStyle w:val="CommentReference"/>
         </w:rPr>
-        <w:commentReference w:id="11"/>
+        <w:commentReference w:id="12"/>
       </w:r>
     </w:p>
     <w:p>
@@ -2851,120 +3436,182 @@
         <w:pStyle w:val="BodyText"/>
         <w:spacing w:before="37"/>
       </w:pPr>
-      <w:commentRangeStart w:id="12"/>
-      <w:r>
+      <w:commentRangeStart w:id="13"/>
+      <w:r>
+        <w:rPr>
+          <w:highlight w:val="green"/>
+        </w:rPr>
         <w:lastRenderedPageBreak/>
         <w:t>P2</w:t>
       </w:r>
       <w:r>
         <w:rPr>
           <w:spacing w:val="-6"/>
-        </w:rPr>
-        <w:t xml:space="preserve"> </w:t>
-      </w:r>
-      <w:r>
+          <w:highlight w:val="green"/>
+        </w:rPr>
+        <w:t xml:space="preserve"> </w:t>
+      </w:r>
+      <w:r>
+        <w:rPr>
+          <w:highlight w:val="green"/>
+        </w:rPr>
         <w:t>47</w:t>
       </w:r>
       <w:r>
         <w:rPr>
           <w:spacing w:val="-4"/>
-        </w:rPr>
-        <w:t xml:space="preserve"> </w:t>
-      </w:r>
-      <w:r>
+          <w:highlight w:val="green"/>
+        </w:rPr>
+        <w:t xml:space="preserve"> </w:t>
+      </w:r>
+      <w:r>
+        <w:rPr>
+          <w:highlight w:val="green"/>
+        </w:rPr>
         <w:t>Please</w:t>
       </w:r>
       <w:r>
         <w:rPr>
           <w:spacing w:val="-6"/>
-        </w:rPr>
-        <w:t xml:space="preserve"> </w:t>
-      </w:r>
-      <w:r>
+          <w:highlight w:val="green"/>
+        </w:rPr>
+        <w:t xml:space="preserve"> </w:t>
+      </w:r>
+      <w:r>
+        <w:rPr>
+          <w:highlight w:val="green"/>
+        </w:rPr>
         <w:t>provide</w:t>
       </w:r>
       <w:r>
         <w:rPr>
           <w:spacing w:val="-4"/>
-        </w:rPr>
-        <w:t xml:space="preserve"> </w:t>
-      </w:r>
-      <w:r>
+          <w:highlight w:val="green"/>
+        </w:rPr>
+        <w:t xml:space="preserve"> </w:t>
+      </w:r>
+      <w:r>
+        <w:rPr>
+          <w:highlight w:val="green"/>
+        </w:rPr>
         <w:t>the</w:t>
       </w:r>
       <w:r>
         <w:rPr>
           <w:spacing w:val="-4"/>
-        </w:rPr>
-        <w:t xml:space="preserve"> </w:t>
-      </w:r>
-      <w:r>
+          <w:highlight w:val="green"/>
+        </w:rPr>
+        <w:t xml:space="preserve"> </w:t>
+      </w:r>
+      <w:r>
+        <w:rPr>
+          <w:highlight w:val="green"/>
+        </w:rPr>
         <w:t>search</w:t>
       </w:r>
       <w:r>
         <w:rPr>
           <w:spacing w:val="-4"/>
-        </w:rPr>
-        <w:t xml:space="preserve"> </w:t>
-      </w:r>
-      <w:r>
+          <w:highlight w:val="green"/>
+        </w:rPr>
+        <w:t xml:space="preserve"> </w:t>
+      </w:r>
+      <w:r>
+        <w:rPr>
+          <w:highlight w:val="green"/>
+        </w:rPr>
         <w:t>dates</w:t>
       </w:r>
       <w:r>
         <w:rPr>
           <w:spacing w:val="-6"/>
-        </w:rPr>
-        <w:t xml:space="preserve"> </w:t>
-      </w:r>
-      <w:r>
+          <w:highlight w:val="green"/>
+        </w:rPr>
+        <w:t xml:space="preserve"> </w:t>
+      </w:r>
+      <w:r>
+        <w:rPr>
+          <w:highlight w:val="green"/>
+        </w:rPr>
         <w:t>for</w:t>
       </w:r>
       <w:r>
         <w:rPr>
           <w:spacing w:val="-5"/>
-        </w:rPr>
-        <w:t xml:space="preserve"> </w:t>
-      </w:r>
-      <w:r>
+          <w:highlight w:val="green"/>
+        </w:rPr>
+        <w:t xml:space="preserve"> </w:t>
+      </w:r>
+      <w:r>
+        <w:rPr>
+          <w:highlight w:val="green"/>
+        </w:rPr>
         <w:t>your</w:t>
       </w:r>
       <w:r>
         <w:rPr>
           <w:spacing w:val="-4"/>
-        </w:rPr>
-        <w:t xml:space="preserve"> </w:t>
-      </w:r>
-      <w:r>
+          <w:highlight w:val="green"/>
+        </w:rPr>
+        <w:t xml:space="preserve"> </w:t>
+      </w:r>
+      <w:r>
+        <w:rPr>
+          <w:highlight w:val="green"/>
+        </w:rPr>
         <w:t>data</w:t>
       </w:r>
       <w:r>
         <w:rPr>
           <w:spacing w:val="-7"/>
-        </w:rPr>
-        <w:t xml:space="preserve"> </w:t>
-      </w:r>
-      <w:r>
+          <w:highlight w:val="green"/>
+        </w:rPr>
+        <w:t xml:space="preserve"> </w:t>
+      </w:r>
+      <w:r>
+        <w:rPr>
+          <w:highlight w:val="green"/>
+        </w:rPr>
         <w:t>base</w:t>
       </w:r>
       <w:r>
         <w:rPr>
           <w:spacing w:val="-3"/>
+          <w:highlight w:val="green"/>
         </w:rPr>
         <w:t xml:space="preserve"> </w:t>
       </w:r>
       <w:r>
         <w:rPr>
           <w:spacing w:val="-2"/>
+          <w:highlight w:val="green"/>
         </w:rPr>
         <w:t>searches.</w:t>
       </w:r>
-      <w:commentRangeEnd w:id="12"/>
+      <w:commentRangeEnd w:id="13"/>
       <w:r>
         <w:rPr>
           <w:rStyle w:val="CommentReference"/>
-        </w:rPr>
-        <w:commentReference w:id="12"/>
-      </w:r>
+          <w:highlight w:val="green"/>
+        </w:rPr>
+        <w:commentReference w:id="13"/>
+      </w:r>
+      <w:r>
+        <w:rPr>
+          <w:spacing w:val="-2"/>
+          <w:highlight w:val="green"/>
+        </w:rPr>
+        <w:t xml:space="preserve"> </w:t>
+      </w:r>
+      <w:proofErr w:type="gramStart"/>
+      <w:r>
+        <w:rPr>
+          <w:spacing w:val="-2"/>
+          <w:highlight w:val="green"/>
+        </w:rPr>
+        <w:t>Responded</w:t>
+      </w:r>
+      <w:proofErr w:type="gramEnd"/>
     </w:p>
     <w:p>
       <w:pPr>
@@ -2972,185 +3619,278 @@
         <w:spacing w:before="183" w:line="259" w:lineRule="auto"/>
         <w:ind w:right="117"/>
       </w:pPr>
-      <w:commentRangeStart w:id="13"/>
-      <w:r>
+      <w:commentRangeStart w:id="14"/>
+      <w:r>
+        <w:rPr>
+          <w:highlight w:val="green"/>
+        </w:rPr>
         <w:t>P2</w:t>
       </w:r>
       <w:r>
         <w:rPr>
           <w:spacing w:val="-6"/>
-        </w:rPr>
-        <w:t xml:space="preserve"> </w:t>
-      </w:r>
-      <w:r>
+          <w:highlight w:val="green"/>
+        </w:rPr>
+        <w:t xml:space="preserve"> </w:t>
+      </w:r>
+      <w:r>
+        <w:rPr>
+          <w:highlight w:val="green"/>
+        </w:rPr>
         <w:t>49</w:t>
       </w:r>
       <w:r>
         <w:rPr>
           <w:spacing w:val="-2"/>
-        </w:rPr>
-        <w:t xml:space="preserve"> </w:t>
-      </w:r>
-      <w:r>
+          <w:highlight w:val="green"/>
+        </w:rPr>
+        <w:t xml:space="preserve"> </w:t>
+      </w:r>
+      <w:r>
+        <w:rPr>
+          <w:highlight w:val="green"/>
+        </w:rPr>
         <w:t>From</w:t>
       </w:r>
       <w:r>
         <w:rPr>
           <w:spacing w:val="-6"/>
-        </w:rPr>
-        <w:t xml:space="preserve"> </w:t>
-      </w:r>
-      <w:r>
+          <w:highlight w:val="green"/>
+        </w:rPr>
+        <w:t xml:space="preserve"> </w:t>
+      </w:r>
+      <w:r>
+        <w:rPr>
+          <w:highlight w:val="green"/>
+        </w:rPr>
         <w:t>what</w:t>
       </w:r>
       <w:r>
         <w:rPr>
           <w:spacing w:val="-6"/>
-        </w:rPr>
-        <w:t xml:space="preserve"> </w:t>
-      </w:r>
-      <w:r>
+          <w:highlight w:val="green"/>
+        </w:rPr>
+        <w:t xml:space="preserve"> </w:t>
+      </w:r>
+      <w:r>
+        <w:rPr>
+          <w:highlight w:val="green"/>
+        </w:rPr>
         <w:t>I</w:t>
       </w:r>
       <w:r>
         <w:rPr>
           <w:spacing w:val="-4"/>
-        </w:rPr>
-        <w:t xml:space="preserve"> </w:t>
-      </w:r>
-      <w:r>
+          <w:highlight w:val="green"/>
+        </w:rPr>
+        <w:t xml:space="preserve"> </w:t>
+      </w:r>
+      <w:r>
+        <w:rPr>
+          <w:highlight w:val="green"/>
+        </w:rPr>
         <w:t>can</w:t>
       </w:r>
       <w:r>
         <w:rPr>
           <w:spacing w:val="-5"/>
-        </w:rPr>
-        <w:t xml:space="preserve"> </w:t>
-      </w:r>
-      <w:r>
+          <w:highlight w:val="green"/>
+        </w:rPr>
+        <w:t xml:space="preserve"> </w:t>
+      </w:r>
+      <w:r>
+        <w:rPr>
+          <w:highlight w:val="green"/>
+        </w:rPr>
         <w:t>see,</w:t>
       </w:r>
       <w:r>
         <w:rPr>
           <w:spacing w:val="-6"/>
-        </w:rPr>
-        <w:t xml:space="preserve"> </w:t>
-      </w:r>
-      <w:r>
+          <w:highlight w:val="green"/>
+        </w:rPr>
+        <w:t xml:space="preserve"> </w:t>
+      </w:r>
+      <w:r>
+        <w:rPr>
+          <w:highlight w:val="green"/>
+        </w:rPr>
         <w:t>you</w:t>
       </w:r>
       <w:r>
         <w:rPr>
           <w:spacing w:val="-5"/>
-        </w:rPr>
-        <w:t xml:space="preserve"> </w:t>
-      </w:r>
-      <w:r>
+          <w:highlight w:val="green"/>
+        </w:rPr>
+        <w:t xml:space="preserve"> </w:t>
+      </w:r>
+      <w:r>
+        <w:rPr>
+          <w:highlight w:val="green"/>
+        </w:rPr>
         <w:t>provide</w:t>
       </w:r>
       <w:r>
         <w:rPr>
           <w:spacing w:val="-3"/>
-        </w:rPr>
-        <w:t xml:space="preserve"> </w:t>
-      </w:r>
-      <w:r>
+          <w:highlight w:val="green"/>
+        </w:rPr>
+        <w:t xml:space="preserve"> </w:t>
+      </w:r>
+      <w:r>
+        <w:rPr>
+          <w:highlight w:val="green"/>
+        </w:rPr>
         <w:t>the</w:t>
       </w:r>
       <w:r>
         <w:rPr>
           <w:spacing w:val="-6"/>
-        </w:rPr>
-        <w:t xml:space="preserve"> </w:t>
-      </w:r>
-      <w:r>
+          <w:highlight w:val="green"/>
+        </w:rPr>
+        <w:t xml:space="preserve"> </w:t>
+      </w:r>
+      <w:r>
+        <w:rPr>
+          <w:highlight w:val="green"/>
+        </w:rPr>
         <w:t>search</w:t>
       </w:r>
       <w:r>
         <w:rPr>
           <w:spacing w:val="-4"/>
-        </w:rPr>
-        <w:t xml:space="preserve"> </w:t>
-      </w:r>
-      <w:r>
+          <w:highlight w:val="green"/>
+        </w:rPr>
+        <w:t xml:space="preserve"> </w:t>
+      </w:r>
+      <w:r>
+        <w:rPr>
+          <w:highlight w:val="green"/>
+        </w:rPr>
         <w:t>strategies</w:t>
       </w:r>
       <w:r>
         <w:rPr>
           <w:spacing w:val="-3"/>
-        </w:rPr>
-        <w:t xml:space="preserve"> </w:t>
-      </w:r>
-      <w:r>
+          <w:highlight w:val="green"/>
+        </w:rPr>
+        <w:t xml:space="preserve"> </w:t>
+      </w:r>
+      <w:r>
+        <w:rPr>
+          <w:highlight w:val="green"/>
+        </w:rPr>
         <w:t>for</w:t>
       </w:r>
       <w:r>
         <w:rPr>
           <w:spacing w:val="-4"/>
-        </w:rPr>
-        <w:t xml:space="preserve"> </w:t>
-      </w:r>
-      <w:r>
+          <w:highlight w:val="green"/>
+        </w:rPr>
+        <w:t xml:space="preserve"> </w:t>
+      </w:r>
+      <w:r>
+        <w:rPr>
+          <w:highlight w:val="green"/>
+        </w:rPr>
         <w:t>all</w:t>
       </w:r>
       <w:r>
         <w:rPr>
           <w:spacing w:val="-7"/>
-        </w:rPr>
-        <w:t xml:space="preserve"> </w:t>
-      </w:r>
-      <w:r>
+          <w:highlight w:val="green"/>
+        </w:rPr>
+        <w:t xml:space="preserve"> </w:t>
+      </w:r>
+      <w:r>
+        <w:rPr>
+          <w:highlight w:val="green"/>
+        </w:rPr>
         <w:t>three</w:t>
       </w:r>
       <w:r>
         <w:rPr>
           <w:spacing w:val="-4"/>
-        </w:rPr>
-        <w:t xml:space="preserve"> </w:t>
-      </w:r>
-      <w:r>
+          <w:highlight w:val="green"/>
+        </w:rPr>
+        <w:t xml:space="preserve"> </w:t>
+      </w:r>
+      <w:r>
+        <w:rPr>
+          <w:highlight w:val="green"/>
+        </w:rPr>
         <w:t>sources</w:t>
       </w:r>
       <w:r>
         <w:rPr>
           <w:spacing w:val="-3"/>
-        </w:rPr>
-        <w:t xml:space="preserve"> </w:t>
-      </w:r>
-      <w:r>
+          <w:highlight w:val="green"/>
+        </w:rPr>
+        <w:t xml:space="preserve"> </w:t>
+      </w:r>
+      <w:r>
+        <w:rPr>
+          <w:highlight w:val="green"/>
+        </w:rPr>
         <w:t>in</w:t>
       </w:r>
       <w:r>
         <w:rPr>
           <w:spacing w:val="-5"/>
-        </w:rPr>
-        <w:t xml:space="preserve"> </w:t>
-      </w:r>
-      <w:r>
+          <w:highlight w:val="green"/>
+        </w:rPr>
+        <w:t xml:space="preserve"> </w:t>
+      </w:r>
+      <w:r>
+        <w:rPr>
+          <w:highlight w:val="green"/>
+        </w:rPr>
         <w:t>the</w:t>
       </w:r>
       <w:r>
         <w:rPr>
           <w:spacing w:val="-2"/>
-        </w:rPr>
-        <w:t xml:space="preserve"> </w:t>
-      </w:r>
-      <w:r>
+          <w:highlight w:val="green"/>
+        </w:rPr>
+        <w:t xml:space="preserve"> </w:t>
+      </w:r>
+      <w:r>
+        <w:rPr>
+          <w:highlight w:val="green"/>
+        </w:rPr>
         <w:t xml:space="preserve">supplemental </w:t>
       </w:r>
       <w:r>
         <w:rPr>
           <w:spacing w:val="-2"/>
+          <w:highlight w:val="green"/>
         </w:rPr>
         <w:t>materials?</w:t>
       </w:r>
-      <w:commentRangeEnd w:id="13"/>
+      <w:commentRangeEnd w:id="14"/>
       <w:r>
         <w:rPr>
           <w:rStyle w:val="CommentReference"/>
-        </w:rPr>
-        <w:commentReference w:id="13"/>
-      </w:r>
+          <w:highlight w:val="green"/>
+        </w:rPr>
+        <w:commentReference w:id="14"/>
+      </w:r>
+      <w:r>
+        <w:rPr>
+          <w:spacing w:val="-2"/>
+          <w:highlight w:val="green"/>
+        </w:rPr>
+        <w:t xml:space="preserve"> </w:t>
+      </w:r>
+      <w:proofErr w:type="gramStart"/>
+      <w:r>
+        <w:rPr>
+          <w:spacing w:val="-2"/>
+          <w:highlight w:val="green"/>
+        </w:rPr>
+        <w:t>Responded</w:t>
+      </w:r>
+      <w:proofErr w:type="gramEnd"/>
     </w:p>
     <w:p>
       <w:pPr>
@@ -3462,7 +4202,7 @@
         <w:spacing w:line="403" w:lineRule="auto"/>
         <w:ind w:right="3640"/>
       </w:pPr>
-      <w:commentRangeStart w:id="14"/>
+      <w:commentRangeStart w:id="15"/>
       <w:r>
         <w:t xml:space="preserve">P3 15 Not all readers may be familiar with the term </w:t>
       </w:r>
@@ -3480,12 +4220,12 @@
         </w:rPr>
         <w:t xml:space="preserve"> </w:t>
       </w:r>
-      <w:commentRangeEnd w:id="14"/>
+      <w:commentRangeEnd w:id="15"/>
       <w:r>
         <w:rPr>
           <w:rStyle w:val="CommentReference"/>
         </w:rPr>
-        <w:commentReference w:id="14"/>
+        <w:commentReference w:id="15"/>
       </w:r>
       <w:r>
         <w:t>P3</w:t>
@@ -3833,7 +4573,7 @@
       <w:r>
         <w:t>n</w:t>
       </w:r>
-      <w:commentRangeStart w:id="15"/>
+      <w:commentRangeStart w:id="16"/>
       <w:r>
         <w:t>o</w:t>
       </w:r>
@@ -3873,23 +4613,23 @@
       <w:r>
         <w:t xml:space="preserve">found? </w:t>
       </w:r>
-      <w:commentRangeEnd w:id="15"/>
+      <w:commentRangeEnd w:id="16"/>
       <w:r>
         <w:rPr>
           <w:rStyle w:val="CommentReference"/>
         </w:rPr>
-        <w:commentReference w:id="15"/>
-      </w:r>
-      <w:commentRangeStart w:id="16"/>
+        <w:commentReference w:id="16"/>
+      </w:r>
+      <w:commentRangeStart w:id="17"/>
       <w:r>
         <w:t>P4 9 How did you generate the random sample?</w:t>
       </w:r>
-      <w:commentRangeEnd w:id="16"/>
+      <w:commentRangeEnd w:id="17"/>
       <w:r>
         <w:rPr>
           <w:rStyle w:val="CommentReference"/>
         </w:rPr>
-        <w:commentReference w:id="16"/>
+        <w:commentReference w:id="17"/>
       </w:r>
     </w:p>
     <w:p>
@@ -4667,7 +5407,7 @@
         </w:rPr>
         <w:t xml:space="preserve"> </w:t>
       </w:r>
-      <w:commentRangeStart w:id="17"/>
+      <w:commentRangeStart w:id="18"/>
       <w:r>
         <w:t>I</w:t>
       </w:r>
@@ -4779,12 +5519,12 @@
       <w:r>
         <w:t>in your search strategy that may limit the number of studies retrieved?</w:t>
       </w:r>
-      <w:commentRangeEnd w:id="17"/>
+      <w:commentRangeEnd w:id="18"/>
       <w:r>
         <w:rPr>
           <w:rStyle w:val="CommentReference"/>
         </w:rPr>
-        <w:commentReference w:id="17"/>
+        <w:commentReference w:id="18"/>
       </w:r>
     </w:p>
     <w:p>
@@ -4983,7 +5723,10 @@
         <w:t xml:space="preserve"> </w:t>
       </w:r>
       <w:r>
-        <w:t>which may become inaccessible in the future.</w:t>
+        <w:t xml:space="preserve">which may </w:t>
+      </w:r>
+      <w:r>
+        <w:t>become inaccessible in the future.</w:t>
       </w:r>
     </w:p>
     <w:p>
@@ -5469,7 +6212,10 @@
         <w:t xml:space="preserve"> </w:t>
       </w:r>
       <w:r>
-        <w:t>look forward to seeing this research in the future.</w:t>
+        <w:t xml:space="preserve">look forward to seeing this research in the </w:t>
+      </w:r>
+      <w:r>
+        <w:t>future.</w:t>
       </w:r>
     </w:p>
     <w:p>
@@ -6200,7 +6946,10 @@
         <w:t xml:space="preserve"> </w:t>
       </w:r>
       <w:r>
-        <w:t>to current published research. I am not aware of many articles providing confidence intervals for</w:t>
+        <w:t xml:space="preserve">to current published research. I am not aware of many </w:t>
+      </w:r>
+      <w:r>
+        <w:t>articles providing confidence intervals for</w:t>
       </w:r>
     </w:p>
     <w:p>
@@ -6402,7 +7151,7 @@
         <w:spacing w:before="181" w:line="403" w:lineRule="auto"/>
         <w:ind w:right="3871"/>
       </w:pPr>
-      <w:commentRangeStart w:id="18"/>
+      <w:commentRangeStart w:id="19"/>
       <w:r>
         <w:t>P8</w:t>
       </w:r>
@@ -6496,23 +7245,23 @@
       <w:r>
         <w:t xml:space="preserve">…’ </w:t>
       </w:r>
-      <w:commentRangeEnd w:id="18"/>
+      <w:commentRangeEnd w:id="19"/>
       <w:r>
         <w:rPr>
           <w:rStyle w:val="CommentReference"/>
         </w:rPr>
-        <w:commentReference w:id="18"/>
-      </w:r>
-      <w:commentRangeStart w:id="19"/>
+        <w:commentReference w:id="19"/>
+      </w:r>
+      <w:commentRangeStart w:id="20"/>
       <w:r>
         <w:t>P9 12 Write the first author name out here</w:t>
       </w:r>
-      <w:commentRangeEnd w:id="19"/>
+      <w:commentRangeEnd w:id="20"/>
       <w:r>
         <w:rPr>
           <w:rStyle w:val="CommentReference"/>
         </w:rPr>
-        <w:commentReference w:id="19"/>
+        <w:commentReference w:id="20"/>
       </w:r>
     </w:p>
     <w:p>
@@ -6522,7 +7271,10 @@
         <w:ind w:right="117"/>
       </w:pPr>
       <w:r>
-        <w:t>P9 14 These conversion formulas only work on the group level. When it comes to the individual patient/athlete,</w:t>
+        <w:t xml:space="preserve">P9 14 These conversion formulas only work on the group level. When it comes to the individual </w:t>
+      </w:r>
+      <w:r>
+        <w:t>patient/athlete,</w:t>
       </w:r>
       <w:r>
         <w:rPr>
@@ -8065,7 +8817,7 @@
         <w:spacing w:before="162" w:line="256" w:lineRule="auto"/>
         <w:ind w:right="117"/>
       </w:pPr>
-      <w:commentRangeStart w:id="20"/>
+      <w:commentRangeStart w:id="21"/>
       <w:r>
         <w:t>P9</w:t>
       </w:r>
@@ -8222,12 +8974,12 @@
       <w:r>
         <w:t>differ based on the parameter of interest in the literature. And more importantly, should it differ?</w:t>
       </w:r>
-      <w:commentRangeEnd w:id="20"/>
+      <w:commentRangeEnd w:id="21"/>
       <w:r>
         <w:rPr>
           <w:rStyle w:val="CommentReference"/>
         </w:rPr>
-        <w:commentReference w:id="20"/>
+        <w:commentReference w:id="21"/>
       </w:r>
     </w:p>
     <w:p>
@@ -8518,7 +9270,7 @@
         <w:spacing w:before="180" w:line="259" w:lineRule="auto"/>
         <w:ind w:right="117"/>
       </w:pPr>
-      <w:commentRangeStart w:id="21"/>
+      <w:commentRangeStart w:id="22"/>
       <w:r>
         <w:t>Fig</w:t>
       </w:r>
@@ -8675,12 +9427,12 @@
       <w:r>
         <w:t>is necessary for your article.</w:t>
       </w:r>
-      <w:commentRangeEnd w:id="21"/>
+      <w:commentRangeEnd w:id="22"/>
       <w:r>
         <w:rPr>
           <w:rStyle w:val="CommentReference"/>
         </w:rPr>
-        <w:commentReference w:id="21"/>
+        <w:commentReference w:id="22"/>
       </w:r>
     </w:p>
     <w:p>
@@ -9225,9 +9977,11 @@
         <w:pStyle w:val="BodyText"/>
         <w:spacing w:before="180"/>
       </w:pPr>
+      <w:proofErr w:type="spellStart"/>
       <w:r>
         <w:t>Liebl</w:t>
       </w:r>
+      <w:proofErr w:type="spellEnd"/>
       <w:r>
         <w:rPr>
           <w:spacing w:val="-6"/>
@@ -9453,7 +10207,7 @@
 </file>
 
 <file path=word/comments.xml><?xml version="1.0" encoding="utf-8"?>
-<w:comments xmlns:wpc="http://schemas.microsoft.com/office/word/2010/wordprocessingCanvas" xmlns:cx="http://schemas.microsoft.com/office/drawing/2014/chartex" xmlns:cx1="http://schemas.microsoft.com/office/drawing/2015/9/8/chartex" xmlns:cx2="http://schemas.microsoft.com/office/drawing/2015/10/21/chartex" xmlns:cx3="http://schemas.microsoft.com/office/drawing/2016/5/9/chartex" xmlns:cx4="http://schemas.microsoft.com/office/drawing/2016/5/10/chartex" xmlns:cx5="http://schemas.microsoft.com/office/drawing/2016/5/11/chartex" xmlns:cx6="http://schemas.microsoft.com/office/drawing/2016/5/12/chartex" xmlns:cx7="http://schemas.microsoft.com/office/drawing/2016/5/13/chartex" xmlns:cx8="http://schemas.microsoft.com/office/drawing/2016/5/14/chartex" xmlns:mc="http://schemas.openxmlformats.org/markup-compatibility/2006" xmlns:aink="http://schemas.microsoft.com/office/drawing/2016/ink" xmlns:am3d="http://schemas.microsoft.com/office/drawing/2017/model3d" xmlns:o="urn:schemas-microsoft-com:office:office" xmlns:oel="http://schemas.microsoft.com/office/2019/extlst" xmlns:r="http://schemas.openxmlformats.org/officeDocument/2006/relationships" xmlns:m="http://schemas.openxmlformats.org/officeDocument/2006/math" xmlns:v="urn:schemas-microsoft-com:vml" xmlns:wp14="http://schemas.microsoft.com/office/word/2010/wordprocessingDrawing" xmlns:wp="http://schemas.openxmlformats.org/drawingml/2006/wordprocessingDrawing" xmlns:w10="urn:schemas-microsoft-com:office:word" xmlns:w="http://schemas.openxmlformats.org/wordprocessingml/2006/main" xmlns:w14="http://schemas.microsoft.com/office/word/2010/wordml" xmlns:w15="http://schemas.microsoft.com/office/word/2012/wordml" xmlns:w16cex="http://schemas.microsoft.com/office/word/2018/wordml/cex" xmlns:w16cid="http://schemas.microsoft.com/office/word/2016/wordml/cid" xmlns:w16="http://schemas.microsoft.com/office/word/2018/wordml" xmlns:w16du="http://schemas.microsoft.com/office/word/2023/wordml/word16du" xmlns:w16sdtdh="http://schemas.microsoft.com/office/word/2020/wordml/sdtdatahash" xmlns:w16se="http://schemas.microsoft.com/office/word/2015/wordml/symex" xmlns:wpg="http://schemas.microsoft.com/office/word/2010/wordprocessingGroup" xmlns:wpi="http://schemas.microsoft.com/office/word/2010/wordprocessingInk" xmlns:wne="http://schemas.microsoft.com/office/word/2006/wordml" xmlns:wps="http://schemas.microsoft.com/office/word/2010/wordprocessingShape" mc:Ignorable="w14 w15 w16se w16cid w16 w16cex w16sdtdh w16du wp14">
+<w:comments xmlns:wpc="http://schemas.microsoft.com/office/word/2010/wordprocessingCanvas" xmlns:cx="http://schemas.microsoft.com/office/drawing/2014/chartex" xmlns:cx1="http://schemas.microsoft.com/office/drawing/2015/9/8/chartex" xmlns:cx2="http://schemas.microsoft.com/office/drawing/2015/10/21/chartex" xmlns:cx3="http://schemas.microsoft.com/office/drawing/2016/5/9/chartex" xmlns:cx4="http://schemas.microsoft.com/office/drawing/2016/5/10/chartex" xmlns:cx5="http://schemas.microsoft.com/office/drawing/2016/5/11/chartex" xmlns:cx6="http://schemas.microsoft.com/office/drawing/2016/5/12/chartex" xmlns:cx7="http://schemas.microsoft.com/office/drawing/2016/5/13/chartex" xmlns:cx8="http://schemas.microsoft.com/office/drawing/2016/5/14/chartex" xmlns:mc="http://schemas.openxmlformats.org/markup-compatibility/2006" xmlns:aink="http://schemas.microsoft.com/office/drawing/2016/ink" xmlns:am3d="http://schemas.microsoft.com/office/drawing/2017/model3d" xmlns:o="urn:schemas-microsoft-com:office:office" xmlns:oel="http://schemas.microsoft.com/office/2019/extlst" xmlns:r="http://schemas.openxmlformats.org/officeDocument/2006/relationships" xmlns:m="http://schemas.openxmlformats.org/officeDocument/2006/math" xmlns:v="urn:schemas-microsoft-com:vml" xmlns:wp14="http://schemas.microsoft.com/office/word/2010/wordprocessingDrawing" xmlns:wp="http://schemas.openxmlformats.org/drawingml/2006/wordprocessingDrawing" xmlns:w10="urn:schemas-microsoft-com:office:word" xmlns:w="http://schemas.openxmlformats.org/wordprocessingml/2006/main" xmlns:w14="http://schemas.microsoft.com/office/word/2010/wordml" xmlns:w15="http://schemas.microsoft.com/office/word/2012/wordml" xmlns:w16cex="http://schemas.microsoft.com/office/word/2018/wordml/cex" xmlns:w16cid="http://schemas.microsoft.com/office/word/2016/wordml/cid" xmlns:w16="http://schemas.microsoft.com/office/word/2018/wordml" xmlns:w16sdtdh="http://schemas.microsoft.com/office/word/2020/wordml/sdtdatahash" xmlns:w16se="http://schemas.microsoft.com/office/word/2015/wordml/symex" xmlns:wpg="http://schemas.microsoft.com/office/word/2010/wordprocessingGroup" xmlns:wpi="http://schemas.microsoft.com/office/word/2010/wordprocessingInk" xmlns:wne="http://schemas.microsoft.com/office/word/2006/wordml" xmlns:wps="http://schemas.microsoft.com/office/word/2010/wordprocessingShape" mc:Ignorable="w14 w15 w16se w16cid w16 w16cex w16sdtdh wp14">
   <w:comment w:id="0" w:author="Author" w:initials="A">
     <w:p>
       <w:r>
@@ -9637,7 +10391,7 @@
           <w:sz w:val="20"/>
           <w:szCs w:val="20"/>
         </w:rPr>
-        <w:t>We didn’t have a formal validation test, but during the construction of these regular expressions we constructed them in a way that every single one would be found, while allowing several false positives as we could infer the details based on the larger surrouding text snippet or by reading the full text when the snippet was ambiguous.</w:t>
+        <w:t>These RegExs will be provided on the GitHub repository when it is made public</w:t>
       </w:r>
     </w:p>
   </w:comment>
@@ -9655,7 +10409,7 @@
           <w:sz w:val="20"/>
           <w:szCs w:val="20"/>
         </w:rPr>
-        <w:t>Add supplemental flow chart?</w:t>
+        <w:t>We didn’t have a formal validation test, but during the construction of these regular expressions we constructed them in a way that every single one would be found, while allowing several false positives as we could infer the details based on the larger surrouding text snippet or by reading the full text when the snippet was ambiguous.</w:t>
       </w:r>
     </w:p>
   </w:comment>
@@ -9673,15 +10427,12 @@
           <w:sz w:val="20"/>
           <w:szCs w:val="20"/>
         </w:rPr>
-        <w:t>BBB is a date restriction in and of itself</w:t>
+        <w:t>Add supplemental flow chart?</w:t>
       </w:r>
     </w:p>
   </w:comment>
   <w:comment w:id="12" w:author="Author" w:initials="A">
     <w:p>
-      <w:pPr>
-        <w:pStyle w:val="CommentText"/>
-      </w:pPr>
       <w:r>
         <w:rPr>
           <w:rStyle w:val="CommentReference"/>
@@ -9689,7 +10440,12 @@
         <w:annotationRef/>
       </w:r>
       <w:r>
-        <w:t>The search date on 2022-06-27 has been added to the “Information Sources and Search” section</w:t>
+        <w:rPr>
+          <w:color w:val="000000"/>
+          <w:sz w:val="20"/>
+          <w:szCs w:val="20"/>
+        </w:rPr>
+        <w:t>BBB is a date restriction in and of itself</w:t>
       </w:r>
     </w:p>
   </w:comment>
@@ -9705,12 +10461,15 @@
         <w:annotationRef/>
       </w:r>
       <w:r>
-        <w:t>Good catch. The text in the information sources and search section now matches our supplemental materials document with all electronic search strategies.</w:t>
+        <w:t>The search date on 2022-06-27 has been added to the “Information Sources and Search” section</w:t>
       </w:r>
     </w:p>
   </w:comment>
   <w:comment w:id="14" w:author="Author" w:initials="A">
     <w:p>
+      <w:pPr>
+        <w:pStyle w:val="CommentText"/>
+      </w:pPr>
       <w:r>
         <w:rPr>
           <w:rStyle w:val="CommentReference"/>
@@ -9718,12 +10477,7 @@
         <w:annotationRef/>
       </w:r>
       <w:r>
-        <w:rPr>
-          <w:color w:val="000000"/>
-          <w:sz w:val="20"/>
-          <w:szCs w:val="20"/>
-        </w:rPr>
-        <w:t>I have compared regular expressions to cmd/ctrl+F as most users are familar with this action</w:t>
+        <w:t>Good catch. The text in the information sources and search section now matches our supplemental materials document with all electronic search strategies.</w:t>
       </w:r>
     </w:p>
   </w:comment>
@@ -9741,15 +10495,12 @@
           <w:sz w:val="20"/>
           <w:szCs w:val="20"/>
         </w:rPr>
-        <w:t>We spot checked</w:t>
+        <w:t>I have compared regular expressions to cmd/ctrl+F as most users are familar with this action</w:t>
       </w:r>
     </w:p>
   </w:comment>
   <w:comment w:id="16" w:author="Author" w:initials="A">
     <w:p>
-      <w:pPr>
-        <w:pStyle w:val="CommentText"/>
-      </w:pPr>
       <w:r>
         <w:rPr>
           <w:rStyle w:val="CommentReference"/>
@@ -9757,12 +10508,20 @@
         <w:annotationRef/>
       </w:r>
       <w:r>
-        <w:t>We used python to generate a random sample. We set a seed when generating this sample.</w:t>
+        <w:rPr>
+          <w:color w:val="000000"/>
+          <w:sz w:val="20"/>
+          <w:szCs w:val="20"/>
+        </w:rPr>
+        <w:t>We spot checked</w:t>
       </w:r>
     </w:p>
   </w:comment>
   <w:comment w:id="17" w:author="Author" w:initials="A">
     <w:p>
+      <w:pPr>
+        <w:pStyle w:val="CommentText"/>
+      </w:pPr>
       <w:r>
         <w:rPr>
           <w:rStyle w:val="CommentReference"/>
@@ -9770,20 +10529,12 @@
         <w:annotationRef/>
       </w:r>
       <w:r>
-        <w:rPr>
-          <w:color w:val="000000"/>
-          <w:sz w:val="20"/>
-          <w:szCs w:val="20"/>
-        </w:rPr>
-        <w:t>explain modality</w:t>
+        <w:t>We used python to generate a random sample. We set a seed when generating this sample.</w:t>
       </w:r>
     </w:p>
   </w:comment>
   <w:comment w:id="18" w:author="Author" w:initials="A">
     <w:p>
-      <w:pPr>
-        <w:pStyle w:val="CommentText"/>
-      </w:pPr>
       <w:r>
         <w:rPr>
           <w:rStyle w:val="CommentReference"/>
@@ -9791,7 +10542,12 @@
         <w:annotationRef/>
       </w:r>
       <w:r>
-        <w:t>We have clarified that the “Though the choice of linear vs. cubic interpolation may be small, we recommend authors specify the interpolation type for improved reproducibility.”</w:t>
+        <w:rPr>
+          <w:color w:val="000000"/>
+          <w:sz w:val="20"/>
+          <w:szCs w:val="20"/>
+        </w:rPr>
+        <w:t>explain modality</w:t>
       </w:r>
     </w:p>
   </w:comment>
@@ -9807,7 +10563,7 @@
         <w:annotationRef/>
       </w:r>
       <w:r>
-        <w:t>First author name added</w:t>
+        <w:t>We have clarified that the “Though the choice of linear vs. cubic interpolation may be small, we recommend authors specify the interpolation type for improved reproducibility.”</w:t>
       </w:r>
     </w:p>
   </w:comment>
@@ -9823,7 +10579,7 @@
         <w:annotationRef/>
       </w:r>
       <w:r>
-        <w:t xml:space="preserve">We have noted that vo2 kinetics and similar analyses, for example, ventilatory threshold detection, likely employ somewhat less smoothing than averaging to find VO2max. </w:t>
+        <w:t>First author name added</w:t>
       </w:r>
     </w:p>
   </w:comment>
@@ -9839,6 +10595,22 @@
         <w:annotationRef/>
       </w:r>
       <w:r>
+        <w:t xml:space="preserve">We have noted that vo2 kinetics and similar analyses, for example, ventilatory threshold detection, likely employ somewhat less smoothing than averaging to find VO2max. </w:t>
+      </w:r>
+    </w:p>
+  </w:comment>
+  <w:comment w:id="22" w:author="Author" w:initials="A">
+    <w:p>
+      <w:pPr>
+        <w:pStyle w:val="CommentText"/>
+      </w:pPr>
+      <w:r>
+        <w:rPr>
+          <w:rStyle w:val="CommentReference"/>
+        </w:rPr>
+        <w:annotationRef/>
+      </w:r>
+      <w:r>
         <w:t>We originally included this figure to document the several steps in processing breath-by-breath data. We discussed your suggestion to remove this figure and agree it can be removed as we describe this process in the main text.</w:t>
       </w:r>
     </w:p>
@@ -9847,7 +10619,7 @@
 </file>
 
 <file path=word/commentsExtended.xml><?xml version="1.0" encoding="utf-8"?>
-<w15:commentsEx xmlns:wpc="http://schemas.microsoft.com/office/word/2010/wordprocessingCanvas" xmlns:cx="http://schemas.microsoft.com/office/drawing/2014/chartex" xmlns:cx1="http://schemas.microsoft.com/office/drawing/2015/9/8/chartex" xmlns:cx2="http://schemas.microsoft.com/office/drawing/2015/10/21/chartex" xmlns:cx3="http://schemas.microsoft.com/office/drawing/2016/5/9/chartex" xmlns:cx4="http://schemas.microsoft.com/office/drawing/2016/5/10/chartex" xmlns:cx5="http://schemas.microsoft.com/office/drawing/2016/5/11/chartex" xmlns:cx6="http://schemas.microsoft.com/office/drawing/2016/5/12/chartex" xmlns:cx7="http://schemas.microsoft.com/office/drawing/2016/5/13/chartex" xmlns:cx8="http://schemas.microsoft.com/office/drawing/2016/5/14/chartex" xmlns:mc="http://schemas.openxmlformats.org/markup-compatibility/2006" xmlns:aink="http://schemas.microsoft.com/office/drawing/2016/ink" xmlns:am3d="http://schemas.microsoft.com/office/drawing/2017/model3d" xmlns:o="urn:schemas-microsoft-com:office:office" xmlns:oel="http://schemas.microsoft.com/office/2019/extlst" xmlns:r="http://schemas.openxmlformats.org/officeDocument/2006/relationships" xmlns:m="http://schemas.openxmlformats.org/officeDocument/2006/math" xmlns:v="urn:schemas-microsoft-com:vml" xmlns:wp14="http://schemas.microsoft.com/office/word/2010/wordprocessingDrawing" xmlns:wp="http://schemas.openxmlformats.org/drawingml/2006/wordprocessingDrawing" xmlns:w10="urn:schemas-microsoft-com:office:word" xmlns:w="http://schemas.openxmlformats.org/wordprocessingml/2006/main" xmlns:w14="http://schemas.microsoft.com/office/word/2010/wordml" xmlns:w15="http://schemas.microsoft.com/office/word/2012/wordml" xmlns:w16cex="http://schemas.microsoft.com/office/word/2018/wordml/cex" xmlns:w16cid="http://schemas.microsoft.com/office/word/2016/wordml/cid" xmlns:w16="http://schemas.microsoft.com/office/word/2018/wordml" xmlns:w16du="http://schemas.microsoft.com/office/word/2023/wordml/word16du" xmlns:w16sdtdh="http://schemas.microsoft.com/office/word/2020/wordml/sdtdatahash" xmlns:w16se="http://schemas.microsoft.com/office/word/2015/wordml/symex" xmlns:wpg="http://schemas.microsoft.com/office/word/2010/wordprocessingGroup" xmlns:wpi="http://schemas.microsoft.com/office/word/2010/wordprocessingInk" xmlns:wne="http://schemas.microsoft.com/office/word/2006/wordml" xmlns:wps="http://schemas.microsoft.com/office/word/2010/wordprocessingShape" mc:Ignorable="w14 w15 w16se w16cid w16 w16cex w16sdtdh w16du wp14">
+<w15:commentsEx xmlns:wpc="http://schemas.microsoft.com/office/word/2010/wordprocessingCanvas" xmlns:cx="http://schemas.microsoft.com/office/drawing/2014/chartex" xmlns:cx1="http://schemas.microsoft.com/office/drawing/2015/9/8/chartex" xmlns:cx2="http://schemas.microsoft.com/office/drawing/2015/10/21/chartex" xmlns:cx3="http://schemas.microsoft.com/office/drawing/2016/5/9/chartex" xmlns:cx4="http://schemas.microsoft.com/office/drawing/2016/5/10/chartex" xmlns:cx5="http://schemas.microsoft.com/office/drawing/2016/5/11/chartex" xmlns:cx6="http://schemas.microsoft.com/office/drawing/2016/5/12/chartex" xmlns:cx7="http://schemas.microsoft.com/office/drawing/2016/5/13/chartex" xmlns:cx8="http://schemas.microsoft.com/office/drawing/2016/5/14/chartex" xmlns:mc="http://schemas.openxmlformats.org/markup-compatibility/2006" xmlns:aink="http://schemas.microsoft.com/office/drawing/2016/ink" xmlns:am3d="http://schemas.microsoft.com/office/drawing/2017/model3d" xmlns:o="urn:schemas-microsoft-com:office:office" xmlns:oel="http://schemas.microsoft.com/office/2019/extlst" xmlns:r="http://schemas.openxmlformats.org/officeDocument/2006/relationships" xmlns:m="http://schemas.openxmlformats.org/officeDocument/2006/math" xmlns:v="urn:schemas-microsoft-com:vml" xmlns:wp14="http://schemas.microsoft.com/office/word/2010/wordprocessingDrawing" xmlns:wp="http://schemas.openxmlformats.org/drawingml/2006/wordprocessingDrawing" xmlns:w10="urn:schemas-microsoft-com:office:word" xmlns:w="http://schemas.openxmlformats.org/wordprocessingml/2006/main" xmlns:w14="http://schemas.microsoft.com/office/word/2010/wordml" xmlns:w15="http://schemas.microsoft.com/office/word/2012/wordml" xmlns:w16cex="http://schemas.microsoft.com/office/word/2018/wordml/cex" xmlns:w16cid="http://schemas.microsoft.com/office/word/2016/wordml/cid" xmlns:w16="http://schemas.microsoft.com/office/word/2018/wordml" xmlns:w16sdtdh="http://schemas.microsoft.com/office/word/2020/wordml/sdtdatahash" xmlns:w16se="http://schemas.microsoft.com/office/word/2015/wordml/symex" xmlns:wpg="http://schemas.microsoft.com/office/word/2010/wordprocessingGroup" xmlns:wpi="http://schemas.microsoft.com/office/word/2010/wordprocessingInk" xmlns:wne="http://schemas.microsoft.com/office/word/2006/wordml" xmlns:wps="http://schemas.microsoft.com/office/word/2010/wordprocessingShape" mc:Ignorable="w14 w15 w16se w16cid w16 w16cex w16sdtdh wp14">
   <w15:commentEx w15:paraId="2DBA954A" w15:done="0"/>
   <w15:commentEx w15:paraId="34B94743" w15:done="0"/>
   <w15:commentEx w15:paraId="637916EE" w15:done="0"/>
@@ -9857,6 +10629,7 @@
   <w15:commentEx w15:paraId="64EF80FC" w15:done="0"/>
   <w15:commentEx w15:paraId="05A5FEFC" w15:done="0"/>
   <w15:commentEx w15:paraId="20C57BB4" w15:done="0"/>
+  <w15:commentEx w15:paraId="4EFC75DA" w15:done="0"/>
   <w15:commentEx w15:paraId="4A1117FA" w15:done="0"/>
   <w15:commentEx w15:paraId="52ADFDEA" w15:paraIdParent="4A1117FA" w15:done="0"/>
   <w15:commentEx w15:paraId="723A273A" w15:done="0"/>
@@ -9874,7 +10647,7 @@
 </file>
 
 <file path=word/commentsIds.xml><?xml version="1.0" encoding="utf-8"?>
-<w16cid:commentsIds xmlns:wpc="http://schemas.microsoft.com/office/word/2010/wordprocessingCanvas" xmlns:cx="http://schemas.microsoft.com/office/drawing/2014/chartex" xmlns:cx1="http://schemas.microsoft.com/office/drawing/2015/9/8/chartex" xmlns:cx2="http://schemas.microsoft.com/office/drawing/2015/10/21/chartex" xmlns:cx3="http://schemas.microsoft.com/office/drawing/2016/5/9/chartex" xmlns:cx4="http://schemas.microsoft.com/office/drawing/2016/5/10/chartex" xmlns:cx5="http://schemas.microsoft.com/office/drawing/2016/5/11/chartex" xmlns:cx6="http://schemas.microsoft.com/office/drawing/2016/5/12/chartex" xmlns:cx7="http://schemas.microsoft.com/office/drawing/2016/5/13/chartex" xmlns:cx8="http://schemas.microsoft.com/office/drawing/2016/5/14/chartex" xmlns:mc="http://schemas.openxmlformats.org/markup-compatibility/2006" xmlns:aink="http://schemas.microsoft.com/office/drawing/2016/ink" xmlns:am3d="http://schemas.microsoft.com/office/drawing/2017/model3d" xmlns:o="urn:schemas-microsoft-com:office:office" xmlns:oel="http://schemas.microsoft.com/office/2019/extlst" xmlns:r="http://schemas.openxmlformats.org/officeDocument/2006/relationships" xmlns:m="http://schemas.openxmlformats.org/officeDocument/2006/math" xmlns:v="urn:schemas-microsoft-com:vml" xmlns:wp14="http://schemas.microsoft.com/office/word/2010/wordprocessingDrawing" xmlns:wp="http://schemas.openxmlformats.org/drawingml/2006/wordprocessingDrawing" xmlns:w10="urn:schemas-microsoft-com:office:word" xmlns:w="http://schemas.openxmlformats.org/wordprocessingml/2006/main" xmlns:w14="http://schemas.microsoft.com/office/word/2010/wordml" xmlns:w15="http://schemas.microsoft.com/office/word/2012/wordml" xmlns:w16cex="http://schemas.microsoft.com/office/word/2018/wordml/cex" xmlns:w16cid="http://schemas.microsoft.com/office/word/2016/wordml/cid" xmlns:w16="http://schemas.microsoft.com/office/word/2018/wordml" xmlns:w16du="http://schemas.microsoft.com/office/word/2023/wordml/word16du" xmlns:w16sdtdh="http://schemas.microsoft.com/office/word/2020/wordml/sdtdatahash" xmlns:w16se="http://schemas.microsoft.com/office/word/2015/wordml/symex" xmlns:wpg="http://schemas.microsoft.com/office/word/2010/wordprocessingGroup" xmlns:wpi="http://schemas.microsoft.com/office/word/2010/wordprocessingInk" xmlns:wne="http://schemas.microsoft.com/office/word/2006/wordml" xmlns:wps="http://schemas.microsoft.com/office/word/2010/wordprocessingShape" mc:Ignorable="w14 w15 w16se w16cid w16 w16cex w16sdtdh w16du wp14">
+<w16cid:commentsIds xmlns:wpc="http://schemas.microsoft.com/office/word/2010/wordprocessingCanvas" xmlns:cx="http://schemas.microsoft.com/office/drawing/2014/chartex" xmlns:cx1="http://schemas.microsoft.com/office/drawing/2015/9/8/chartex" xmlns:cx2="http://schemas.microsoft.com/office/drawing/2015/10/21/chartex" xmlns:cx3="http://schemas.microsoft.com/office/drawing/2016/5/9/chartex" xmlns:cx4="http://schemas.microsoft.com/office/drawing/2016/5/10/chartex" xmlns:cx5="http://schemas.microsoft.com/office/drawing/2016/5/11/chartex" xmlns:cx6="http://schemas.microsoft.com/office/drawing/2016/5/12/chartex" xmlns:cx7="http://schemas.microsoft.com/office/drawing/2016/5/13/chartex" xmlns:cx8="http://schemas.microsoft.com/office/drawing/2016/5/14/chartex" xmlns:mc="http://schemas.openxmlformats.org/markup-compatibility/2006" xmlns:aink="http://schemas.microsoft.com/office/drawing/2016/ink" xmlns:am3d="http://schemas.microsoft.com/office/drawing/2017/model3d" xmlns:o="urn:schemas-microsoft-com:office:office" xmlns:oel="http://schemas.microsoft.com/office/2019/extlst" xmlns:r="http://schemas.openxmlformats.org/officeDocument/2006/relationships" xmlns:m="http://schemas.openxmlformats.org/officeDocument/2006/math" xmlns:v="urn:schemas-microsoft-com:vml" xmlns:wp14="http://schemas.microsoft.com/office/word/2010/wordprocessingDrawing" xmlns:wp="http://schemas.openxmlformats.org/drawingml/2006/wordprocessingDrawing" xmlns:w10="urn:schemas-microsoft-com:office:word" xmlns:w="http://schemas.openxmlformats.org/wordprocessingml/2006/main" xmlns:w14="http://schemas.microsoft.com/office/word/2010/wordml" xmlns:w15="http://schemas.microsoft.com/office/word/2012/wordml" xmlns:w16cex="http://schemas.microsoft.com/office/word/2018/wordml/cex" xmlns:w16cid="http://schemas.microsoft.com/office/word/2016/wordml/cid" xmlns:w16="http://schemas.microsoft.com/office/word/2018/wordml" xmlns:w16sdtdh="http://schemas.microsoft.com/office/word/2020/wordml/sdtdatahash" xmlns:w16se="http://schemas.microsoft.com/office/word/2015/wordml/symex" xmlns:wpg="http://schemas.microsoft.com/office/word/2010/wordprocessingGroup" xmlns:wpi="http://schemas.microsoft.com/office/word/2010/wordprocessingInk" xmlns:wne="http://schemas.microsoft.com/office/word/2006/wordml" xmlns:wps="http://schemas.microsoft.com/office/word/2010/wordprocessingShape" mc:Ignorable="w14 w15 w16se w16cid w16 w16cex w16sdtdh wp14">
   <w16cid:commentId w16cid:paraId="2DBA954A" w16cid:durableId="2A7ABD6F"/>
   <w16cid:commentId w16cid:paraId="34B94743" w16cid:durableId="2A7AB852"/>
   <w16cid:commentId w16cid:paraId="637916EE" w16cid:durableId="2A7ABA1D"/>
@@ -9884,6 +10657,7 @@
   <w16cid:commentId w16cid:paraId="64EF80FC" w16cid:durableId="2A733194"/>
   <w16cid:commentId w16cid:paraId="05A5FEFC" w16cid:durableId="2A7B04A6"/>
   <w16cid:commentId w16cid:paraId="20C57BB4" w16cid:durableId="1E5784F8"/>
+  <w16cid:commentId w16cid:paraId="4EFC75DA" w16cid:durableId="2AC25AE1"/>
   <w16cid:commentId w16cid:paraId="4A1117FA" w16cid:durableId="2A855250"/>
   <w16cid:commentId w16cid:paraId="52ADFDEA" w16cid:durableId="2A855260"/>
   <w16cid:commentId w16cid:paraId="723A273A" w16cid:durableId="2A855299"/>
@@ -9901,7 +10675,7 @@
 </file>
 
 <file path=word/styles.xml><?xml version="1.0" encoding="utf-8"?>
-<w:styles xmlns:mc="http://schemas.openxmlformats.org/markup-compatibility/2006" xmlns:r="http://schemas.openxmlformats.org/officeDocument/2006/relationships" xmlns:w="http://schemas.openxmlformats.org/wordprocessingml/2006/main" xmlns:w14="http://schemas.microsoft.com/office/word/2010/wordml" xmlns:w15="http://schemas.microsoft.com/office/word/2012/wordml" xmlns:w16cex="http://schemas.microsoft.com/office/word/2018/wordml/cex" xmlns:w16cid="http://schemas.microsoft.com/office/word/2016/wordml/cid" xmlns:w16="http://schemas.microsoft.com/office/word/2018/wordml" xmlns:w16du="http://schemas.microsoft.com/office/word/2023/wordml/word16du" xmlns:w16sdtdh="http://schemas.microsoft.com/office/word/2020/wordml/sdtdatahash" xmlns:w16se="http://schemas.microsoft.com/office/word/2015/wordml/symex" mc:Ignorable="w14 w15 w16se w16cid w16 w16cex w16sdtdh w16du">
+<w:styles xmlns:mc="http://schemas.openxmlformats.org/markup-compatibility/2006" xmlns:r="http://schemas.openxmlformats.org/officeDocument/2006/relationships" xmlns:w="http://schemas.openxmlformats.org/wordprocessingml/2006/main" xmlns:w14="http://schemas.microsoft.com/office/word/2010/wordml" xmlns:w15="http://schemas.microsoft.com/office/word/2012/wordml" xmlns:w16cex="http://schemas.microsoft.com/office/word/2018/wordml/cex" xmlns:w16cid="http://schemas.microsoft.com/office/word/2016/wordml/cid" xmlns:w16="http://schemas.microsoft.com/office/word/2018/wordml" xmlns:w16sdtdh="http://schemas.microsoft.com/office/word/2020/wordml/sdtdatahash" xmlns:w16se="http://schemas.microsoft.com/office/word/2015/wordml/symex" mc:Ignorable="w14 w15 w16se w16cid w16 w16cex w16sdtdh">
   <w:docDefaults>
     <w:rPrDefault>
       <w:rPr>

</xml_diff>

<commit_message>
More reviewer 2 revisions
</commit_message>
<xml_diff>
--- a/Publications/IJSM/Reviewer Feedback/Reviewer 2 comments.docx
+++ b/Publications/IJSM/Reviewer Feedback/Reviewer 2 comments.docx
@@ -67,13 +67,7 @@
         <w:rPr>
           <w:highlight w:val="green"/>
         </w:rPr>
-        <w:t xml:space="preserve">The article uses a semi-automated screening approach to describe the reporting of data processing strategies for gas exchange measurements in the published literature. The relevance of this meta- </w:t>
-      </w:r>
-      <w:r>
-        <w:rPr>
-          <w:highlight w:val="green"/>
-        </w:rPr>
-        <w:t>research</w:t>
+        <w:t>The article uses a semi-automated screening approach to describe the reporting of data processing strategies for gas exchange measurements in the published literature. The relevance of this meta- research</w:t>
       </w:r>
       <w:r>
         <w:rPr>
@@ -3899,147 +3893,231 @@
         <w:ind w:right="219"/>
       </w:pPr>
       <w:r>
-        <w:t>P2 56 In my opinion, the number of excluded articles belongs in the results section. Perhaps you could</w:t>
-      </w:r>
-      <w:r>
-        <w:rPr>
-          <w:spacing w:val="-6"/>
-        </w:rPr>
-        <w:t xml:space="preserve"> </w:t>
-      </w:r>
-      <w:r>
+        <w:t xml:space="preserve">P2 56 </w:t>
+      </w:r>
+      <w:r>
+        <w:rPr>
+          <w:highlight w:val="green"/>
+        </w:rPr>
+        <w:t>In my opinion, the number of excluded articles belongs in the results section. Perhaps you could</w:t>
+      </w:r>
+      <w:r>
+        <w:rPr>
+          <w:spacing w:val="-6"/>
+          <w:highlight w:val="green"/>
+        </w:rPr>
+        <w:t xml:space="preserve"> </w:t>
+      </w:r>
+      <w:r>
+        <w:rPr>
+          <w:highlight w:val="green"/>
+        </w:rPr>
         <w:t>write</w:t>
       </w:r>
       <w:r>
         <w:rPr>
           <w:spacing w:val="-5"/>
-        </w:rPr>
-        <w:t xml:space="preserve"> </w:t>
-      </w:r>
-      <w:r>
+          <w:highlight w:val="green"/>
+        </w:rPr>
+        <w:t xml:space="preserve"> </w:t>
+      </w:r>
+      <w:r>
+        <w:rPr>
+          <w:highlight w:val="green"/>
+        </w:rPr>
         <w:t>something</w:t>
       </w:r>
       <w:r>
         <w:rPr>
           <w:spacing w:val="-5"/>
-        </w:rPr>
-        <w:t xml:space="preserve"> </w:t>
-      </w:r>
-      <w:r>
+          <w:highlight w:val="green"/>
+        </w:rPr>
+        <w:t xml:space="preserve"> </w:t>
+      </w:r>
+      <w:r>
+        <w:rPr>
+          <w:highlight w:val="green"/>
+        </w:rPr>
         <w:t>as</w:t>
       </w:r>
       <w:r>
         <w:rPr>
           <w:spacing w:val="-3"/>
-        </w:rPr>
-        <w:t xml:space="preserve"> </w:t>
-      </w:r>
-      <w:r>
-        <w:t>‘Articles</w:t>
-      </w:r>
-      <w:r>
-        <w:rPr>
-          <w:spacing w:val="-5"/>
-        </w:rPr>
-        <w:t xml:space="preserve"> </w:t>
-      </w:r>
-      <w:r>
+          <w:highlight w:val="green"/>
+        </w:rPr>
+        <w:t xml:space="preserve"> </w:t>
+      </w:r>
+      <w:r>
+        <w:rPr>
+          <w:highlight w:val="green"/>
+        </w:rPr>
+        <w:t>‘</w:t>
+      </w:r>
+      <w:commentRangeStart w:id="15"/>
+      <w:r>
+        <w:rPr>
+          <w:highlight w:val="green"/>
+        </w:rPr>
+        <w:t>Articles</w:t>
+      </w:r>
+      <w:r>
+        <w:rPr>
+          <w:spacing w:val="-5"/>
+          <w:highlight w:val="green"/>
+        </w:rPr>
+        <w:t xml:space="preserve"> </w:t>
+      </w:r>
+      <w:r>
+        <w:rPr>
+          <w:highlight w:val="green"/>
+        </w:rPr>
         <w:t>that</w:t>
       </w:r>
       <w:r>
         <w:rPr>
           <w:spacing w:val="-5"/>
-        </w:rPr>
-        <w:t xml:space="preserve"> </w:t>
-      </w:r>
-      <w:r>
+          <w:highlight w:val="green"/>
+        </w:rPr>
+        <w:t xml:space="preserve"> </w:t>
+      </w:r>
+      <w:r>
+        <w:rPr>
+          <w:highlight w:val="green"/>
+        </w:rPr>
         <w:t>could</w:t>
       </w:r>
       <w:r>
         <w:rPr>
           <w:spacing w:val="-6"/>
-        </w:rPr>
-        <w:t xml:space="preserve"> </w:t>
-      </w:r>
-      <w:r>
+          <w:highlight w:val="green"/>
+        </w:rPr>
+        <w:t xml:space="preserve"> </w:t>
+      </w:r>
+      <w:r>
+        <w:rPr>
+          <w:highlight w:val="green"/>
+        </w:rPr>
         <w:t>not</w:t>
       </w:r>
       <w:r>
         <w:rPr>
           <w:spacing w:val="-5"/>
-        </w:rPr>
-        <w:t xml:space="preserve"> </w:t>
-      </w:r>
-      <w:r>
+          <w:highlight w:val="green"/>
+        </w:rPr>
+        <w:t xml:space="preserve"> </w:t>
+      </w:r>
+      <w:r>
+        <w:rPr>
+          <w:highlight w:val="green"/>
+        </w:rPr>
         <w:t>be</w:t>
       </w:r>
       <w:r>
         <w:rPr>
           <w:spacing w:val="-6"/>
-        </w:rPr>
-        <w:t xml:space="preserve"> </w:t>
-      </w:r>
-      <w:r>
+          <w:highlight w:val="green"/>
+        </w:rPr>
+        <w:t xml:space="preserve"> </w:t>
+      </w:r>
+      <w:r>
+        <w:rPr>
+          <w:highlight w:val="green"/>
+        </w:rPr>
         <w:t>accessed</w:t>
       </w:r>
       <w:r>
         <w:rPr>
           <w:spacing w:val="-7"/>
-        </w:rPr>
-        <w:t xml:space="preserve"> </w:t>
-      </w:r>
-      <w:r>
+          <w:highlight w:val="green"/>
+        </w:rPr>
+        <w:t xml:space="preserve"> </w:t>
+      </w:r>
+      <w:r>
+        <w:rPr>
+          <w:highlight w:val="green"/>
+        </w:rPr>
         <w:t>through</w:t>
       </w:r>
       <w:r>
         <w:rPr>
           <w:spacing w:val="-5"/>
-        </w:rPr>
-        <w:t xml:space="preserve"> </w:t>
-      </w:r>
-      <w:r>
+          <w:highlight w:val="green"/>
+        </w:rPr>
+        <w:t xml:space="preserve"> </w:t>
+      </w:r>
+      <w:r>
+        <w:rPr>
+          <w:highlight w:val="green"/>
+        </w:rPr>
         <w:t>our</w:t>
       </w:r>
       <w:r>
         <w:rPr>
           <w:spacing w:val="-5"/>
-        </w:rPr>
-        <w:t xml:space="preserve"> </w:t>
-      </w:r>
-      <w:r>
+          <w:highlight w:val="green"/>
+        </w:rPr>
+        <w:t xml:space="preserve"> </w:t>
+      </w:r>
+      <w:r>
+        <w:rPr>
+          <w:highlight w:val="green"/>
+        </w:rPr>
         <w:t>library</w:t>
       </w:r>
       <w:r>
         <w:rPr>
           <w:spacing w:val="-4"/>
-        </w:rPr>
-        <w:t xml:space="preserve"> </w:t>
-      </w:r>
-      <w:r>
+          <w:highlight w:val="green"/>
+        </w:rPr>
+        <w:t xml:space="preserve"> </w:t>
+      </w:r>
+      <w:r>
+        <w:rPr>
+          <w:highlight w:val="green"/>
+        </w:rPr>
         <w:t>or</w:t>
       </w:r>
       <w:r>
         <w:rPr>
           <w:spacing w:val="-6"/>
-        </w:rPr>
-        <w:t xml:space="preserve"> </w:t>
-      </w:r>
-      <w:r>
+          <w:highlight w:val="green"/>
+        </w:rPr>
+        <w:t xml:space="preserve"> </w:t>
+      </w:r>
+      <w:r>
+        <w:rPr>
+          <w:highlight w:val="green"/>
+        </w:rPr>
         <w:t>via</w:t>
       </w:r>
       <w:r>
         <w:rPr>
           <w:spacing w:val="-5"/>
+          <w:highlight w:val="green"/>
         </w:rPr>
         <w:t xml:space="preserve"> </w:t>
       </w:r>
       <w:proofErr w:type="spellStart"/>
       <w:r>
+        <w:rPr>
+          <w:highlight w:val="green"/>
+        </w:rPr>
         <w:t>unpaywall</w:t>
       </w:r>
       <w:proofErr w:type="spellEnd"/>
       <w:r>
+        <w:rPr>
+          <w:highlight w:val="green"/>
+        </w:rPr>
         <w:t xml:space="preserve"> were excluded from the analysis’ here.</w:t>
+      </w:r>
+      <w:commentRangeEnd w:id="15"/>
+      <w:r>
+        <w:rPr>
+          <w:rStyle w:val="CommentReference"/>
+          <w:highlight w:val="green"/>
+        </w:rPr>
+        <w:commentReference w:id="15"/>
       </w:r>
     </w:p>
     <w:p>
@@ -4202,16 +4280,38 @@
         <w:spacing w:line="403" w:lineRule="auto"/>
         <w:ind w:right="3640"/>
       </w:pPr>
-      <w:commentRangeStart w:id="15"/>
-      <w:r>
-        <w:t xml:space="preserve">P3 15 Not all readers may be familiar with the term </w:t>
+      <w:r>
+        <w:t xml:space="preserve">P3 15 </w:t>
+      </w:r>
+      <w:r>
+        <w:rPr>
+          <w:highlight w:val="green"/>
+        </w:rPr>
+        <w:t xml:space="preserve">Not all readers may be familiar with the </w:t>
+      </w:r>
+      <w:commentRangeStart w:id="16"/>
+      <w:r>
+        <w:rPr>
+          <w:highlight w:val="green"/>
+        </w:rPr>
+        <w:t>term</w:t>
+      </w:r>
+      <w:r>
+        <w:t xml:space="preserve"> </w:t>
       </w:r>
       <w:proofErr w:type="spellStart"/>
       <w:r>
         <w:t>RegExs</w:t>
       </w:r>
+      <w:commentRangeEnd w:id="16"/>
       <w:proofErr w:type="spellEnd"/>
       <w:r>
+        <w:rPr>
+          <w:rStyle w:val="CommentReference"/>
+        </w:rPr>
+        <w:commentReference w:id="16"/>
+      </w:r>
+      <w:r>
         <w:t>.</w:t>
       </w:r>
       <w:r>
@@ -4220,13 +4320,6 @@
         </w:rPr>
         <w:t xml:space="preserve"> </w:t>
       </w:r>
-      <w:commentRangeEnd w:id="15"/>
-      <w:r>
-        <w:rPr>
-          <w:rStyle w:val="CommentReference"/>
-        </w:rPr>
-        <w:commentReference w:id="15"/>
-      </w:r>
       <w:r>
         <w:t>P3</w:t>
       </w:r>
@@ -4246,69 +4339,100 @@
         <w:t xml:space="preserve"> </w:t>
       </w:r>
       <w:r>
+        <w:rPr>
+          <w:highlight w:val="green"/>
+        </w:rPr>
         <w:t>Did</w:t>
       </w:r>
       <w:r>
         <w:rPr>
           <w:spacing w:val="-8"/>
-        </w:rPr>
-        <w:t xml:space="preserve"> </w:t>
-      </w:r>
-      <w:r>
+          <w:highlight w:val="green"/>
+        </w:rPr>
+        <w:t xml:space="preserve"> </w:t>
+      </w:r>
+      <w:r>
+        <w:rPr>
+          <w:highlight w:val="green"/>
+        </w:rPr>
         <w:t>you</w:t>
       </w:r>
       <w:r>
         <w:rPr>
           <w:spacing w:val="-5"/>
-        </w:rPr>
-        <w:t xml:space="preserve"> </w:t>
-      </w:r>
-      <w:r>
+          <w:highlight w:val="green"/>
+        </w:rPr>
+        <w:t xml:space="preserve"> </w:t>
+      </w:r>
+      <w:r>
+        <w:rPr>
+          <w:highlight w:val="green"/>
+        </w:rPr>
         <w:t>manually</w:t>
       </w:r>
       <w:r>
         <w:rPr>
           <w:spacing w:val="-4"/>
-        </w:rPr>
-        <w:t xml:space="preserve"> </w:t>
-      </w:r>
-      <w:r>
+          <w:highlight w:val="green"/>
+        </w:rPr>
+        <w:t xml:space="preserve"> </w:t>
+      </w:r>
+      <w:r>
+        <w:rPr>
+          <w:highlight w:val="green"/>
+        </w:rPr>
         <w:t>review</w:t>
       </w:r>
       <w:r>
         <w:rPr>
           <w:spacing w:val="-3"/>
-        </w:rPr>
-        <w:t xml:space="preserve"> </w:t>
-      </w:r>
-      <w:r>
+          <w:highlight w:val="green"/>
+        </w:rPr>
+        <w:t xml:space="preserve"> </w:t>
+      </w:r>
+      <w:r>
+        <w:rPr>
+          <w:highlight w:val="green"/>
+        </w:rPr>
         <w:t>every</w:t>
       </w:r>
       <w:r>
         <w:rPr>
           <w:spacing w:val="-6"/>
-        </w:rPr>
-        <w:t xml:space="preserve"> </w:t>
-      </w:r>
-      <w:r>
+          <w:highlight w:val="green"/>
+        </w:rPr>
+        <w:t xml:space="preserve"> </w:t>
+      </w:r>
+      <w:r>
+        <w:rPr>
+          <w:highlight w:val="green"/>
+        </w:rPr>
         <w:t>article</w:t>
       </w:r>
       <w:r>
         <w:rPr>
           <w:spacing w:val="-6"/>
-        </w:rPr>
-        <w:t xml:space="preserve"> </w:t>
-      </w:r>
-      <w:r>
+          <w:highlight w:val="green"/>
+        </w:rPr>
+        <w:t xml:space="preserve"> </w:t>
+      </w:r>
+      <w:r>
+        <w:rPr>
+          <w:highlight w:val="green"/>
+        </w:rPr>
         <w:t>flagged</w:t>
       </w:r>
       <w:r>
         <w:rPr>
           <w:spacing w:val="-4"/>
-        </w:rPr>
-        <w:t xml:space="preserve"> </w:t>
-      </w:r>
-      <w:r>
+          <w:highlight w:val="green"/>
+        </w:rPr>
+        <w:t xml:space="preserve"> </w:t>
+      </w:r>
+      <w:r>
+        <w:rPr>
+          <w:highlight w:val="green"/>
+        </w:rPr>
         <w:t>ineligible?</w:t>
       </w:r>
     </w:p>
@@ -4337,148 +4461,221 @@
         <w:t xml:space="preserve"> </w:t>
       </w:r>
       <w:r>
+        <w:rPr>
+          <w:highlight w:val="green"/>
+        </w:rPr>
         <w:t>Some</w:t>
       </w:r>
       <w:r>
         <w:rPr>
           <w:spacing w:val="-5"/>
-        </w:rPr>
-        <w:t xml:space="preserve"> </w:t>
-      </w:r>
-      <w:r>
+          <w:highlight w:val="green"/>
+        </w:rPr>
+        <w:t xml:space="preserve"> </w:t>
+      </w:r>
+      <w:r>
+        <w:rPr>
+          <w:highlight w:val="green"/>
+        </w:rPr>
         <w:t>metabolic</w:t>
       </w:r>
       <w:r>
         <w:rPr>
           <w:spacing w:val="-3"/>
-        </w:rPr>
-        <w:t xml:space="preserve"> </w:t>
-      </w:r>
-      <w:r>
+          <w:highlight w:val="green"/>
+        </w:rPr>
+        <w:t xml:space="preserve"> </w:t>
+      </w:r>
+      <w:r>
+        <w:rPr>
+          <w:highlight w:val="green"/>
+        </w:rPr>
         <w:t>carts</w:t>
       </w:r>
       <w:r>
         <w:rPr>
           <w:spacing w:val="-3"/>
-        </w:rPr>
-        <w:t xml:space="preserve"> </w:t>
-      </w:r>
-      <w:r>
+          <w:highlight w:val="green"/>
+        </w:rPr>
+        <w:t xml:space="preserve"> </w:t>
+      </w:r>
+      <w:r>
+        <w:rPr>
+          <w:highlight w:val="green"/>
+        </w:rPr>
         <w:t>offer</w:t>
       </w:r>
       <w:r>
         <w:rPr>
           <w:spacing w:val="-5"/>
-        </w:rPr>
-        <w:t xml:space="preserve"> </w:t>
-      </w:r>
-      <w:r>
+          <w:highlight w:val="green"/>
+        </w:rPr>
+        <w:t xml:space="preserve"> </w:t>
+      </w:r>
+      <w:r>
+        <w:rPr>
+          <w:highlight w:val="green"/>
+        </w:rPr>
         <w:t>both</w:t>
       </w:r>
       <w:r>
         <w:rPr>
           <w:spacing w:val="-6"/>
-        </w:rPr>
-        <w:t xml:space="preserve"> </w:t>
-      </w:r>
-      <w:r>
+          <w:highlight w:val="green"/>
+        </w:rPr>
+        <w:t xml:space="preserve"> </w:t>
+      </w:r>
+      <w:r>
+        <w:rPr>
+          <w:highlight w:val="green"/>
+        </w:rPr>
         <w:t>a</w:t>
       </w:r>
       <w:r>
         <w:rPr>
           <w:spacing w:val="-1"/>
-        </w:rPr>
-        <w:t xml:space="preserve"> </w:t>
-      </w:r>
-      <w:r>
+          <w:highlight w:val="green"/>
+        </w:rPr>
+        <w:t xml:space="preserve"> </w:t>
+      </w:r>
+      <w:r>
+        <w:rPr>
+          <w:highlight w:val="green"/>
+        </w:rPr>
         <w:t>BBB</w:t>
       </w:r>
       <w:r>
         <w:rPr>
           <w:spacing w:val="-6"/>
-        </w:rPr>
-        <w:t xml:space="preserve"> </w:t>
-      </w:r>
-      <w:r>
+          <w:highlight w:val="green"/>
+        </w:rPr>
+        <w:t xml:space="preserve"> </w:t>
+      </w:r>
+      <w:r>
+        <w:rPr>
+          <w:highlight w:val="green"/>
+        </w:rPr>
         <w:t>and</w:t>
       </w:r>
       <w:r>
         <w:rPr>
           <w:spacing w:val="-5"/>
-        </w:rPr>
-        <w:t xml:space="preserve"> </w:t>
-      </w:r>
-      <w:r>
+          <w:highlight w:val="green"/>
+        </w:rPr>
+        <w:t xml:space="preserve"> </w:t>
+      </w:r>
+      <w:r>
+        <w:rPr>
+          <w:highlight w:val="green"/>
+        </w:rPr>
         <w:t>mixing</w:t>
       </w:r>
       <w:r>
         <w:rPr>
           <w:spacing w:val="-4"/>
-        </w:rPr>
-        <w:t xml:space="preserve"> </w:t>
-      </w:r>
-      <w:r>
+          <w:highlight w:val="green"/>
+        </w:rPr>
+        <w:t xml:space="preserve"> </w:t>
+      </w:r>
+      <w:r>
+        <w:rPr>
+          <w:highlight w:val="green"/>
+        </w:rPr>
         <w:t>chamber</w:t>
       </w:r>
       <w:r>
         <w:rPr>
           <w:spacing w:val="-3"/>
-        </w:rPr>
-        <w:t xml:space="preserve"> </w:t>
-      </w:r>
-      <w:r>
+          <w:highlight w:val="green"/>
+        </w:rPr>
+        <w:t xml:space="preserve"> </w:t>
+      </w:r>
+      <w:r>
+        <w:rPr>
+          <w:highlight w:val="green"/>
+        </w:rPr>
         <w:t>mode.</w:t>
       </w:r>
       <w:r>
         <w:rPr>
           <w:spacing w:val="-3"/>
-        </w:rPr>
-        <w:t xml:space="preserve"> </w:t>
-      </w:r>
-      <w:r>
+          <w:highlight w:val="green"/>
+        </w:rPr>
+        <w:t xml:space="preserve"> </w:t>
+      </w:r>
+      <w:commentRangeStart w:id="17"/>
+      <w:r>
+        <w:rPr>
+          <w:highlight w:val="green"/>
+        </w:rPr>
         <w:t>How</w:t>
       </w:r>
       <w:r>
         <w:rPr>
           <w:spacing w:val="-2"/>
-        </w:rPr>
-        <w:t xml:space="preserve"> </w:t>
-      </w:r>
-      <w:r>
+          <w:highlight w:val="green"/>
+        </w:rPr>
+        <w:t xml:space="preserve"> </w:t>
+      </w:r>
+      <w:r>
+        <w:rPr>
+          <w:highlight w:val="green"/>
+        </w:rPr>
         <w:t>did</w:t>
       </w:r>
       <w:r>
         <w:rPr>
           <w:spacing w:val="-4"/>
-        </w:rPr>
-        <w:t xml:space="preserve"> </w:t>
-      </w:r>
-      <w:r>
+          <w:highlight w:val="green"/>
+        </w:rPr>
+        <w:t xml:space="preserve"> </w:t>
+      </w:r>
+      <w:r>
+        <w:rPr>
+          <w:highlight w:val="green"/>
+        </w:rPr>
         <w:t>you</w:t>
       </w:r>
       <w:r>
         <w:rPr>
           <w:spacing w:val="-4"/>
-        </w:rPr>
-        <w:t xml:space="preserve"> </w:t>
-      </w:r>
-      <w:r>
+          <w:highlight w:val="green"/>
+        </w:rPr>
+        <w:t xml:space="preserve"> </w:t>
+      </w:r>
+      <w:r>
+        <w:rPr>
+          <w:highlight w:val="green"/>
+        </w:rPr>
         <w:t>deal</w:t>
       </w:r>
       <w:r>
         <w:rPr>
           <w:spacing w:val="-3"/>
-        </w:rPr>
-        <w:t xml:space="preserve"> </w:t>
-      </w:r>
-      <w:r>
+          <w:highlight w:val="green"/>
+        </w:rPr>
+        <w:t xml:space="preserve"> </w:t>
+      </w:r>
+      <w:r>
+        <w:rPr>
+          <w:highlight w:val="green"/>
+        </w:rPr>
         <w:t xml:space="preserve">with </w:t>
       </w:r>
       <w:r>
         <w:rPr>
           <w:spacing w:val="-2"/>
+          <w:highlight w:val="green"/>
         </w:rPr>
         <w:t>these?</w:t>
+      </w:r>
+      <w:commentRangeEnd w:id="17"/>
+      <w:r>
+        <w:rPr>
+          <w:rStyle w:val="CommentReference"/>
+          <w:highlight w:val="green"/>
+        </w:rPr>
+        <w:commentReference w:id="17"/>
       </w:r>
     </w:p>
     <w:p>
@@ -4506,84 +4703,122 @@
         <w:t xml:space="preserve"> </w:t>
       </w:r>
       <w:r>
+        <w:rPr>
+          <w:highlight w:val="green"/>
+        </w:rPr>
         <w:t>Did</w:t>
       </w:r>
       <w:r>
         <w:rPr>
           <w:spacing w:val="-7"/>
-        </w:rPr>
-        <w:t xml:space="preserve"> </w:t>
-      </w:r>
-      <w:r>
+          <w:highlight w:val="green"/>
+        </w:rPr>
+        <w:t xml:space="preserve"> </w:t>
+      </w:r>
+      <w:r>
+        <w:rPr>
+          <w:highlight w:val="green"/>
+        </w:rPr>
         <w:t>you</w:t>
       </w:r>
       <w:r>
         <w:rPr>
           <w:spacing w:val="-4"/>
-        </w:rPr>
-        <w:t xml:space="preserve"> </w:t>
-      </w:r>
-      <w:r>
+          <w:highlight w:val="green"/>
+        </w:rPr>
+        <w:t xml:space="preserve"> </w:t>
+      </w:r>
+      <w:r>
+        <w:rPr>
+          <w:highlight w:val="green"/>
+        </w:rPr>
         <w:t>also</w:t>
       </w:r>
       <w:r>
         <w:rPr>
           <w:spacing w:val="-3"/>
-        </w:rPr>
-        <w:t xml:space="preserve"> </w:t>
-      </w:r>
-      <w:r>
+          <w:highlight w:val="green"/>
+        </w:rPr>
+        <w:t xml:space="preserve"> </w:t>
+      </w:r>
+      <w:r>
+        <w:rPr>
+          <w:highlight w:val="green"/>
+        </w:rPr>
         <w:t>read</w:t>
       </w:r>
       <w:r>
         <w:rPr>
           <w:spacing w:val="-4"/>
-        </w:rPr>
-        <w:t xml:space="preserve"> </w:t>
-      </w:r>
-      <w:r>
+          <w:highlight w:val="green"/>
+        </w:rPr>
+        <w:t xml:space="preserve"> </w:t>
+      </w:r>
+      <w:r>
+        <w:rPr>
+          <w:highlight w:val="green"/>
+        </w:rPr>
         <w:t>the</w:t>
       </w:r>
       <w:r>
         <w:rPr>
           <w:spacing w:val="-5"/>
+          <w:highlight w:val="green"/>
         </w:rPr>
         <w:t xml:space="preserve"> </w:t>
       </w:r>
       <w:proofErr w:type="gramStart"/>
       <w:r>
+        <w:rPr>
+          <w:highlight w:val="green"/>
+        </w:rPr>
         <w:t>full-text</w:t>
       </w:r>
       <w:proofErr w:type="gramEnd"/>
       <w:r>
         <w:rPr>
           <w:spacing w:val="-3"/>
-        </w:rPr>
-        <w:t xml:space="preserve"> </w:t>
-      </w:r>
-      <w:r>
+          <w:highlight w:val="green"/>
+        </w:rPr>
+        <w:t xml:space="preserve"> </w:t>
+      </w:r>
+      <w:r>
+        <w:rPr>
+          <w:highlight w:val="green"/>
+        </w:rPr>
         <w:t>if</w:t>
       </w:r>
       <w:r>
         <w:rPr>
           <w:spacing w:val="-4"/>
-        </w:rPr>
-        <w:t xml:space="preserve"> </w:t>
-      </w:r>
-      <w:r>
+          <w:highlight w:val="green"/>
+        </w:rPr>
+        <w:t xml:space="preserve"> </w:t>
+      </w:r>
+      <w:r>
+        <w:rPr>
+          <w:highlight w:val="green"/>
+        </w:rPr>
         <w:t>n</w:t>
       </w:r>
-      <w:commentRangeStart w:id="16"/>
-      <w:r>
+      <w:commentRangeStart w:id="18"/>
+      <w:r>
+        <w:rPr>
+          <w:highlight w:val="green"/>
+        </w:rPr>
         <w:t>o</w:t>
       </w:r>
       <w:r>
         <w:rPr>
           <w:spacing w:val="-5"/>
-        </w:rPr>
-        <w:t xml:space="preserve"> </w:t>
-      </w:r>
-      <w:r>
+          <w:highlight w:val="green"/>
+        </w:rPr>
+        <w:t xml:space="preserve"> </w:t>
+      </w:r>
+      <w:r>
+        <w:rPr>
+          <w:highlight w:val="green"/>
+        </w:rPr>
         <w:t>snipped</w:t>
       </w:r>
       <w:r>
@@ -4613,24 +4848,35 @@
       <w:r>
         <w:t xml:space="preserve">found? </w:t>
       </w:r>
-      <w:commentRangeEnd w:id="16"/>
+      <w:commentRangeEnd w:id="18"/>
       <w:r>
         <w:rPr>
           <w:rStyle w:val="CommentReference"/>
         </w:rPr>
-        <w:commentReference w:id="16"/>
-      </w:r>
-      <w:commentRangeStart w:id="17"/>
+        <w:commentReference w:id="18"/>
+      </w:r>
+      <w:commentRangeStart w:id="19"/>
       <w:r>
         <w:t>P4 9 How did you generate the random sample?</w:t>
       </w:r>
-      <w:commentRangeEnd w:id="17"/>
+      <w:commentRangeEnd w:id="19"/>
       <w:r>
         <w:rPr>
           <w:rStyle w:val="CommentReference"/>
         </w:rPr>
-        <w:commentReference w:id="17"/>
-      </w:r>
+        <w:commentReference w:id="19"/>
+      </w:r>
+      <w:r>
+        <w:t xml:space="preserve"> </w:t>
+      </w:r>
+      <w:proofErr w:type="gramStart"/>
+      <w:r>
+        <w:rPr>
+          <w:highlight w:val="green"/>
+        </w:rPr>
+        <w:t>Responded</w:t>
+      </w:r>
+      <w:proofErr w:type="gramEnd"/>
     </w:p>
     <w:p>
       <w:pPr>
@@ -4649,259 +4895,389 @@
         <w:t xml:space="preserve"> </w:t>
       </w:r>
       <w:r>
+        <w:rPr>
+          <w:highlight w:val="green"/>
+        </w:rPr>
         <w:t>13</w:t>
       </w:r>
       <w:r>
         <w:rPr>
           <w:spacing w:val="-1"/>
-        </w:rPr>
-        <w:t xml:space="preserve"> </w:t>
-      </w:r>
-      <w:r>
+          <w:highlight w:val="green"/>
+        </w:rPr>
+        <w:t xml:space="preserve"> </w:t>
+      </w:r>
+      <w:r>
+        <w:rPr>
+          <w:highlight w:val="green"/>
+        </w:rPr>
         <w:t>Thank</w:t>
       </w:r>
       <w:r>
         <w:rPr>
           <w:spacing w:val="-3"/>
-        </w:rPr>
-        <w:t xml:space="preserve"> </w:t>
-      </w:r>
-      <w:r>
+          <w:highlight w:val="green"/>
+        </w:rPr>
+        <w:t xml:space="preserve"> </w:t>
+      </w:r>
+      <w:r>
+        <w:rPr>
+          <w:highlight w:val="green"/>
+        </w:rPr>
         <w:t>you</w:t>
       </w:r>
       <w:r>
         <w:rPr>
           <w:spacing w:val="-2"/>
-        </w:rPr>
-        <w:t xml:space="preserve"> </w:t>
-      </w:r>
-      <w:r>
+          <w:highlight w:val="green"/>
+        </w:rPr>
+        <w:t xml:space="preserve"> </w:t>
+      </w:r>
+      <w:r>
+        <w:rPr>
+          <w:highlight w:val="green"/>
+        </w:rPr>
         <w:t>for</w:t>
       </w:r>
       <w:r>
         <w:rPr>
           <w:spacing w:val="-4"/>
-        </w:rPr>
-        <w:t xml:space="preserve"> </w:t>
-      </w:r>
-      <w:r>
+          <w:highlight w:val="green"/>
+        </w:rPr>
+        <w:t xml:space="preserve"> </w:t>
+      </w:r>
+      <w:r>
+        <w:rPr>
+          <w:highlight w:val="green"/>
+        </w:rPr>
         <w:t>providing</w:t>
       </w:r>
       <w:r>
         <w:rPr>
           <w:spacing w:val="-2"/>
-        </w:rPr>
-        <w:t xml:space="preserve"> </w:t>
-      </w:r>
-      <w:r>
+          <w:highlight w:val="green"/>
+        </w:rPr>
+        <w:t xml:space="preserve"> </w:t>
+      </w:r>
+      <w:r>
+        <w:rPr>
+          <w:highlight w:val="green"/>
+        </w:rPr>
         <w:t>a precision-based</w:t>
       </w:r>
       <w:r>
         <w:rPr>
           <w:spacing w:val="-1"/>
-        </w:rPr>
-        <w:t xml:space="preserve"> </w:t>
-      </w:r>
-      <w:r>
+          <w:highlight w:val="green"/>
+        </w:rPr>
+        <w:t xml:space="preserve"> </w:t>
+      </w:r>
+      <w:r>
+        <w:rPr>
+          <w:highlight w:val="green"/>
+        </w:rPr>
         <w:t>sample</w:t>
       </w:r>
       <w:r>
         <w:rPr>
           <w:spacing w:val="-1"/>
-        </w:rPr>
-        <w:t xml:space="preserve"> </w:t>
-      </w:r>
-      <w:r>
+          <w:highlight w:val="green"/>
+        </w:rPr>
+        <w:t xml:space="preserve"> </w:t>
+      </w:r>
+      <w:r>
+        <w:rPr>
+          <w:highlight w:val="green"/>
+        </w:rPr>
         <w:t>size</w:t>
       </w:r>
       <w:r>
         <w:rPr>
           <w:spacing w:val="-1"/>
-        </w:rPr>
-        <w:t xml:space="preserve"> </w:t>
-      </w:r>
-      <w:r>
+          <w:highlight w:val="green"/>
+        </w:rPr>
+        <w:t xml:space="preserve"> </w:t>
+      </w:r>
+      <w:r>
+        <w:rPr>
+          <w:highlight w:val="green"/>
+        </w:rPr>
         <w:t>calculation,</w:t>
       </w:r>
       <w:r>
         <w:rPr>
           <w:spacing w:val="-1"/>
-        </w:rPr>
-        <w:t xml:space="preserve"> </w:t>
-      </w:r>
-      <w:r>
+          <w:highlight w:val="green"/>
+        </w:rPr>
+        <w:t xml:space="preserve"> </w:t>
+      </w:r>
+      <w:r>
+        <w:rPr>
+          <w:highlight w:val="green"/>
+        </w:rPr>
         <w:t>something</w:t>
       </w:r>
       <w:r>
         <w:rPr>
           <w:spacing w:val="-2"/>
-        </w:rPr>
-        <w:t xml:space="preserve"> </w:t>
-      </w:r>
-      <w:r>
+          <w:highlight w:val="green"/>
+        </w:rPr>
+        <w:t xml:space="preserve"> </w:t>
+      </w:r>
+      <w:r>
+        <w:rPr>
+          <w:highlight w:val="green"/>
+        </w:rPr>
         <w:t>I</w:t>
       </w:r>
       <w:r>
         <w:rPr>
           <w:spacing w:val="-1"/>
-        </w:rPr>
-        <w:t xml:space="preserve"> </w:t>
-      </w:r>
-      <w:r>
+          <w:highlight w:val="green"/>
+        </w:rPr>
+        <w:t xml:space="preserve"> </w:t>
+      </w:r>
+      <w:r>
+        <w:rPr>
+          <w:highlight w:val="green"/>
+        </w:rPr>
         <w:t>have</w:t>
       </w:r>
       <w:r>
         <w:rPr>
           <w:spacing w:val="-1"/>
-        </w:rPr>
-        <w:t xml:space="preserve"> </w:t>
-      </w:r>
-      <w:r>
+          <w:highlight w:val="green"/>
+        </w:rPr>
+        <w:t xml:space="preserve"> </w:t>
+      </w:r>
+      <w:r>
+        <w:rPr>
+          <w:highlight w:val="green"/>
+        </w:rPr>
         <w:t>not</w:t>
       </w:r>
       <w:r>
         <w:rPr>
           <w:spacing w:val="-1"/>
-        </w:rPr>
-        <w:t xml:space="preserve"> </w:t>
-      </w:r>
-      <w:r>
+          <w:highlight w:val="green"/>
+        </w:rPr>
+        <w:t xml:space="preserve"> </w:t>
+      </w:r>
+      <w:r>
+        <w:rPr>
+          <w:highlight w:val="green"/>
+        </w:rPr>
         <w:t>seen often</w:t>
       </w:r>
       <w:r>
         <w:rPr>
           <w:spacing w:val="-6"/>
-        </w:rPr>
-        <w:t xml:space="preserve"> </w:t>
-      </w:r>
-      <w:r>
+          <w:highlight w:val="green"/>
+        </w:rPr>
+        <w:t xml:space="preserve"> </w:t>
+      </w:r>
+      <w:r>
+        <w:rPr>
+          <w:highlight w:val="green"/>
+        </w:rPr>
         <w:t>so</w:t>
       </w:r>
       <w:r>
         <w:rPr>
           <w:spacing w:val="-7"/>
-        </w:rPr>
-        <w:t xml:space="preserve"> </w:t>
-      </w:r>
-      <w:r>
+          <w:highlight w:val="green"/>
+        </w:rPr>
+        <w:t xml:space="preserve"> </w:t>
+      </w:r>
+      <w:r>
+        <w:rPr>
+          <w:highlight w:val="green"/>
+        </w:rPr>
         <w:t>far.</w:t>
       </w:r>
       <w:r>
         <w:rPr>
           <w:spacing w:val="-6"/>
-        </w:rPr>
-        <w:t xml:space="preserve"> </w:t>
-      </w:r>
-      <w:r>
+          <w:highlight w:val="green"/>
+        </w:rPr>
+        <w:t xml:space="preserve"> </w:t>
+      </w:r>
+      <w:r>
+        <w:rPr>
+          <w:highlight w:val="green"/>
+        </w:rPr>
         <w:t>I</w:t>
       </w:r>
       <w:r>
         <w:rPr>
           <w:spacing w:val="-6"/>
-        </w:rPr>
-        <w:t xml:space="preserve"> </w:t>
-      </w:r>
-      <w:r>
+          <w:highlight w:val="green"/>
+        </w:rPr>
+        <w:t xml:space="preserve"> </w:t>
+      </w:r>
+      <w:r>
+        <w:rPr>
+          <w:highlight w:val="green"/>
+        </w:rPr>
         <w:t>could</w:t>
       </w:r>
       <w:r>
         <w:rPr>
           <w:spacing w:val="-7"/>
-        </w:rPr>
-        <w:t xml:space="preserve"> </w:t>
-      </w:r>
-      <w:r>
+          <w:highlight w:val="green"/>
+        </w:rPr>
+        <w:t xml:space="preserve"> </w:t>
+      </w:r>
+      <w:r>
+        <w:rPr>
+          <w:highlight w:val="green"/>
+        </w:rPr>
         <w:t>fully</w:t>
       </w:r>
       <w:r>
         <w:rPr>
           <w:spacing w:val="-7"/>
-        </w:rPr>
-        <w:t xml:space="preserve"> </w:t>
-      </w:r>
-      <w:r>
+          <w:highlight w:val="green"/>
+        </w:rPr>
+        <w:t xml:space="preserve"> </w:t>
+      </w:r>
+      <w:r>
+        <w:rPr>
+          <w:highlight w:val="green"/>
+        </w:rPr>
         <w:t>reproduce</w:t>
       </w:r>
       <w:r>
         <w:rPr>
           <w:spacing w:val="-8"/>
-        </w:rPr>
-        <w:t xml:space="preserve"> </w:t>
-      </w:r>
-      <w:r>
+          <w:highlight w:val="green"/>
+        </w:rPr>
+        <w:t xml:space="preserve"> </w:t>
+      </w:r>
+      <w:r>
+        <w:rPr>
+          <w:highlight w:val="green"/>
+        </w:rPr>
         <w:t>your</w:t>
       </w:r>
       <w:r>
         <w:rPr>
           <w:spacing w:val="-6"/>
-        </w:rPr>
-        <w:t xml:space="preserve"> </w:t>
-      </w:r>
-      <w:r>
+          <w:highlight w:val="green"/>
+        </w:rPr>
+        <w:t xml:space="preserve"> </w:t>
+      </w:r>
+      <w:r>
+        <w:rPr>
+          <w:highlight w:val="green"/>
+        </w:rPr>
         <w:t>results.</w:t>
       </w:r>
       <w:r>
         <w:rPr>
           <w:spacing w:val="-9"/>
-        </w:rPr>
-        <w:t xml:space="preserve"> </w:t>
-      </w:r>
-      <w:r>
+          <w:highlight w:val="green"/>
+        </w:rPr>
+        <w:t xml:space="preserve"> </w:t>
+      </w:r>
+      <w:r>
+        <w:rPr>
+          <w:highlight w:val="green"/>
+        </w:rPr>
         <w:t>Please</w:t>
       </w:r>
       <w:r>
         <w:rPr>
           <w:spacing w:val="-3"/>
-        </w:rPr>
-        <w:t xml:space="preserve"> </w:t>
-      </w:r>
-      <w:r>
+          <w:highlight w:val="green"/>
+        </w:rPr>
+        <w:t xml:space="preserve"> </w:t>
+      </w:r>
+      <w:r>
+        <w:rPr>
+          <w:highlight w:val="green"/>
+        </w:rPr>
         <w:t>include</w:t>
       </w:r>
       <w:r>
         <w:rPr>
           <w:spacing w:val="-6"/>
-        </w:rPr>
-        <w:t xml:space="preserve"> </w:t>
-      </w:r>
-      <w:r>
+          <w:highlight w:val="green"/>
+        </w:rPr>
+        <w:t xml:space="preserve"> </w:t>
+      </w:r>
+      <w:r>
+        <w:rPr>
+          <w:highlight w:val="green"/>
+        </w:rPr>
         <w:t>an</w:t>
       </w:r>
       <w:r>
         <w:rPr>
           <w:spacing w:val="-7"/>
-        </w:rPr>
-        <w:t xml:space="preserve"> </w:t>
-      </w:r>
-      <w:r>
+          <w:highlight w:val="green"/>
+        </w:rPr>
+        <w:t xml:space="preserve"> </w:t>
+      </w:r>
+      <w:r>
+        <w:rPr>
+          <w:highlight w:val="green"/>
+        </w:rPr>
         <w:t>explanation</w:t>
       </w:r>
       <w:r>
         <w:rPr>
           <w:spacing w:val="-9"/>
-        </w:rPr>
-        <w:t xml:space="preserve"> </w:t>
-      </w:r>
-      <w:r>
+          <w:highlight w:val="green"/>
+        </w:rPr>
+        <w:t xml:space="preserve"> </w:t>
+      </w:r>
+      <w:r>
+        <w:rPr>
+          <w:highlight w:val="green"/>
+        </w:rPr>
         <w:t>how</w:t>
       </w:r>
       <w:r>
         <w:rPr>
           <w:spacing w:val="-5"/>
-        </w:rPr>
-        <w:t xml:space="preserve"> </w:t>
-      </w:r>
-      <w:r>
+          <w:highlight w:val="green"/>
+        </w:rPr>
+        <w:t xml:space="preserve"> </w:t>
+      </w:r>
+      <w:r>
+        <w:rPr>
+          <w:highlight w:val="green"/>
+        </w:rPr>
         <w:t>you</w:t>
       </w:r>
       <w:r>
         <w:rPr>
           <w:spacing w:val="-7"/>
-        </w:rPr>
-        <w:t xml:space="preserve"> </w:t>
-      </w:r>
-      <w:r>
-        <w:t>determined your input parameters (margin of error and assumed proportion).</w:t>
+          <w:highlight w:val="green"/>
+        </w:rPr>
+        <w:t xml:space="preserve"> </w:t>
+      </w:r>
+      <w:r>
+        <w:rPr>
+          <w:highlight w:val="green"/>
+        </w:rPr>
+        <w:t xml:space="preserve">determined your input parameters </w:t>
+      </w:r>
+      <w:commentRangeStart w:id="20"/>
+      <w:r>
+        <w:rPr>
+          <w:highlight w:val="green"/>
+        </w:rPr>
+        <w:t>(margin of error and assumed proportion).</w:t>
+      </w:r>
+      <w:commentRangeEnd w:id="20"/>
+      <w:r>
+        <w:rPr>
+          <w:rStyle w:val="CommentReference"/>
+          <w:highlight w:val="green"/>
+        </w:rPr>
+        <w:commentReference w:id="20"/>
       </w:r>
     </w:p>
     <w:p>
@@ -4911,175 +5287,260 @@
         <w:ind w:right="117"/>
       </w:pPr>
       <w:r>
+        <w:rPr>
+          <w:highlight w:val="green"/>
+        </w:rPr>
         <w:t>P5</w:t>
       </w:r>
       <w:r>
         <w:rPr>
           <w:spacing w:val="-5"/>
-        </w:rPr>
-        <w:t xml:space="preserve"> </w:t>
-      </w:r>
-      <w:r>
+          <w:highlight w:val="green"/>
+        </w:rPr>
+        <w:t xml:space="preserve"> </w:t>
+      </w:r>
+      <w:r>
+        <w:rPr>
+          <w:highlight w:val="green"/>
+        </w:rPr>
         <w:t>26</w:t>
       </w:r>
       <w:r>
         <w:rPr>
           <w:spacing w:val="-2"/>
-        </w:rPr>
-        <w:t xml:space="preserve"> </w:t>
-      </w:r>
-      <w:r>
+          <w:highlight w:val="green"/>
+        </w:rPr>
+        <w:t xml:space="preserve"> </w:t>
+      </w:r>
+      <w:commentRangeStart w:id="21"/>
+      <w:r>
+        <w:rPr>
+          <w:highlight w:val="green"/>
+        </w:rPr>
         <w:t>How</w:t>
       </w:r>
       <w:r>
         <w:rPr>
           <w:spacing w:val="-5"/>
-        </w:rPr>
-        <w:t xml:space="preserve"> </w:t>
-      </w:r>
-      <w:r>
+          <w:highlight w:val="green"/>
+        </w:rPr>
+        <w:t xml:space="preserve"> </w:t>
+      </w:r>
+      <w:r>
+        <w:rPr>
+          <w:highlight w:val="green"/>
+        </w:rPr>
         <w:t>often</w:t>
       </w:r>
       <w:r>
         <w:rPr>
           <w:spacing w:val="-6"/>
-        </w:rPr>
-        <w:t xml:space="preserve"> </w:t>
-      </w:r>
-      <w:r>
+          <w:highlight w:val="green"/>
+        </w:rPr>
+        <w:t xml:space="preserve"> </w:t>
+      </w:r>
+      <w:r>
+        <w:rPr>
+          <w:highlight w:val="green"/>
+        </w:rPr>
         <w:t>was</w:t>
       </w:r>
       <w:r>
         <w:rPr>
           <w:spacing w:val="-3"/>
-        </w:rPr>
-        <w:t xml:space="preserve"> </w:t>
-      </w:r>
-      <w:r>
+          <w:highlight w:val="green"/>
+        </w:rPr>
+        <w:t xml:space="preserve"> </w:t>
+      </w:r>
+      <w:r>
+        <w:rPr>
+          <w:highlight w:val="green"/>
+        </w:rPr>
         <w:t>this</w:t>
       </w:r>
       <w:r>
         <w:rPr>
           <w:spacing w:val="-6"/>
-        </w:rPr>
-        <w:t xml:space="preserve"> </w:t>
-      </w:r>
-      <w:r>
+          <w:highlight w:val="green"/>
+        </w:rPr>
+        <w:t xml:space="preserve"> </w:t>
+      </w:r>
+      <w:r>
+        <w:rPr>
+          <w:highlight w:val="green"/>
+        </w:rPr>
         <w:t>the</w:t>
       </w:r>
       <w:r>
         <w:rPr>
           <w:spacing w:val="-3"/>
-        </w:rPr>
-        <w:t xml:space="preserve"> </w:t>
-      </w:r>
-      <w:r>
+          <w:highlight w:val="green"/>
+        </w:rPr>
+        <w:t xml:space="preserve"> </w:t>
+      </w:r>
+      <w:r>
+        <w:rPr>
+          <w:highlight w:val="green"/>
+        </w:rPr>
         <w:t>case</w:t>
       </w:r>
       <w:r>
         <w:rPr>
           <w:spacing w:val="-3"/>
-        </w:rPr>
-        <w:t xml:space="preserve"> </w:t>
-      </w:r>
-      <w:r>
+          <w:highlight w:val="green"/>
+        </w:rPr>
+        <w:t xml:space="preserve"> </w:t>
+      </w:r>
+      <w:r>
+        <w:rPr>
+          <w:highlight w:val="green"/>
+        </w:rPr>
         <w:t>and</w:t>
       </w:r>
       <w:r>
         <w:rPr>
           <w:spacing w:val="-4"/>
-        </w:rPr>
-        <w:t xml:space="preserve"> </w:t>
-      </w:r>
-      <w:r>
+          <w:highlight w:val="green"/>
+        </w:rPr>
+        <w:t xml:space="preserve"> </w:t>
+      </w:r>
+      <w:r>
+        <w:rPr>
+          <w:highlight w:val="green"/>
+        </w:rPr>
         <w:t>how</w:t>
       </w:r>
       <w:r>
         <w:rPr>
           <w:spacing w:val="-2"/>
-        </w:rPr>
-        <w:t xml:space="preserve"> </w:t>
-      </w:r>
-      <w:r>
+          <w:highlight w:val="green"/>
+        </w:rPr>
+        <w:t xml:space="preserve"> </w:t>
+      </w:r>
+      <w:r>
+        <w:rPr>
+          <w:highlight w:val="green"/>
+        </w:rPr>
         <w:t>did</w:t>
       </w:r>
       <w:r>
         <w:rPr>
           <w:spacing w:val="-7"/>
-        </w:rPr>
-        <w:t xml:space="preserve"> </w:t>
-      </w:r>
-      <w:r>
+          <w:highlight w:val="green"/>
+        </w:rPr>
+        <w:t xml:space="preserve"> </w:t>
+      </w:r>
+      <w:r>
+        <w:rPr>
+          <w:highlight w:val="green"/>
+        </w:rPr>
         <w:t>you</w:t>
       </w:r>
       <w:r>
         <w:rPr>
           <w:spacing w:val="-4"/>
-        </w:rPr>
-        <w:t xml:space="preserve"> </w:t>
-      </w:r>
-      <w:r>
+          <w:highlight w:val="green"/>
+        </w:rPr>
+        <w:t xml:space="preserve"> </w:t>
+      </w:r>
+      <w:r>
+        <w:rPr>
+          <w:highlight w:val="green"/>
+        </w:rPr>
         <w:t>consider</w:t>
       </w:r>
       <w:r>
         <w:rPr>
           <w:spacing w:val="-3"/>
-        </w:rPr>
-        <w:t xml:space="preserve"> </w:t>
-      </w:r>
-      <w:r>
+          <w:highlight w:val="green"/>
+        </w:rPr>
+        <w:t xml:space="preserve"> </w:t>
+      </w:r>
+      <w:r>
+        <w:rPr>
+          <w:highlight w:val="green"/>
+        </w:rPr>
         <w:t>this</w:t>
       </w:r>
       <w:r>
         <w:rPr>
           <w:spacing w:val="-6"/>
-        </w:rPr>
-        <w:t xml:space="preserve"> </w:t>
-      </w:r>
-      <w:r>
+          <w:highlight w:val="green"/>
+        </w:rPr>
+        <w:t xml:space="preserve"> </w:t>
+      </w:r>
+      <w:r>
+        <w:rPr>
+          <w:highlight w:val="green"/>
+        </w:rPr>
         <w:t>in</w:t>
       </w:r>
       <w:r>
         <w:rPr>
           <w:spacing w:val="-3"/>
-        </w:rPr>
-        <w:t xml:space="preserve"> </w:t>
-      </w:r>
-      <w:r>
+          <w:highlight w:val="green"/>
+        </w:rPr>
+        <w:t xml:space="preserve"> </w:t>
+      </w:r>
+      <w:r>
+        <w:rPr>
+          <w:highlight w:val="green"/>
+        </w:rPr>
         <w:t>your</w:t>
       </w:r>
       <w:r>
         <w:rPr>
           <w:spacing w:val="-3"/>
-        </w:rPr>
-        <w:t xml:space="preserve"> </w:t>
-      </w:r>
-      <w:r>
+          <w:highlight w:val="green"/>
+        </w:rPr>
+        <w:t xml:space="preserve"> </w:t>
+      </w:r>
+      <w:r>
+        <w:rPr>
+          <w:highlight w:val="green"/>
+        </w:rPr>
         <w:t>analysis</w:t>
       </w:r>
       <w:r>
         <w:rPr>
           <w:spacing w:val="-3"/>
-        </w:rPr>
-        <w:t xml:space="preserve"> </w:t>
-      </w:r>
-      <w:r>
+          <w:highlight w:val="green"/>
+        </w:rPr>
+        <w:t xml:space="preserve"> </w:t>
+      </w:r>
+      <w:r>
+        <w:rPr>
+          <w:highlight w:val="green"/>
+        </w:rPr>
         <w:t>when</w:t>
       </w:r>
       <w:r>
         <w:rPr>
           <w:spacing w:val="-3"/>
-        </w:rPr>
-        <w:t xml:space="preserve"> </w:t>
-      </w:r>
-      <w:r>
+          <w:highlight w:val="green"/>
+        </w:rPr>
+        <w:t xml:space="preserve"> </w:t>
+      </w:r>
+      <w:r>
+        <w:rPr>
+          <w:highlight w:val="green"/>
+        </w:rPr>
         <w:t xml:space="preserve">given </w:t>
       </w:r>
       <w:r>
         <w:rPr>
           <w:spacing w:val="-2"/>
+          <w:highlight w:val="green"/>
         </w:rPr>
         <w:t>proportions?</w:t>
+      </w:r>
+      <w:commentRangeEnd w:id="21"/>
+      <w:r>
+        <w:rPr>
+          <w:rStyle w:val="CommentReference"/>
+          <w:highlight w:val="green"/>
+        </w:rPr>
+        <w:commentReference w:id="21"/>
       </w:r>
     </w:p>
     <w:p>
@@ -5089,258 +5550,388 @@
         <w:ind w:right="117"/>
       </w:pPr>
       <w:r>
+        <w:rPr>
+          <w:highlight w:val="green"/>
+        </w:rPr>
         <w:t>P6</w:t>
       </w:r>
       <w:r>
         <w:rPr>
           <w:spacing w:val="-7"/>
-        </w:rPr>
-        <w:t xml:space="preserve"> </w:t>
-      </w:r>
-      <w:r>
+          <w:highlight w:val="green"/>
+        </w:rPr>
+        <w:t xml:space="preserve"> </w:t>
+      </w:r>
+      <w:r>
+        <w:rPr>
+          <w:highlight w:val="green"/>
+        </w:rPr>
         <w:t>34</w:t>
       </w:r>
       <w:r>
         <w:rPr>
           <w:spacing w:val="-5"/>
-        </w:rPr>
-        <w:t xml:space="preserve"> </w:t>
-      </w:r>
-      <w:r>
+          <w:highlight w:val="green"/>
+        </w:rPr>
+        <w:t xml:space="preserve"> </w:t>
+      </w:r>
+      <w:r>
+        <w:rPr>
+          <w:highlight w:val="green"/>
+        </w:rPr>
         <w:t>You</w:t>
       </w:r>
       <w:r>
         <w:rPr>
           <w:spacing w:val="-7"/>
-        </w:rPr>
-        <w:t xml:space="preserve"> </w:t>
-      </w:r>
-      <w:r>
+          <w:highlight w:val="green"/>
+        </w:rPr>
+        <w:t xml:space="preserve"> </w:t>
+      </w:r>
+      <w:r>
+        <w:rPr>
+          <w:highlight w:val="green"/>
+        </w:rPr>
         <w:t>are</w:t>
       </w:r>
       <w:r>
         <w:rPr>
           <w:spacing w:val="-8"/>
-        </w:rPr>
-        <w:t xml:space="preserve"> </w:t>
-      </w:r>
-      <w:r>
+          <w:highlight w:val="green"/>
+        </w:rPr>
+        <w:t xml:space="preserve"> </w:t>
+      </w:r>
+      <w:r>
+        <w:rPr>
+          <w:highlight w:val="green"/>
+        </w:rPr>
         <w:t>calculating</w:t>
       </w:r>
       <w:r>
         <w:rPr>
           <w:spacing w:val="-6"/>
-        </w:rPr>
-        <w:t xml:space="preserve"> </w:t>
-      </w:r>
-      <w:r>
+          <w:highlight w:val="green"/>
+        </w:rPr>
+        <w:t xml:space="preserve"> </w:t>
+      </w:r>
+      <w:r>
+        <w:rPr>
+          <w:highlight w:val="green"/>
+        </w:rPr>
         <w:t>binomial</w:t>
       </w:r>
       <w:r>
         <w:rPr>
           <w:spacing w:val="-6"/>
-        </w:rPr>
-        <w:t xml:space="preserve"> </w:t>
-      </w:r>
-      <w:r>
+          <w:highlight w:val="green"/>
+        </w:rPr>
+        <w:t xml:space="preserve"> </w:t>
+      </w:r>
+      <w:r>
+        <w:rPr>
+          <w:highlight w:val="green"/>
+        </w:rPr>
         <w:t>confidence</w:t>
       </w:r>
       <w:r>
         <w:rPr>
           <w:spacing w:val="-6"/>
-        </w:rPr>
-        <w:t xml:space="preserve"> </w:t>
-      </w:r>
-      <w:r>
+          <w:highlight w:val="green"/>
+        </w:rPr>
+        <w:t xml:space="preserve"> </w:t>
+      </w:r>
+      <w:r>
+        <w:rPr>
+          <w:highlight w:val="green"/>
+        </w:rPr>
         <w:t>intervals,</w:t>
       </w:r>
       <w:r>
         <w:rPr>
           <w:spacing w:val="-6"/>
-        </w:rPr>
-        <w:t xml:space="preserve"> </w:t>
-      </w:r>
-      <w:r>
+          <w:highlight w:val="green"/>
+        </w:rPr>
+        <w:t xml:space="preserve"> </w:t>
+      </w:r>
+      <w:r>
+        <w:rPr>
+          <w:highlight w:val="green"/>
+        </w:rPr>
         <w:t>presumably</w:t>
       </w:r>
       <w:r>
         <w:rPr>
           <w:spacing w:val="-6"/>
-        </w:rPr>
-        <w:t xml:space="preserve"> </w:t>
-      </w:r>
-      <w:r>
+          <w:highlight w:val="green"/>
+        </w:rPr>
+        <w:t xml:space="preserve"> </w:t>
+      </w:r>
+      <w:r>
+        <w:rPr>
+          <w:highlight w:val="green"/>
+        </w:rPr>
         <w:t>using</w:t>
       </w:r>
       <w:r>
         <w:rPr>
           <w:spacing w:val="-7"/>
-        </w:rPr>
-        <w:t xml:space="preserve"> </w:t>
-      </w:r>
-      <w:r>
+          <w:highlight w:val="green"/>
+        </w:rPr>
+        <w:t xml:space="preserve"> </w:t>
+      </w:r>
+      <w:r>
+        <w:rPr>
+          <w:highlight w:val="green"/>
+        </w:rPr>
         <w:t>the</w:t>
       </w:r>
       <w:r>
         <w:rPr>
           <w:spacing w:val="-6"/>
-        </w:rPr>
-        <w:t xml:space="preserve"> </w:t>
-      </w:r>
-      <w:r>
+          <w:highlight w:val="green"/>
+        </w:rPr>
+        <w:t xml:space="preserve"> </w:t>
+      </w:r>
+      <w:r>
+        <w:rPr>
+          <w:highlight w:val="green"/>
+        </w:rPr>
         <w:t>classic</w:t>
       </w:r>
       <w:r>
         <w:rPr>
           <w:spacing w:val="-6"/>
-        </w:rPr>
-        <w:t xml:space="preserve"> </w:t>
-      </w:r>
-      <w:r>
+          <w:highlight w:val="green"/>
+        </w:rPr>
+        <w:t xml:space="preserve"> </w:t>
+      </w:r>
+      <w:commentRangeStart w:id="22"/>
+      <w:r>
+        <w:rPr>
+          <w:highlight w:val="green"/>
+        </w:rPr>
         <w:t>Wald</w:t>
       </w:r>
       <w:r>
         <w:rPr>
           <w:spacing w:val="-8"/>
-        </w:rPr>
-        <w:t xml:space="preserve"> </w:t>
-      </w:r>
-      <w:r>
-        <w:t>method. Please specify the method used and explain the reason for choosing it. Especially since the Wald interval</w:t>
+          <w:highlight w:val="green"/>
+        </w:rPr>
+        <w:t xml:space="preserve"> </w:t>
+      </w:r>
+      <w:r>
+        <w:rPr>
+          <w:highlight w:val="green"/>
+        </w:rPr>
+        <w:t>method</w:t>
+      </w:r>
+      <w:commentRangeEnd w:id="22"/>
+      <w:r>
+        <w:rPr>
+          <w:rStyle w:val="CommentReference"/>
+          <w:highlight w:val="green"/>
+        </w:rPr>
+        <w:commentReference w:id="22"/>
+      </w:r>
+      <w:r>
+        <w:rPr>
+          <w:highlight w:val="green"/>
+        </w:rPr>
+        <w:t>. Please specify the method used and explain the reason for choosing it. Especially since the Wald interval</w:t>
       </w:r>
       <w:r>
         <w:rPr>
           <w:spacing w:val="-2"/>
-        </w:rPr>
-        <w:t xml:space="preserve"> </w:t>
-      </w:r>
-      <w:r>
+          <w:highlight w:val="green"/>
+        </w:rPr>
+        <w:t xml:space="preserve"> </w:t>
+      </w:r>
+      <w:r>
+        <w:rPr>
+          <w:highlight w:val="green"/>
+        </w:rPr>
         <w:t>has</w:t>
       </w:r>
       <w:r>
         <w:rPr>
           <w:spacing w:val="-2"/>
-        </w:rPr>
-        <w:t xml:space="preserve"> </w:t>
-      </w:r>
-      <w:r>
+          <w:highlight w:val="green"/>
+        </w:rPr>
+        <w:t xml:space="preserve"> </w:t>
+      </w:r>
+      <w:r>
+        <w:rPr>
+          <w:highlight w:val="green"/>
+        </w:rPr>
         <w:t>rather</w:t>
       </w:r>
       <w:r>
         <w:rPr>
           <w:spacing w:val="-2"/>
-        </w:rPr>
-        <w:t xml:space="preserve"> </w:t>
-      </w:r>
-      <w:r>
+          <w:highlight w:val="green"/>
+        </w:rPr>
+        <w:t xml:space="preserve"> </w:t>
+      </w:r>
+      <w:r>
+        <w:rPr>
+          <w:highlight w:val="green"/>
+        </w:rPr>
         <w:t>poor</w:t>
       </w:r>
       <w:r>
         <w:rPr>
           <w:spacing w:val="-2"/>
-        </w:rPr>
-        <w:t xml:space="preserve"> </w:t>
-      </w:r>
-      <w:r>
+          <w:highlight w:val="green"/>
+        </w:rPr>
+        <w:t xml:space="preserve"> </w:t>
+      </w:r>
+      <w:r>
+        <w:rPr>
+          <w:highlight w:val="green"/>
+        </w:rPr>
         <w:t>properties</w:t>
       </w:r>
       <w:r>
         <w:rPr>
           <w:spacing w:val="-5"/>
-        </w:rPr>
-        <w:t xml:space="preserve"> </w:t>
-      </w:r>
-      <w:r>
+          <w:highlight w:val="green"/>
+        </w:rPr>
+        <w:t xml:space="preserve"> </w:t>
+      </w:r>
+      <w:r>
+        <w:rPr>
+          <w:highlight w:val="green"/>
+        </w:rPr>
         <w:t>and</w:t>
       </w:r>
       <w:r>
         <w:rPr>
           <w:spacing w:val="-4"/>
-        </w:rPr>
-        <w:t xml:space="preserve"> </w:t>
-      </w:r>
-      <w:r>
+          <w:highlight w:val="green"/>
+        </w:rPr>
+        <w:t xml:space="preserve"> </w:t>
+      </w:r>
+      <w:r>
+        <w:rPr>
+          <w:highlight w:val="green"/>
+        </w:rPr>
         <w:t>some</w:t>
       </w:r>
       <w:r>
         <w:rPr>
           <w:spacing w:val="-2"/>
-        </w:rPr>
-        <w:t xml:space="preserve"> </w:t>
-      </w:r>
-      <w:r>
+          <w:highlight w:val="green"/>
+        </w:rPr>
+        <w:t xml:space="preserve"> </w:t>
+      </w:r>
+      <w:r>
+        <w:rPr>
+          <w:highlight w:val="green"/>
+        </w:rPr>
         <w:t>serious</w:t>
       </w:r>
       <w:r>
         <w:rPr>
           <w:spacing w:val="-2"/>
-        </w:rPr>
-        <w:t xml:space="preserve"> </w:t>
-      </w:r>
-      <w:r>
+          <w:highlight w:val="green"/>
+        </w:rPr>
+        <w:t xml:space="preserve"> </w:t>
+      </w:r>
+      <w:r>
+        <w:rPr>
+          <w:highlight w:val="green"/>
+        </w:rPr>
         <w:t>limitations</w:t>
       </w:r>
       <w:r>
         <w:rPr>
           <w:spacing w:val="-2"/>
-        </w:rPr>
-        <w:t xml:space="preserve"> </w:t>
-      </w:r>
-      <w:r>
+          <w:highlight w:val="green"/>
+        </w:rPr>
+        <w:t xml:space="preserve"> </w:t>
+      </w:r>
+      <w:r>
+        <w:rPr>
+          <w:highlight w:val="green"/>
+        </w:rPr>
         <w:t>that</w:t>
       </w:r>
       <w:r>
         <w:rPr>
           <w:spacing w:val="-4"/>
-        </w:rPr>
-        <w:t xml:space="preserve"> </w:t>
-      </w:r>
-      <w:r>
+          <w:highlight w:val="green"/>
+        </w:rPr>
+        <w:t xml:space="preserve"> </w:t>
+      </w:r>
+      <w:r>
+        <w:rPr>
+          <w:highlight w:val="green"/>
+        </w:rPr>
         <w:t>also</w:t>
       </w:r>
       <w:r>
         <w:rPr>
           <w:spacing w:val="-4"/>
-        </w:rPr>
-        <w:t xml:space="preserve"> </w:t>
-      </w:r>
-      <w:r>
+          <w:highlight w:val="green"/>
+        </w:rPr>
+        <w:t xml:space="preserve"> </w:t>
+      </w:r>
+      <w:r>
+        <w:rPr>
+          <w:highlight w:val="green"/>
+        </w:rPr>
         <w:t>apply</w:t>
       </w:r>
       <w:r>
         <w:rPr>
           <w:spacing w:val="-2"/>
-        </w:rPr>
-        <w:t xml:space="preserve"> </w:t>
-      </w:r>
-      <w:r>
+          <w:highlight w:val="green"/>
+        </w:rPr>
+        <w:t xml:space="preserve"> </w:t>
+      </w:r>
+      <w:r>
+        <w:rPr>
+          <w:highlight w:val="green"/>
+        </w:rPr>
         <w:t>to</w:t>
       </w:r>
       <w:r>
         <w:rPr>
           <w:spacing w:val="-3"/>
-        </w:rPr>
-        <w:t xml:space="preserve"> </w:t>
-      </w:r>
-      <w:r>
+          <w:highlight w:val="green"/>
+        </w:rPr>
+        <w:t xml:space="preserve"> </w:t>
+      </w:r>
+      <w:r>
+        <w:rPr>
+          <w:highlight w:val="green"/>
+        </w:rPr>
         <w:t>your</w:t>
       </w:r>
       <w:r>
         <w:rPr>
           <w:spacing w:val="-4"/>
-        </w:rPr>
-        <w:t xml:space="preserve"> </w:t>
-      </w:r>
-      <w:r>
+          <w:highlight w:val="green"/>
+        </w:rPr>
+        <w:t xml:space="preserve"> </w:t>
+      </w:r>
+      <w:r>
+        <w:rPr>
+          <w:highlight w:val="green"/>
+        </w:rPr>
         <w:t>results,</w:t>
       </w:r>
       <w:r>
         <w:rPr>
           <w:spacing w:val="-4"/>
-        </w:rPr>
-        <w:t xml:space="preserve"> </w:t>
-      </w:r>
-      <w:r>
+          <w:highlight w:val="green"/>
+        </w:rPr>
+        <w:t xml:space="preserve"> </w:t>
+      </w:r>
+      <w:r>
+        <w:rPr>
+          <w:highlight w:val="green"/>
+        </w:rPr>
         <w:t>e.g. overshoot (Brown 2001).</w:t>
       </w:r>
     </w:p>
@@ -5407,7 +5998,7 @@
         </w:rPr>
         <w:t xml:space="preserve"> </w:t>
       </w:r>
-      <w:commentRangeStart w:id="18"/>
+      <w:commentRangeStart w:id="23"/>
       <w:r>
         <w:t>I</w:t>
       </w:r>
@@ -5489,6 +6080,13 @@
         </w:rPr>
         <w:t xml:space="preserve"> </w:t>
       </w:r>
+      <w:commentRangeEnd w:id="23"/>
+      <w:r>
+        <w:rPr>
+          <w:rStyle w:val="CommentReference"/>
+        </w:rPr>
+        <w:commentReference w:id="23"/>
+      </w:r>
       <w:r>
         <w:t>Is</w:t>
       </w:r>
@@ -5518,13 +6116,6 @@
       </w:r>
       <w:r>
         <w:t>in your search strategy that may limit the number of studies retrieved?</w:t>
-      </w:r>
-      <w:commentRangeEnd w:id="18"/>
-      <w:r>
-        <w:rPr>
-          <w:rStyle w:val="CommentReference"/>
-        </w:rPr>
-        <w:commentReference w:id="18"/>
       </w:r>
     </w:p>
     <w:p>
@@ -5723,10 +6314,7 @@
         <w:t xml:space="preserve"> </w:t>
       </w:r>
       <w:r>
-        <w:t xml:space="preserve">which may </w:t>
-      </w:r>
-      <w:r>
-        <w:t>become inaccessible in the future.</w:t>
+        <w:t>which may become inaccessible in the future.</w:t>
       </w:r>
     </w:p>
     <w:p>
@@ -6212,10 +6800,7 @@
         <w:t xml:space="preserve"> </w:t>
       </w:r>
       <w:r>
-        <w:t xml:space="preserve">look forward to seeing this research in the </w:t>
-      </w:r>
-      <w:r>
-        <w:t>future.</w:t>
+        <w:t>look forward to seeing this research in the future.</w:t>
       </w:r>
     </w:p>
     <w:p>
@@ -6946,10 +7531,7 @@
         <w:t xml:space="preserve"> </w:t>
       </w:r>
       <w:r>
-        <w:t xml:space="preserve">to current published research. I am not aware of many </w:t>
-      </w:r>
-      <w:r>
-        <w:t>articles providing confidence intervals for</w:t>
+        <w:t>to current published research. I am not aware of many articles providing confidence intervals for</w:t>
       </w:r>
     </w:p>
     <w:p>
@@ -7151,7 +7733,7 @@
         <w:spacing w:before="181" w:line="403" w:lineRule="auto"/>
         <w:ind w:right="3871"/>
       </w:pPr>
-      <w:commentRangeStart w:id="19"/>
+      <w:commentRangeStart w:id="24"/>
       <w:r>
         <w:t>P8</w:t>
       </w:r>
@@ -7245,23 +7827,23 @@
       <w:r>
         <w:t xml:space="preserve">…’ </w:t>
       </w:r>
-      <w:commentRangeEnd w:id="19"/>
+      <w:commentRangeEnd w:id="24"/>
       <w:r>
         <w:rPr>
           <w:rStyle w:val="CommentReference"/>
         </w:rPr>
-        <w:commentReference w:id="19"/>
-      </w:r>
-      <w:commentRangeStart w:id="20"/>
+        <w:commentReference w:id="24"/>
+      </w:r>
+      <w:commentRangeStart w:id="25"/>
       <w:r>
         <w:t>P9 12 Write the first author name out here</w:t>
       </w:r>
-      <w:commentRangeEnd w:id="20"/>
+      <w:commentRangeEnd w:id="25"/>
       <w:r>
         <w:rPr>
           <w:rStyle w:val="CommentReference"/>
         </w:rPr>
-        <w:commentReference w:id="20"/>
+        <w:commentReference w:id="25"/>
       </w:r>
     </w:p>
     <w:p>
@@ -7271,10 +7853,7 @@
         <w:ind w:right="117"/>
       </w:pPr>
       <w:r>
-        <w:t xml:space="preserve">P9 14 These conversion formulas only work on the group level. When it comes to the individual </w:t>
-      </w:r>
-      <w:r>
-        <w:t>patient/athlete,</w:t>
+        <w:t>P9 14 These conversion formulas only work on the group level. When it comes to the individual patient/athlete,</w:t>
       </w:r>
       <w:r>
         <w:rPr>
@@ -8817,7 +9396,7 @@
         <w:spacing w:before="162" w:line="256" w:lineRule="auto"/>
         <w:ind w:right="117"/>
       </w:pPr>
-      <w:commentRangeStart w:id="21"/>
+      <w:commentRangeStart w:id="26"/>
       <w:r>
         <w:t>P9</w:t>
       </w:r>
@@ -8974,12 +9553,12 @@
       <w:r>
         <w:t>differ based on the parameter of interest in the literature. And more importantly, should it differ?</w:t>
       </w:r>
-      <w:commentRangeEnd w:id="21"/>
+      <w:commentRangeEnd w:id="26"/>
       <w:r>
         <w:rPr>
           <w:rStyle w:val="CommentReference"/>
         </w:rPr>
-        <w:commentReference w:id="21"/>
+        <w:commentReference w:id="26"/>
       </w:r>
     </w:p>
     <w:p>
@@ -9270,7 +9849,7 @@
         <w:spacing w:before="180" w:line="259" w:lineRule="auto"/>
         <w:ind w:right="117"/>
       </w:pPr>
-      <w:commentRangeStart w:id="22"/>
+      <w:commentRangeStart w:id="27"/>
       <w:r>
         <w:t>Fig</w:t>
       </w:r>
@@ -9427,12 +10006,12 @@
       <w:r>
         <w:t>is necessary for your article.</w:t>
       </w:r>
-      <w:commentRangeEnd w:id="22"/>
+      <w:commentRangeEnd w:id="27"/>
       <w:r>
         <w:rPr>
           <w:rStyle w:val="CommentReference"/>
         </w:rPr>
-        <w:commentReference w:id="22"/>
+        <w:commentReference w:id="27"/>
       </w:r>
     </w:p>
     <w:p>
@@ -9496,6 +10075,7 @@
         </w:rPr>
         <w:t xml:space="preserve"> </w:t>
       </w:r>
+      <w:commentRangeStart w:id="28"/>
       <w:r>
         <w:t>PRISMA</w:t>
       </w:r>
@@ -9513,6 +10093,13 @@
           <w:spacing w:val="-7"/>
         </w:rPr>
         <w:t xml:space="preserve"> </w:t>
+      </w:r>
+      <w:commentRangeEnd w:id="28"/>
+      <w:r>
+        <w:rPr>
+          <w:rStyle w:val="CommentReference"/>
+        </w:rPr>
+        <w:commentReference w:id="28"/>
       </w:r>
       <w:r>
         <w:t>for</w:t>
@@ -9690,60 +10277,87 @@
         <w:t xml:space="preserve"> </w:t>
       </w:r>
       <w:r>
+        <w:rPr>
+          <w:highlight w:val="red"/>
+        </w:rPr>
         <w:t>You</w:t>
       </w:r>
       <w:r>
         <w:rPr>
           <w:spacing w:val="-6"/>
-        </w:rPr>
-        <w:t xml:space="preserve"> </w:t>
-      </w:r>
-      <w:r>
+          <w:highlight w:val="red"/>
+        </w:rPr>
+        <w:t xml:space="preserve"> </w:t>
+      </w:r>
+      <w:r>
+        <w:rPr>
+          <w:highlight w:val="red"/>
+        </w:rPr>
         <w:t>could</w:t>
       </w:r>
       <w:r>
         <w:rPr>
           <w:spacing w:val="-7"/>
-        </w:rPr>
-        <w:t xml:space="preserve"> </w:t>
-      </w:r>
-      <w:r>
+          <w:highlight w:val="red"/>
+        </w:rPr>
+        <w:t xml:space="preserve"> </w:t>
+      </w:r>
+      <w:r>
+        <w:rPr>
+          <w:highlight w:val="red"/>
+        </w:rPr>
         <w:t>also</w:t>
       </w:r>
       <w:r>
         <w:rPr>
           <w:spacing w:val="-6"/>
-        </w:rPr>
-        <w:t xml:space="preserve"> </w:t>
-      </w:r>
-      <w:r>
+          <w:highlight w:val="red"/>
+        </w:rPr>
+        <w:t xml:space="preserve"> </w:t>
+      </w:r>
+      <w:r>
+        <w:rPr>
+          <w:highlight w:val="red"/>
+        </w:rPr>
         <w:t>include</w:t>
       </w:r>
       <w:r>
         <w:rPr>
           <w:spacing w:val="-3"/>
-        </w:rPr>
-        <w:t xml:space="preserve"> </w:t>
-      </w:r>
-      <w:r>
+          <w:highlight w:val="red"/>
+        </w:rPr>
+        <w:t xml:space="preserve"> </w:t>
+      </w:r>
+      <w:r>
+        <w:rPr>
+          <w:highlight w:val="red"/>
+        </w:rPr>
         <w:t>the</w:t>
       </w:r>
       <w:r>
         <w:rPr>
           <w:spacing w:val="-7"/>
-        </w:rPr>
-        <w:t xml:space="preserve"> </w:t>
-      </w:r>
-      <w:r>
+          <w:highlight w:val="red"/>
+        </w:rPr>
+        <w:t xml:space="preserve"> </w:t>
+      </w:r>
+      <w:r>
+        <w:rPr>
+          <w:highlight w:val="red"/>
+        </w:rPr>
         <w:t>additional</w:t>
       </w:r>
       <w:r>
         <w:rPr>
           <w:spacing w:val="-5"/>
-        </w:rPr>
-        <w:t xml:space="preserve"> </w:t>
-      </w:r>
-      <w:r>
+          <w:highlight w:val="red"/>
+        </w:rPr>
+        <w:t xml:space="preserve"> </w:t>
+      </w:r>
+      <w:r>
+        <w:rPr>
+          <w:highlight w:val="red"/>
+        </w:rPr>
         <w:t>step of the random sample in the flowchart for clarity.</w:t>
       </w:r>
     </w:p>
@@ -10495,7 +11109,7 @@
           <w:sz w:val="20"/>
           <w:szCs w:val="20"/>
         </w:rPr>
-        <w:t>I have compared regular expressions to cmd/ctrl+F as most users are familar with this action</w:t>
+        <w:t>Please let us know if the updates Results-Selection of Sources of Evidence section explains this.</w:t>
       </w:r>
     </w:p>
   </w:comment>
@@ -10509,19 +11123,15 @@
       </w:r>
       <w:r>
         <w:rPr>
-          <w:color w:val="000000"/>
           <w:sz w:val="20"/>
           <w:szCs w:val="20"/>
         </w:rPr>
-        <w:t>We spot checked</w:t>
+        <w:t>I have compared regular expressions to cmd/ctrl+F as most users are familar with this action</w:t>
       </w:r>
     </w:p>
   </w:comment>
   <w:comment w:id="17" w:author="Author" w:initials="A">
     <w:p>
-      <w:pPr>
-        <w:pStyle w:val="CommentText"/>
-      </w:pPr>
       <w:r>
         <w:rPr>
           <w:rStyle w:val="CommentReference"/>
@@ -10529,7 +11139,12 @@
         <w:annotationRef/>
       </w:r>
       <w:r>
-        <w:t>We used python to generate a random sample. We set a seed when generating this sample.</w:t>
+        <w:rPr>
+          <w:color w:val="000000"/>
+          <w:sz w:val="20"/>
+          <w:szCs w:val="20"/>
+        </w:rPr>
+        <w:t>We made the assumption that the data was collected breath by breath. We stated this and added a line in our limitations.</w:t>
       </w:r>
     </w:p>
   </w:comment>
@@ -10543,11 +11158,10 @@
       </w:r>
       <w:r>
         <w:rPr>
-          <w:color w:val="000000"/>
           <w:sz w:val="20"/>
           <w:szCs w:val="20"/>
         </w:rPr>
-        <w:t>explain modality</w:t>
+        <w:t>Aside from random spot checking, we did not read the full text if no snippet could be found. We considered such methods as “not described.”</w:t>
       </w:r>
     </w:p>
   </w:comment>
@@ -10563,15 +11177,12 @@
         <w:annotationRef/>
       </w:r>
       <w:r>
-        <w:t>We have clarified that the “Though the choice of linear vs. cubic interpolation may be small, we recommend authors specify the interpolation type for improved reproducibility.”</w:t>
+        <w:t>We used python to generate a random sample. We set a seed when generating this sample.</w:t>
       </w:r>
     </w:p>
   </w:comment>
   <w:comment w:id="20" w:author="Author" w:initials="A">
     <w:p>
-      <w:pPr>
-        <w:pStyle w:val="CommentText"/>
-      </w:pPr>
       <w:r>
         <w:rPr>
           <w:rStyle w:val="CommentReference"/>
@@ -10579,15 +11190,39 @@
         <w:annotationRef/>
       </w:r>
       <w:r>
-        <w:t>First author name added</w:t>
+        <w:rPr>
+          <w:color w:val="000000"/>
+          <w:sz w:val="20"/>
+          <w:szCs w:val="20"/>
+        </w:rPr>
+        <w:t>We chose 0.5 for a proportion as it provides for a more conservative estimate because it maximizes the standard error.</w:t>
+      </w:r>
+    </w:p>
+    <w:p/>
+    <w:p>
+      <w:r>
+        <w:rPr>
+          <w:color w:val="000000"/>
+          <w:sz w:val="20"/>
+          <w:szCs w:val="20"/>
+        </w:rPr>
+        <w:t>The margin of error was selected based on a balance between accuracy and the number of samples required to analyze to attain such a margin of error.</w:t>
+      </w:r>
+    </w:p>
+    <w:p/>
+    <w:p>
+      <w:r>
+        <w:rPr>
+          <w:color w:val="000000"/>
+          <w:sz w:val="20"/>
+          <w:szCs w:val="20"/>
+        </w:rPr>
+        <w:t>These are explained in text.</w:t>
       </w:r>
     </w:p>
   </w:comment>
   <w:comment w:id="21" w:author="Author" w:initials="A">
     <w:p>
-      <w:pPr>
-        <w:pStyle w:val="CommentText"/>
-      </w:pPr>
       <w:r>
         <w:rPr>
           <w:rStyle w:val="CommentReference"/>
@@ -10595,12 +11230,75 @@
         <w:annotationRef/>
       </w:r>
       <w:r>
-        <w:t xml:space="preserve">We have noted that vo2 kinetics and similar analyses, for example, ventilatory threshold detection, likely employ somewhat less smoothing than averaging to find VO2max. </w:t>
+        <w:rPr>
+          <w:color w:val="000000"/>
+          <w:sz w:val="20"/>
+          <w:szCs w:val="20"/>
+        </w:rPr>
+        <w:t>We included that we observed this about 14% of the time in our results.</w:t>
+      </w:r>
+    </w:p>
+    <w:p/>
+    <w:p>
+      <w:r>
+        <w:rPr>
+          <w:color w:val="000000"/>
+          <w:sz w:val="20"/>
+          <w:szCs w:val="20"/>
+        </w:rPr>
+        <w:t>In Methods-Synthesis of Results section, we’ve specified that when articles reported multiple methods, we only counted that article once for the purpose of the proportion of articles reporting averaging methods.</w:t>
       </w:r>
     </w:p>
   </w:comment>
   <w:comment w:id="22" w:author="Author" w:initials="A">
     <w:p>
+      <w:r>
+        <w:rPr>
+          <w:rStyle w:val="CommentReference"/>
+        </w:rPr>
+        <w:annotationRef/>
+      </w:r>
+      <w:r>
+        <w:rPr>
+          <w:color w:val="000000"/>
+          <w:sz w:val="20"/>
+          <w:szCs w:val="20"/>
+        </w:rPr>
+        <w:t>Our updated confidence intervals are now calculated using the Agresti-Coull method, per the recommendation by Brown et al. (2001)</w:t>
+      </w:r>
+    </w:p>
+  </w:comment>
+  <w:comment w:id="23" w:author="Author" w:initials="A">
+    <w:p>
+      <w:r>
+        <w:rPr>
+          <w:rStyle w:val="CommentReference"/>
+        </w:rPr>
+        <w:annotationRef/>
+      </w:r>
+      <w:r>
+        <w:rPr>
+          <w:color w:val="000000"/>
+          <w:sz w:val="20"/>
+          <w:szCs w:val="20"/>
+        </w:rPr>
+        <w:t>After conforming to the PRISMA 20202 flowdiagram guidelines, more clearly show that our initial search results were far more expansive.</w:t>
+      </w:r>
+    </w:p>
+    <w:p/>
+    <w:p>
+      <w:r>
+        <w:rPr>
+          <w:color w:val="000000"/>
+          <w:sz w:val="20"/>
+          <w:szCs w:val="20"/>
+        </w:rPr>
+        <w:t>Nevertheless, our search strategy included some mention of exercise modality, as our early searches shows it helped identify studies with an exercise test.</w:t>
+      </w:r>
+    </w:p>
+  </w:comment>
+  <w:comment w:id="24" w:author="Author" w:initials="A">
+    <w:p>
       <w:pPr>
         <w:pStyle w:val="CommentText"/>
       </w:pPr>
@@ -10611,7 +11309,84 @@
         <w:annotationRef/>
       </w:r>
       <w:r>
+        <w:t>We have clarified that the “Though the choice of linear vs. cubic interpolation may be small, we recommend authors specify the interpolation type for improved reproducibility.”</w:t>
+      </w:r>
+    </w:p>
+  </w:comment>
+  <w:comment w:id="25" w:author="Author" w:initials="A">
+    <w:p>
+      <w:pPr>
+        <w:pStyle w:val="CommentText"/>
+      </w:pPr>
+      <w:r>
+        <w:rPr>
+          <w:rStyle w:val="CommentReference"/>
+        </w:rPr>
+        <w:annotationRef/>
+      </w:r>
+      <w:r>
+        <w:t>First author name added</w:t>
+      </w:r>
+    </w:p>
+  </w:comment>
+  <w:comment w:id="26" w:author="Author" w:initials="A">
+    <w:p>
+      <w:pPr>
+        <w:pStyle w:val="CommentText"/>
+      </w:pPr>
+      <w:r>
+        <w:rPr>
+          <w:rStyle w:val="CommentReference"/>
+        </w:rPr>
+        <w:annotationRef/>
+      </w:r>
+      <w:r>
+        <w:t xml:space="preserve">We have noted that vo2 kinetics and similar analyses, for example, ventilatory threshold detection, likely employ somewhat less smoothing than averaging to find VO2max. </w:t>
+      </w:r>
+    </w:p>
+  </w:comment>
+  <w:comment w:id="27" w:author="Author" w:initials="A">
+    <w:p>
+      <w:pPr>
+        <w:pStyle w:val="CommentText"/>
+      </w:pPr>
+      <w:r>
+        <w:rPr>
+          <w:rStyle w:val="CommentReference"/>
+        </w:rPr>
+        <w:annotationRef/>
+      </w:r>
+      <w:r>
         <w:t>We originally included this figure to document the several steps in processing breath-by-breath data. We discussed your suggestion to remove this figure and agree it can be removed as we describe this process in the main text.</w:t>
+      </w:r>
+    </w:p>
+  </w:comment>
+  <w:comment w:id="28" w:author="Author" w:initials="A">
+    <w:p>
+      <w:r>
+        <w:rPr>
+          <w:rStyle w:val="CommentReference"/>
+        </w:rPr>
+        <w:annotationRef/>
+      </w:r>
+      <w:r>
+        <w:rPr>
+          <w:color w:val="000000"/>
+          <w:sz w:val="20"/>
+          <w:szCs w:val="20"/>
+        </w:rPr>
+        <w:t>Figure 2 now follows the PRISMA 2020 flowdiagram guidelines.</w:t>
+      </w:r>
+    </w:p>
+    <w:p/>
+    <w:p>
+      <w:r>
+        <w:rPr>
+          <w:color w:val="000000"/>
+          <w:sz w:val="20"/>
+          <w:szCs w:val="20"/>
+        </w:rPr>
+        <w:t>This figure now states how many articles were obtained from each source and how many duplicates were removed.</w:t>
       </w:r>
     </w:p>
   </w:comment>
@@ -10635,14 +11410,20 @@
   <w15:commentEx w15:paraId="723A273A" w15:done="0"/>
   <w15:commentEx w15:paraId="66663DC0" w15:done="0"/>
   <w15:commentEx w15:paraId="01F25871" w15:done="0"/>
-  <w15:commentEx w15:paraId="7739EF1D" w15:done="0"/>
+  <w15:commentEx w15:paraId="4CC9AB5F" w15:done="0"/>
+  <w15:commentEx w15:paraId="454CD1DD" w15:done="0"/>
+  <w15:commentEx w15:paraId="7799F8BD" w15:done="0"/>
   <w15:commentEx w15:paraId="12041B76" w15:done="0"/>
   <w15:commentEx w15:paraId="0B9FDEF1" w15:done="0"/>
-  <w15:commentEx w15:paraId="57E921EB" w15:done="0"/>
+  <w15:commentEx w15:paraId="5E342696" w15:done="0"/>
+  <w15:commentEx w15:paraId="1FFF459A" w15:done="0"/>
+  <w15:commentEx w15:paraId="622AA7AA" w15:done="0"/>
+  <w15:commentEx w15:paraId="7154151A" w15:done="0"/>
   <w15:commentEx w15:paraId="27E9EB5C" w15:done="0"/>
   <w15:commentEx w15:paraId="07EFA797" w15:done="0"/>
   <w15:commentEx w15:paraId="4EC5A2B8" w15:done="0"/>
   <w15:commentEx w15:paraId="6307F5A6" w15:done="0"/>
+  <w15:commentEx w15:paraId="3233E9DF" w15:done="0"/>
 </w15:commentsEx>
 </file>
 
@@ -10663,14 +11444,20 @@
   <w16cid:commentId w16cid:paraId="723A273A" w16cid:durableId="2A855299"/>
   <w16cid:commentId w16cid:paraId="66663DC0" w16cid:durableId="319A6327"/>
   <w16cid:commentId w16cid:paraId="01F25871" w16cid:durableId="7FE4D4CF"/>
-  <w16cid:commentId w16cid:paraId="7739EF1D" w16cid:durableId="2A7B0646"/>
+  <w16cid:commentId w16cid:paraId="4CC9AB5F" w16cid:durableId="2ACA8DF4"/>
+  <w16cid:commentId w16cid:paraId="454CD1DD" w16cid:durableId="2ACA8CE3"/>
+  <w16cid:commentId w16cid:paraId="7799F8BD" w16cid:durableId="2ACA8C2B"/>
   <w16cid:commentId w16cid:paraId="12041B76" w16cid:durableId="2A855327"/>
   <w16cid:commentId w16cid:paraId="0B9FDEF1" w16cid:durableId="128193C6"/>
-  <w16cid:commentId w16cid:paraId="57E921EB" w16cid:durableId="2A8553C9"/>
+  <w16cid:commentId w16cid:paraId="5E342696" w16cid:durableId="2ACA8858"/>
+  <w16cid:commentId w16cid:paraId="1FFF459A" w16cid:durableId="2ACA83EE"/>
+  <w16cid:commentId w16cid:paraId="622AA7AA" w16cid:durableId="2ACA4DDF"/>
+  <w16cid:commentId w16cid:paraId="7154151A" w16cid:durableId="2ACA4008"/>
   <w16cid:commentId w16cid:paraId="27E9EB5C" w16cid:durableId="4F1E319A"/>
   <w16cid:commentId w16cid:paraId="07EFA797" w16cid:durableId="07380745"/>
   <w16cid:commentId w16cid:paraId="4EC5A2B8" w16cid:durableId="0E998BCD"/>
   <w16cid:commentId w16cid:paraId="6307F5A6" w16cid:durableId="482F526C"/>
+  <w16cid:commentId w16cid:paraId="3233E9DF" w16cid:durableId="2ACA3F5C"/>
 </w16cid:commentsIds>
 </file>
 

</xml_diff>

<commit_message>
Most of reviewr 2 comments addressed
Getting there
</commit_message>
<xml_diff>
--- a/Publications/IJSM/Reviewer Feedback/Reviewer 2 comments.docx
+++ b/Publications/IJSM/Reviewer Feedback/Reviewer 2 comments.docx
@@ -967,6 +967,17 @@
         </w:rPr>
         <w:commentReference w:id="1"/>
       </w:r>
+      <w:r>
+        <w:t xml:space="preserve"> </w:t>
+      </w:r>
+      <w:proofErr w:type="gramStart"/>
+      <w:r>
+        <w:rPr>
+          <w:highlight w:val="green"/>
+        </w:rPr>
+        <w:t>Responded</w:t>
+      </w:r>
+      <w:proofErr w:type="gramEnd"/>
     </w:p>
     <w:p>
       <w:pPr>
@@ -6143,178 +6154,272 @@
         <w:t xml:space="preserve"> </w:t>
       </w:r>
       <w:r>
+        <w:rPr>
+          <w:highlight w:val="green"/>
+        </w:rPr>
         <w:t>Thanks</w:t>
       </w:r>
       <w:r>
         <w:rPr>
           <w:spacing w:val="-4"/>
-        </w:rPr>
-        <w:t xml:space="preserve"> </w:t>
-      </w:r>
-      <w:r>
+          <w:highlight w:val="green"/>
+        </w:rPr>
+        <w:t xml:space="preserve"> </w:t>
+      </w:r>
+      <w:r>
+        <w:rPr>
+          <w:highlight w:val="green"/>
+        </w:rPr>
         <w:t>for</w:t>
       </w:r>
       <w:r>
         <w:rPr>
           <w:spacing w:val="-4"/>
-        </w:rPr>
-        <w:t xml:space="preserve"> </w:t>
-      </w:r>
-      <w:r>
+          <w:highlight w:val="green"/>
+        </w:rPr>
+        <w:t xml:space="preserve"> </w:t>
+      </w:r>
+      <w:r>
+        <w:rPr>
+          <w:highlight w:val="green"/>
+        </w:rPr>
         <w:t>providing</w:t>
       </w:r>
       <w:r>
         <w:rPr>
           <w:spacing w:val="-6"/>
-        </w:rPr>
-        <w:t xml:space="preserve"> </w:t>
-      </w:r>
-      <w:r>
+          <w:highlight w:val="green"/>
+        </w:rPr>
+        <w:t xml:space="preserve"> </w:t>
+      </w:r>
+      <w:r>
+        <w:rPr>
+          <w:highlight w:val="green"/>
+        </w:rPr>
         <w:t>the</w:t>
       </w:r>
       <w:r>
         <w:rPr>
           <w:spacing w:val="-4"/>
-        </w:rPr>
-        <w:t xml:space="preserve"> </w:t>
-      </w:r>
-      <w:r>
+          <w:highlight w:val="green"/>
+        </w:rPr>
+        <w:t xml:space="preserve"> </w:t>
+      </w:r>
+      <w:r>
+        <w:rPr>
+          <w:highlight w:val="green"/>
+        </w:rPr>
         <w:t>raw</w:t>
       </w:r>
       <w:r>
         <w:rPr>
           <w:spacing w:val="-3"/>
-        </w:rPr>
-        <w:t xml:space="preserve"> </w:t>
-      </w:r>
-      <w:r>
+          <w:highlight w:val="green"/>
+        </w:rPr>
+        <w:t xml:space="preserve"> </w:t>
+      </w:r>
+      <w:r>
+        <w:rPr>
+          <w:highlight w:val="green"/>
+        </w:rPr>
         <w:t>data</w:t>
       </w:r>
       <w:r>
         <w:rPr>
           <w:spacing w:val="-7"/>
-        </w:rPr>
-        <w:t xml:space="preserve"> </w:t>
-      </w:r>
-      <w:r>
+          <w:highlight w:val="green"/>
+        </w:rPr>
+        <w:t xml:space="preserve"> </w:t>
+      </w:r>
+      <w:r>
+        <w:rPr>
+          <w:highlight w:val="green"/>
+        </w:rPr>
         <w:t>of</w:t>
       </w:r>
       <w:r>
         <w:rPr>
           <w:spacing w:val="-6"/>
-        </w:rPr>
-        <w:t xml:space="preserve"> </w:t>
-      </w:r>
-      <w:r>
+          <w:highlight w:val="green"/>
+        </w:rPr>
+        <w:t xml:space="preserve"> </w:t>
+      </w:r>
+      <w:r>
+        <w:rPr>
+          <w:highlight w:val="green"/>
+        </w:rPr>
         <w:t>your</w:t>
       </w:r>
       <w:r>
         <w:rPr>
           <w:spacing w:val="-4"/>
-        </w:rPr>
-        <w:t xml:space="preserve"> </w:t>
-      </w:r>
-      <w:r>
+          <w:highlight w:val="green"/>
+        </w:rPr>
+        <w:t xml:space="preserve"> </w:t>
+      </w:r>
+      <w:r>
+        <w:rPr>
+          <w:highlight w:val="green"/>
+        </w:rPr>
         <w:t>research.</w:t>
       </w:r>
       <w:r>
         <w:rPr>
           <w:spacing w:val="-5"/>
-        </w:rPr>
-        <w:t xml:space="preserve"> </w:t>
-      </w:r>
-      <w:r>
+          <w:highlight w:val="green"/>
+        </w:rPr>
+        <w:t xml:space="preserve"> </w:t>
+      </w:r>
+      <w:r>
+        <w:rPr>
+          <w:highlight w:val="green"/>
+        </w:rPr>
         <w:t>I</w:t>
       </w:r>
       <w:r>
         <w:rPr>
           <w:spacing w:val="-3"/>
-        </w:rPr>
-        <w:t xml:space="preserve"> </w:t>
-      </w:r>
-      <w:r>
+          <w:highlight w:val="green"/>
+        </w:rPr>
+        <w:t xml:space="preserve"> </w:t>
+      </w:r>
+      <w:r>
+        <w:rPr>
+          <w:highlight w:val="green"/>
+        </w:rPr>
         <w:t>recommend</w:t>
       </w:r>
       <w:r>
         <w:rPr>
           <w:spacing w:val="-5"/>
-        </w:rPr>
-        <w:t xml:space="preserve"> </w:t>
-      </w:r>
-      <w:r>
+          <w:highlight w:val="green"/>
+        </w:rPr>
+        <w:t xml:space="preserve"> </w:t>
+      </w:r>
+      <w:r>
+        <w:rPr>
+          <w:highlight w:val="green"/>
+        </w:rPr>
         <w:t>uploading</w:t>
       </w:r>
       <w:r>
         <w:rPr>
           <w:spacing w:val="-4"/>
-        </w:rPr>
-        <w:t xml:space="preserve"> </w:t>
-      </w:r>
-      <w:r>
+          <w:highlight w:val="green"/>
+        </w:rPr>
+        <w:t xml:space="preserve"> </w:t>
+      </w:r>
+      <w:r>
+        <w:rPr>
+          <w:highlight w:val="green"/>
+        </w:rPr>
         <w:t>your</w:t>
       </w:r>
       <w:r>
         <w:rPr>
           <w:spacing w:val="-4"/>
-        </w:rPr>
-        <w:t xml:space="preserve"> </w:t>
-      </w:r>
-      <w:r>
+          <w:highlight w:val="green"/>
+        </w:rPr>
+        <w:t xml:space="preserve"> </w:t>
+      </w:r>
+      <w:r>
+        <w:rPr>
+          <w:highlight w:val="green"/>
+        </w:rPr>
         <w:t>data</w:t>
       </w:r>
       <w:r>
         <w:rPr>
           <w:spacing w:val="-4"/>
-        </w:rPr>
-        <w:t xml:space="preserve"> </w:t>
-      </w:r>
-      <w:r>
+          <w:highlight w:val="green"/>
+        </w:rPr>
+        <w:t xml:space="preserve"> </w:t>
+      </w:r>
+      <w:r>
+        <w:rPr>
+          <w:highlight w:val="green"/>
+        </w:rPr>
         <w:t>to</w:t>
       </w:r>
       <w:r>
         <w:rPr>
           <w:spacing w:val="-3"/>
-        </w:rPr>
-        <w:t xml:space="preserve"> </w:t>
-      </w:r>
-      <w:r>
+          <w:highlight w:val="green"/>
+        </w:rPr>
+        <w:t xml:space="preserve"> </w:t>
+      </w:r>
+      <w:r>
+        <w:rPr>
+          <w:highlight w:val="green"/>
+        </w:rPr>
         <w:t>a</w:t>
       </w:r>
       <w:r>
         <w:rPr>
           <w:spacing w:val="-6"/>
-        </w:rPr>
-        <w:t xml:space="preserve"> </w:t>
-      </w:r>
-      <w:r>
-        <w:t>data repository with a</w:t>
+          <w:highlight w:val="green"/>
+        </w:rPr>
+        <w:t xml:space="preserve"> </w:t>
+      </w:r>
+      <w:r>
+        <w:rPr>
+          <w:highlight w:val="green"/>
+        </w:rPr>
+        <w:t xml:space="preserve">data repository with </w:t>
+      </w:r>
+      <w:commentRangeStart w:id="24"/>
+      <w:r>
+        <w:rPr>
+          <w:highlight w:val="green"/>
+        </w:rPr>
+        <w:t>a</w:t>
       </w:r>
       <w:r>
         <w:rPr>
           <w:spacing w:val="-1"/>
-        </w:rPr>
-        <w:t xml:space="preserve"> </w:t>
-      </w:r>
-      <w:r>
+          <w:highlight w:val="green"/>
+        </w:rPr>
+        <w:t xml:space="preserve"> </w:t>
+      </w:r>
+      <w:r>
+        <w:rPr>
+          <w:highlight w:val="green"/>
+        </w:rPr>
         <w:t>persistent DOI instead</w:t>
       </w:r>
       <w:r>
         <w:rPr>
           <w:spacing w:val="-1"/>
-        </w:rPr>
-        <w:t xml:space="preserve"> </w:t>
-      </w:r>
-      <w:r>
+          <w:highlight w:val="green"/>
+        </w:rPr>
+        <w:t xml:space="preserve"> </w:t>
+      </w:r>
+      <w:r>
+        <w:rPr>
+          <w:highlight w:val="green"/>
+        </w:rPr>
         <w:t>of using Google Sheet links,</w:t>
       </w:r>
       <w:r>
         <w:rPr>
           <w:spacing w:val="-1"/>
-        </w:rPr>
-        <w:t xml:space="preserve"> </w:t>
-      </w:r>
-      <w:r>
+          <w:highlight w:val="green"/>
+        </w:rPr>
+        <w:t xml:space="preserve"> </w:t>
+      </w:r>
+      <w:r>
+        <w:rPr>
+          <w:highlight w:val="green"/>
+        </w:rPr>
         <w:t>which may become inaccessible in the future.</w:t>
+      </w:r>
+      <w:commentRangeEnd w:id="24"/>
+      <w:r>
+        <w:rPr>
+          <w:rStyle w:val="CommentReference"/>
+          <w:highlight w:val="green"/>
+        </w:rPr>
+        <w:commentReference w:id="24"/>
       </w:r>
     </w:p>
     <w:p>
@@ -6336,6 +6441,7 @@
         <w:ind w:right="267"/>
         <w:jc w:val="both"/>
       </w:pPr>
+      <w:commentRangeStart w:id="25"/>
       <w:r>
         <w:t>As</w:t>
       </w:r>
@@ -6484,6 +6590,13 @@
       </w:r>
       <w:r>
         <w:t>the recently published reporting recommendations (Nolte 2023).</w:t>
+      </w:r>
+      <w:commentRangeEnd w:id="25"/>
+      <w:r>
+        <w:rPr>
+          <w:rStyle w:val="CommentReference"/>
+        </w:rPr>
+        <w:commentReference w:id="25"/>
       </w:r>
     </w:p>
     <w:p>
@@ -6609,6 +6722,7 @@
         </w:rPr>
         <w:t xml:space="preserve"> </w:t>
       </w:r>
+      <w:commentRangeStart w:id="26"/>
       <w:r>
         <w:t>If</w:t>
       </w:r>
@@ -6647,6 +6761,13 @@
       </w:r>
       <w:r>
         <w:t>are based on cardiopulmonary test parameters (Johnson 1998).</w:t>
+      </w:r>
+      <w:commentRangeEnd w:id="26"/>
+      <w:r>
+        <w:rPr>
+          <w:rStyle w:val="CommentReference"/>
+        </w:rPr>
+        <w:commentReference w:id="26"/>
       </w:r>
     </w:p>
     <w:p>
@@ -6818,6 +6939,9 @@
         <w:pStyle w:val="BodyText"/>
         <w:spacing w:before="37" w:line="259" w:lineRule="auto"/>
         <w:ind w:right="117"/>
+        <w:rPr>
+          <w:highlight w:val="green"/>
+        </w:rPr>
       </w:pPr>
       <w:r>
         <w:lastRenderedPageBreak/>
@@ -6974,60 +7098,90 @@
         <w:t xml:space="preserve"> </w:t>
       </w:r>
       <w:r>
-        <w:t>in the literature.</w:t>
+        <w:t>in the literature</w:t>
+      </w:r>
+      <w:r>
+        <w:rPr>
+          <w:highlight w:val="green"/>
+        </w:rPr>
+        <w:t>.</w:t>
       </w:r>
       <w:r>
         <w:rPr>
           <w:spacing w:val="-2"/>
-        </w:rPr>
-        <w:t xml:space="preserve"> </w:t>
-      </w:r>
-      <w:r>
+          <w:highlight w:val="green"/>
+        </w:rPr>
+        <w:t xml:space="preserve"> </w:t>
+      </w:r>
+      <w:r>
+        <w:rPr>
+          <w:highlight w:val="green"/>
+        </w:rPr>
         <w:t>On</w:t>
       </w:r>
       <w:r>
         <w:rPr>
           <w:spacing w:val="-2"/>
-        </w:rPr>
-        <w:t xml:space="preserve"> </w:t>
-      </w:r>
-      <w:r>
+          <w:highlight w:val="green"/>
+        </w:rPr>
+        <w:t xml:space="preserve"> </w:t>
+      </w:r>
+      <w:r>
+        <w:rPr>
+          <w:highlight w:val="green"/>
+        </w:rPr>
         <w:t>what basis</w:t>
       </w:r>
       <w:r>
         <w:rPr>
           <w:spacing w:val="-3"/>
-        </w:rPr>
-        <w:t xml:space="preserve"> </w:t>
-      </w:r>
-      <w:r>
+          <w:highlight w:val="green"/>
+        </w:rPr>
+        <w:t xml:space="preserve"> </w:t>
+      </w:r>
+      <w:r>
+        <w:rPr>
+          <w:highlight w:val="green"/>
+        </w:rPr>
         <w:t>were these strategies likely</w:t>
       </w:r>
       <w:r>
         <w:rPr>
           <w:spacing w:val="-1"/>
-        </w:rPr>
-        <w:t xml:space="preserve"> </w:t>
-      </w:r>
-      <w:r>
+          <w:highlight w:val="green"/>
+        </w:rPr>
+        <w:t xml:space="preserve"> </w:t>
+      </w:r>
+      <w:r>
+        <w:rPr>
+          <w:highlight w:val="green"/>
+        </w:rPr>
         <w:t>chosen? And</w:t>
       </w:r>
       <w:r>
         <w:rPr>
           <w:spacing w:val="-1"/>
-        </w:rPr>
-        <w:t xml:space="preserve"> </w:t>
-      </w:r>
-      <w:r>
+          <w:highlight w:val="green"/>
+        </w:rPr>
+        <w:t xml:space="preserve"> </w:t>
+      </w:r>
+      <w:r>
+        <w:rPr>
+          <w:highlight w:val="green"/>
+        </w:rPr>
         <w:t>how ‘good’</w:t>
       </w:r>
       <w:r>
         <w:rPr>
           <w:spacing w:val="-2"/>
-        </w:rPr>
-        <w:t xml:space="preserve"> </w:t>
-      </w:r>
-      <w:r>
+          <w:highlight w:val="green"/>
+        </w:rPr>
+        <w:t xml:space="preserve"> </w:t>
+      </w:r>
+      <w:r>
+        <w:rPr>
+          <w:highlight w:val="green"/>
+        </w:rPr>
         <w:t>might the</w:t>
       </w:r>
     </w:p>
@@ -7038,52 +7192,79 @@
         <w:ind w:right="219"/>
       </w:pPr>
       <w:r>
+        <w:rPr>
+          <w:highlight w:val="green"/>
+        </w:rPr>
         <w:t>+/-</w:t>
       </w:r>
       <w:r>
         <w:rPr>
           <w:spacing w:val="-6"/>
-        </w:rPr>
-        <w:t xml:space="preserve"> </w:t>
-      </w:r>
-      <w:r>
+          <w:highlight w:val="green"/>
+        </w:rPr>
+        <w:t xml:space="preserve"> </w:t>
+      </w:r>
+      <w:r>
+        <w:rPr>
+          <w:highlight w:val="green"/>
+        </w:rPr>
         <w:t>4</w:t>
       </w:r>
       <w:r>
         <w:rPr>
           <w:spacing w:val="-2"/>
-        </w:rPr>
-        <w:t xml:space="preserve"> </w:t>
-      </w:r>
-      <w:r>
+          <w:highlight w:val="green"/>
+        </w:rPr>
+        <w:t xml:space="preserve"> </w:t>
+      </w:r>
+      <w:r>
+        <w:rPr>
+          <w:highlight w:val="green"/>
+        </w:rPr>
         <w:t>SD</w:t>
       </w:r>
       <w:r>
         <w:rPr>
           <w:spacing w:val="-5"/>
-        </w:rPr>
-        <w:t xml:space="preserve"> </w:t>
-      </w:r>
-      <w:r>
+          <w:highlight w:val="green"/>
+        </w:rPr>
+        <w:t xml:space="preserve"> </w:t>
+      </w:r>
+      <w:r>
+        <w:rPr>
+          <w:highlight w:val="green"/>
+        </w:rPr>
         <w:t>strategy</w:t>
       </w:r>
       <w:r>
         <w:rPr>
           <w:spacing w:val="-3"/>
-        </w:rPr>
-        <w:t xml:space="preserve"> </w:t>
-      </w:r>
-      <w:r>
+          <w:highlight w:val="green"/>
+        </w:rPr>
+        <w:t xml:space="preserve"> </w:t>
+      </w:r>
+      <w:r>
+        <w:rPr>
+          <w:highlight w:val="green"/>
+        </w:rPr>
         <w:t>be?</w:t>
       </w:r>
       <w:r>
         <w:rPr>
           <w:spacing w:val="-4"/>
-        </w:rPr>
-        <w:t xml:space="preserve"> </w:t>
-      </w:r>
-      <w:r>
-        <w:t>There</w:t>
+          <w:highlight w:val="green"/>
+        </w:rPr>
+        <w:t xml:space="preserve"> </w:t>
+      </w:r>
+      <w:commentRangeStart w:id="27"/>
+      <w:r>
+        <w:rPr>
+          <w:highlight w:val="green"/>
+        </w:rPr>
+        <w:t>T</w:t>
+      </w:r>
+      <w:r>
+        <w:t>here</w:t>
       </w:r>
       <w:r>
         <w:rPr>
@@ -7260,6 +7441,13 @@
       </w:r>
       <w:r>
         <w:t>of using simultaneous confidence bands [Liebl 2023] or Bayesian credible intervals?)</w:t>
+      </w:r>
+      <w:commentRangeEnd w:id="27"/>
+      <w:r>
+        <w:rPr>
+          <w:rStyle w:val="CommentReference"/>
+        </w:rPr>
+        <w:commentReference w:id="27"/>
       </w:r>
     </w:p>
     <w:p>
@@ -7269,124 +7457,188 @@
         <w:ind w:right="117"/>
       </w:pPr>
       <w:r>
+        <w:rPr>
+          <w:highlight w:val="green"/>
+        </w:rPr>
         <w:t>P8</w:t>
       </w:r>
       <w:r>
         <w:rPr>
           <w:spacing w:val="-7"/>
-        </w:rPr>
-        <w:t xml:space="preserve"> </w:t>
-      </w:r>
-      <w:r>
+          <w:highlight w:val="green"/>
+        </w:rPr>
+        <w:t xml:space="preserve"> </w:t>
+      </w:r>
+      <w:r>
+        <w:rPr>
+          <w:highlight w:val="green"/>
+        </w:rPr>
         <w:t>35</w:t>
       </w:r>
       <w:r>
         <w:rPr>
           <w:spacing w:val="-5"/>
-        </w:rPr>
-        <w:t xml:space="preserve"> </w:t>
-      </w:r>
-      <w:r>
+          <w:highlight w:val="green"/>
+        </w:rPr>
+        <w:t xml:space="preserve"> </w:t>
+      </w:r>
+      <w:r>
+        <w:rPr>
+          <w:highlight w:val="green"/>
+        </w:rPr>
         <w:t>Discuss</w:t>
       </w:r>
       <w:r>
         <w:rPr>
           <w:spacing w:val="-8"/>
-        </w:rPr>
-        <w:t xml:space="preserve"> </w:t>
-      </w:r>
-      <w:r>
+          <w:highlight w:val="green"/>
+        </w:rPr>
+        <w:t xml:space="preserve"> </w:t>
+      </w:r>
+      <w:r>
+        <w:rPr>
+          <w:highlight w:val="green"/>
+        </w:rPr>
         <w:t>your</w:t>
       </w:r>
       <w:r>
         <w:rPr>
           <w:spacing w:val="-7"/>
-        </w:rPr>
-        <w:t xml:space="preserve"> </w:t>
-      </w:r>
-      <w:r>
+          <w:highlight w:val="green"/>
+        </w:rPr>
+        <w:t xml:space="preserve"> </w:t>
+      </w:r>
+      <w:r>
+        <w:rPr>
+          <w:highlight w:val="green"/>
+        </w:rPr>
         <w:t>reporting</w:t>
       </w:r>
       <w:r>
         <w:rPr>
           <w:spacing w:val="-5"/>
-        </w:rPr>
-        <w:t xml:space="preserve"> </w:t>
-      </w:r>
-      <w:r>
+          <w:highlight w:val="green"/>
+        </w:rPr>
+        <w:t xml:space="preserve"> </w:t>
+      </w:r>
+      <w:r>
+        <w:rPr>
+          <w:highlight w:val="green"/>
+        </w:rPr>
         <w:t>prevalence</w:t>
       </w:r>
       <w:r>
         <w:rPr>
           <w:spacing w:val="-4"/>
-        </w:rPr>
-        <w:t xml:space="preserve"> </w:t>
-      </w:r>
-      <w:r>
+          <w:highlight w:val="green"/>
+        </w:rPr>
+        <w:t xml:space="preserve"> </w:t>
+      </w:r>
+      <w:r>
+        <w:rPr>
+          <w:highlight w:val="green"/>
+        </w:rPr>
         <w:t>for</w:t>
       </w:r>
       <w:r>
         <w:rPr>
           <w:spacing w:val="-7"/>
-        </w:rPr>
-        <w:t xml:space="preserve"> </w:t>
-      </w:r>
-      <w:r>
+          <w:highlight w:val="green"/>
+        </w:rPr>
+        <w:t xml:space="preserve"> </w:t>
+      </w:r>
+      <w:r>
+        <w:rPr>
+          <w:highlight w:val="green"/>
+        </w:rPr>
         <w:t>outlier</w:t>
       </w:r>
       <w:r>
         <w:rPr>
           <w:spacing w:val="-7"/>
-        </w:rPr>
-        <w:t xml:space="preserve"> </w:t>
-      </w:r>
-      <w:r>
+          <w:highlight w:val="green"/>
+        </w:rPr>
+        <w:t xml:space="preserve"> </w:t>
+      </w:r>
+      <w:r>
+        <w:rPr>
+          <w:highlight w:val="green"/>
+        </w:rPr>
         <w:t>removal</w:t>
       </w:r>
       <w:r>
         <w:rPr>
           <w:spacing w:val="-5"/>
-        </w:rPr>
-        <w:t xml:space="preserve"> </w:t>
-      </w:r>
-      <w:r>
+          <w:highlight w:val="green"/>
+        </w:rPr>
+        <w:t xml:space="preserve"> </w:t>
+      </w:r>
+      <w:r>
+        <w:rPr>
+          <w:highlight w:val="green"/>
+        </w:rPr>
         <w:t>and</w:t>
       </w:r>
       <w:r>
         <w:rPr>
           <w:spacing w:val="-6"/>
-        </w:rPr>
-        <w:t xml:space="preserve"> </w:t>
-      </w:r>
-      <w:r>
+          <w:highlight w:val="green"/>
+        </w:rPr>
+        <w:t xml:space="preserve"> </w:t>
+      </w:r>
+      <w:r>
+        <w:rPr>
+          <w:highlight w:val="green"/>
+        </w:rPr>
         <w:t>interpolation</w:t>
       </w:r>
       <w:r>
         <w:rPr>
           <w:spacing w:val="-8"/>
-        </w:rPr>
-        <w:t xml:space="preserve"> </w:t>
-      </w:r>
-      <w:r>
+          <w:highlight w:val="green"/>
+        </w:rPr>
+        <w:t xml:space="preserve"> </w:t>
+      </w:r>
+      <w:r>
+        <w:rPr>
+          <w:highlight w:val="green"/>
+        </w:rPr>
         <w:t>with</w:t>
       </w:r>
       <w:r>
         <w:rPr>
           <w:spacing w:val="-5"/>
-        </w:rPr>
-        <w:t xml:space="preserve"> </w:t>
-      </w:r>
-      <w:r>
+          <w:highlight w:val="green"/>
+        </w:rPr>
+        <w:t xml:space="preserve"> </w:t>
+      </w:r>
+      <w:r>
+        <w:rPr>
+          <w:highlight w:val="green"/>
+        </w:rPr>
         <w:t>the</w:t>
       </w:r>
       <w:r>
         <w:rPr>
           <w:spacing w:val="-3"/>
-        </w:rPr>
-        <w:t xml:space="preserve"> </w:t>
-      </w:r>
-      <w:r>
+          <w:highlight w:val="green"/>
+        </w:rPr>
+        <w:t xml:space="preserve"> </w:t>
+      </w:r>
+      <w:commentRangeStart w:id="28"/>
+      <w:r>
+        <w:rPr>
+          <w:highlight w:val="green"/>
+        </w:rPr>
         <w:t>prevalence found by Nolte (2023).</w:t>
+      </w:r>
+      <w:commentRangeEnd w:id="28"/>
+      <w:r>
+        <w:rPr>
+          <w:rStyle w:val="CommentReference"/>
+          <w:highlight w:val="green"/>
+        </w:rPr>
+        <w:commentReference w:id="28"/>
       </w:r>
     </w:p>
     <w:p>
@@ -7733,7 +7985,7 @@
         <w:spacing w:before="181" w:line="403" w:lineRule="auto"/>
         <w:ind w:right="3871"/>
       </w:pPr>
-      <w:commentRangeStart w:id="24"/>
+      <w:commentRangeStart w:id="29"/>
       <w:r>
         <w:t>P8</w:t>
       </w:r>
@@ -7827,23 +8079,23 @@
       <w:r>
         <w:t xml:space="preserve">…’ </w:t>
       </w:r>
-      <w:commentRangeEnd w:id="24"/>
+      <w:commentRangeEnd w:id="29"/>
       <w:r>
         <w:rPr>
           <w:rStyle w:val="CommentReference"/>
         </w:rPr>
-        <w:commentReference w:id="24"/>
-      </w:r>
-      <w:commentRangeStart w:id="25"/>
+        <w:commentReference w:id="29"/>
+      </w:r>
+      <w:commentRangeStart w:id="30"/>
       <w:r>
         <w:t>P9 12 Write the first author name out here</w:t>
       </w:r>
-      <w:commentRangeEnd w:id="25"/>
+      <w:commentRangeEnd w:id="30"/>
       <w:r>
         <w:rPr>
           <w:rStyle w:val="CommentReference"/>
         </w:rPr>
-        <w:commentReference w:id="25"/>
+        <w:commentReference w:id="30"/>
       </w:r>
     </w:p>
     <w:p>
@@ -7853,7 +8105,23 @@
         <w:ind w:right="117"/>
       </w:pPr>
       <w:r>
-        <w:t>P9 14 These conversion formulas only work on the group level. When it comes to the individual patient/athlete,</w:t>
+        <w:t xml:space="preserve">P9 14 </w:t>
+      </w:r>
+      <w:r>
+        <w:rPr>
+          <w:highlight w:val="green"/>
+        </w:rPr>
+        <w:t xml:space="preserve">These conversion formulas only work on the group level. </w:t>
+      </w:r>
+      <w:commentRangeStart w:id="31"/>
+      <w:r>
+        <w:rPr>
+          <w:highlight w:val="green"/>
+        </w:rPr>
+        <w:t>When</w:t>
+      </w:r>
+      <w:r>
+        <w:t xml:space="preserve"> it comes to the individual patient/athlete,</w:t>
       </w:r>
       <w:r>
         <w:rPr>
@@ -7962,6 +8230,13 @@
       </w:r>
       <w:r>
         <w:t>can vary on the individual level.</w:t>
+      </w:r>
+      <w:commentRangeEnd w:id="31"/>
+      <w:r>
+        <w:rPr>
+          <w:rStyle w:val="CommentReference"/>
+        </w:rPr>
+        <w:commentReference w:id="31"/>
       </w:r>
     </w:p>
     <w:p>
@@ -7971,160 +8246,250 @@
         <w:ind w:right="117"/>
       </w:pPr>
       <w:r>
+        <w:rPr>
+          <w:highlight w:val="green"/>
+        </w:rPr>
         <w:t>P9</w:t>
       </w:r>
       <w:r>
         <w:rPr>
           <w:spacing w:val="-5"/>
-        </w:rPr>
-        <w:t xml:space="preserve"> </w:t>
-      </w:r>
-      <w:r>
+          <w:highlight w:val="green"/>
+        </w:rPr>
+        <w:t xml:space="preserve"> </w:t>
+      </w:r>
+      <w:r>
+        <w:rPr>
+          <w:highlight w:val="green"/>
+        </w:rPr>
         <w:t>25</w:t>
       </w:r>
       <w:r>
         <w:rPr>
           <w:spacing w:val="-4"/>
-        </w:rPr>
-        <w:t xml:space="preserve"> </w:t>
-      </w:r>
-      <w:r>
+          <w:highlight w:val="green"/>
+        </w:rPr>
+        <w:t xml:space="preserve"> </w:t>
+      </w:r>
+      <w:r>
+        <w:rPr>
+          <w:highlight w:val="green"/>
+        </w:rPr>
         <w:t>Please</w:t>
       </w:r>
       <w:r>
         <w:rPr>
           <w:spacing w:val="-6"/>
-        </w:rPr>
-        <w:t xml:space="preserve"> </w:t>
-      </w:r>
-      <w:r>
+          <w:highlight w:val="green"/>
+        </w:rPr>
+        <w:t xml:space="preserve"> </w:t>
+      </w:r>
+      <w:r>
+        <w:rPr>
+          <w:highlight w:val="green"/>
+        </w:rPr>
         <w:t>discuss</w:t>
       </w:r>
       <w:r>
         <w:rPr>
           <w:spacing w:val="-7"/>
-        </w:rPr>
-        <w:t xml:space="preserve"> </w:t>
-      </w:r>
-      <w:r>
+          <w:highlight w:val="green"/>
+        </w:rPr>
+        <w:t xml:space="preserve"> </w:t>
+      </w:r>
+      <w:r>
+        <w:rPr>
+          <w:highlight w:val="green"/>
+        </w:rPr>
         <w:t>your</w:t>
       </w:r>
       <w:r>
         <w:rPr>
           <w:spacing w:val="-7"/>
-        </w:rPr>
-        <w:t xml:space="preserve"> </w:t>
-      </w:r>
-      <w:r>
+          <w:highlight w:val="green"/>
+        </w:rPr>
+        <w:t xml:space="preserve"> </w:t>
+      </w:r>
+      <w:r>
+        <w:rPr>
+          <w:highlight w:val="green"/>
+        </w:rPr>
         <w:t>finding</w:t>
       </w:r>
       <w:r>
         <w:rPr>
           <w:spacing w:val="-5"/>
-        </w:rPr>
-        <w:t xml:space="preserve"> </w:t>
-      </w:r>
-      <w:r>
+          <w:highlight w:val="green"/>
+        </w:rPr>
+        <w:t xml:space="preserve"> </w:t>
+      </w:r>
+      <w:r>
+        <w:rPr>
+          <w:highlight w:val="green"/>
+        </w:rPr>
         <w:t>of</w:t>
       </w:r>
       <w:r>
         <w:rPr>
           <w:spacing w:val="-3"/>
-        </w:rPr>
-        <w:t xml:space="preserve"> </w:t>
-      </w:r>
-      <w:r>
+          <w:highlight w:val="green"/>
+        </w:rPr>
+        <w:t xml:space="preserve"> </w:t>
+      </w:r>
+      <w:r>
+        <w:rPr>
+          <w:highlight w:val="green"/>
+        </w:rPr>
         <w:t>averaging</w:t>
       </w:r>
       <w:r>
         <w:rPr>
           <w:spacing w:val="-5"/>
-        </w:rPr>
-        <w:t xml:space="preserve"> </w:t>
-      </w:r>
-      <w:r>
+          <w:highlight w:val="green"/>
+        </w:rPr>
+        <w:t xml:space="preserve"> </w:t>
+      </w:r>
+      <w:r>
+        <w:rPr>
+          <w:highlight w:val="green"/>
+        </w:rPr>
         <w:t>strategies</w:t>
       </w:r>
       <w:r>
         <w:rPr>
           <w:spacing w:val="-3"/>
-        </w:rPr>
-        <w:t xml:space="preserve"> </w:t>
-      </w:r>
-      <w:r>
+          <w:highlight w:val="green"/>
+        </w:rPr>
+        <w:t xml:space="preserve"> </w:t>
+      </w:r>
+      <w:r>
+        <w:rPr>
+          <w:highlight w:val="green"/>
+        </w:rPr>
         <w:t>reporting</w:t>
       </w:r>
       <w:r>
         <w:rPr>
           <w:spacing w:val="-5"/>
-        </w:rPr>
-        <w:t xml:space="preserve"> </w:t>
-      </w:r>
-      <w:r>
+          <w:highlight w:val="green"/>
+        </w:rPr>
+        <w:t xml:space="preserve"> </w:t>
+      </w:r>
+      <w:r>
+        <w:rPr>
+          <w:highlight w:val="green"/>
+        </w:rPr>
         <w:t>with</w:t>
       </w:r>
       <w:r>
         <w:rPr>
           <w:spacing w:val="-4"/>
-        </w:rPr>
-        <w:t xml:space="preserve"> </w:t>
-      </w:r>
-      <w:r>
+          <w:highlight w:val="green"/>
+        </w:rPr>
+        <w:t xml:space="preserve"> </w:t>
+      </w:r>
+      <w:r>
+        <w:rPr>
+          <w:highlight w:val="green"/>
+        </w:rPr>
         <w:t>the</w:t>
       </w:r>
       <w:r>
         <w:rPr>
           <w:spacing w:val="-6"/>
-        </w:rPr>
-        <w:t xml:space="preserve"> </w:t>
-      </w:r>
-      <w:r>
+          <w:highlight w:val="green"/>
+        </w:rPr>
+        <w:t xml:space="preserve"> </w:t>
+      </w:r>
+      <w:r>
+        <w:rPr>
+          <w:highlight w:val="green"/>
+        </w:rPr>
         <w:t>results</w:t>
       </w:r>
       <w:r>
         <w:rPr>
           <w:spacing w:val="-4"/>
-        </w:rPr>
-        <w:t xml:space="preserve"> </w:t>
-      </w:r>
-      <w:r>
+          <w:highlight w:val="green"/>
+        </w:rPr>
+        <w:t xml:space="preserve"> </w:t>
+      </w:r>
+      <w:r>
+        <w:rPr>
+          <w:highlight w:val="green"/>
+        </w:rPr>
         <w:t>found</w:t>
       </w:r>
       <w:r>
         <w:rPr>
           <w:spacing w:val="-5"/>
-        </w:rPr>
-        <w:t xml:space="preserve"> </w:t>
-      </w:r>
-      <w:r>
+          <w:highlight w:val="green"/>
+        </w:rPr>
+        <w:t xml:space="preserve"> </w:t>
+      </w:r>
+      <w:r>
+        <w:rPr>
+          <w:highlight w:val="green"/>
+        </w:rPr>
         <w:t>in</w:t>
       </w:r>
       <w:r>
         <w:rPr>
           <w:spacing w:val="-7"/>
+          <w:highlight w:val="green"/>
         </w:rPr>
         <w:t xml:space="preserve"> </w:t>
       </w:r>
       <w:proofErr w:type="gramStart"/>
       <w:r>
+        <w:rPr>
+          <w:highlight w:val="green"/>
+        </w:rPr>
         <w:t>other</w:t>
       </w:r>
       <w:proofErr w:type="gramEnd"/>
       <w:r>
-        <w:t xml:space="preserve"> research (Midgley 2007, </w:t>
+        <w:rPr>
+          <w:highlight w:val="green"/>
+        </w:rPr>
+        <w:t xml:space="preserve"> </w:t>
+      </w:r>
+      <w:commentRangeStart w:id="32"/>
+      <w:r>
+        <w:rPr>
+          <w:highlight w:val="green"/>
+        </w:rPr>
+        <w:t xml:space="preserve">research (Midgley 2007, </w:t>
       </w:r>
       <w:proofErr w:type="spellStart"/>
       <w:r>
+        <w:rPr>
+          <w:highlight w:val="green"/>
+        </w:rPr>
         <w:t>Robergs</w:t>
       </w:r>
       <w:proofErr w:type="spellEnd"/>
       <w:r>
+        <w:rPr>
+          <w:highlight w:val="green"/>
+        </w:rPr>
         <w:t xml:space="preserve"> 2010, Nolte 2023).</w:t>
+      </w:r>
+      <w:commentRangeEnd w:id="32"/>
+      <w:r>
+        <w:rPr>
+          <w:rStyle w:val="CommentReference"/>
+          <w:highlight w:val="green"/>
+        </w:rPr>
+        <w:commentReference w:id="32"/>
       </w:r>
     </w:p>
     <w:p>
       <w:pPr>
         <w:pStyle w:val="BodyText"/>
+        <w:rPr>
+          <w:highlight w:val="green"/>
+        </w:rPr>
       </w:pPr>
       <w:r>
         <w:t>P9</w:t>
@@ -8146,129 +8511,185 @@
       </w:r>
       <w:proofErr w:type="spellStart"/>
       <w:r>
+        <w:rPr>
+          <w:highlight w:val="green"/>
+        </w:rPr>
         <w:t>Robergs</w:t>
       </w:r>
       <w:proofErr w:type="spellEnd"/>
       <w:r>
         <w:rPr>
           <w:spacing w:val="-7"/>
-        </w:rPr>
-        <w:t xml:space="preserve"> </w:t>
-      </w:r>
-      <w:r>
+          <w:highlight w:val="green"/>
+        </w:rPr>
+        <w:t xml:space="preserve"> </w:t>
+      </w:r>
+      <w:r>
+        <w:rPr>
+          <w:highlight w:val="green"/>
+        </w:rPr>
         <w:t>(2010)</w:t>
       </w:r>
       <w:r>
         <w:rPr>
           <w:spacing w:val="-6"/>
-        </w:rPr>
-        <w:t xml:space="preserve"> </w:t>
-      </w:r>
-      <w:r>
+          <w:highlight w:val="green"/>
+        </w:rPr>
+        <w:t xml:space="preserve"> </w:t>
+      </w:r>
+      <w:r>
+        <w:rPr>
+          <w:highlight w:val="green"/>
+        </w:rPr>
         <w:t>recommends</w:t>
       </w:r>
       <w:r>
         <w:rPr>
           <w:spacing w:val="-7"/>
-        </w:rPr>
-        <w:t xml:space="preserve"> </w:t>
-      </w:r>
-      <w:r>
+          <w:highlight w:val="green"/>
+        </w:rPr>
+        <w:t xml:space="preserve"> </w:t>
+      </w:r>
+      <w:r>
+        <w:rPr>
+          <w:highlight w:val="green"/>
+        </w:rPr>
         <w:t>a</w:t>
       </w:r>
       <w:r>
         <w:rPr>
           <w:spacing w:val="-6"/>
-        </w:rPr>
-        <w:t xml:space="preserve"> </w:t>
-      </w:r>
-      <w:r>
+          <w:highlight w:val="green"/>
+        </w:rPr>
+        <w:t xml:space="preserve"> </w:t>
+      </w:r>
+      <w:r>
+        <w:rPr>
+          <w:highlight w:val="green"/>
+        </w:rPr>
         <w:t>digital</w:t>
       </w:r>
       <w:r>
         <w:rPr>
           <w:spacing w:val="-7"/>
-        </w:rPr>
-        <w:t xml:space="preserve"> </w:t>
-      </w:r>
-      <w:r>
+          <w:highlight w:val="green"/>
+        </w:rPr>
+        <w:t xml:space="preserve"> </w:t>
+      </w:r>
+      <w:r>
+        <w:rPr>
+          <w:highlight w:val="green"/>
+        </w:rPr>
         <w:t>filter,</w:t>
       </w:r>
       <w:r>
         <w:rPr>
           <w:spacing w:val="-7"/>
-        </w:rPr>
-        <w:t xml:space="preserve"> </w:t>
-      </w:r>
-      <w:r>
+          <w:highlight w:val="green"/>
+        </w:rPr>
+        <w:t xml:space="preserve"> </w:t>
+      </w:r>
+      <w:r>
+        <w:rPr>
+          <w:highlight w:val="green"/>
+        </w:rPr>
         <w:t>and</w:t>
       </w:r>
       <w:r>
         <w:rPr>
           <w:spacing w:val="-10"/>
-        </w:rPr>
-        <w:t xml:space="preserve"> </w:t>
-      </w:r>
-      <w:r>
+          <w:highlight w:val="green"/>
+        </w:rPr>
+        <w:t xml:space="preserve"> </w:t>
+      </w:r>
+      <w:r>
+        <w:rPr>
+          <w:highlight w:val="green"/>
+        </w:rPr>
         <w:t>the</w:t>
       </w:r>
       <w:r>
         <w:rPr>
           <w:spacing w:val="-8"/>
-        </w:rPr>
-        <w:t xml:space="preserve"> </w:t>
-      </w:r>
-      <w:r>
+          <w:highlight w:val="green"/>
+        </w:rPr>
+        <w:t xml:space="preserve"> </w:t>
+      </w:r>
+      <w:r>
+        <w:rPr>
+          <w:highlight w:val="green"/>
+        </w:rPr>
         <w:t>other</w:t>
       </w:r>
       <w:r>
         <w:rPr>
           <w:spacing w:val="-9"/>
-        </w:rPr>
-        <w:t xml:space="preserve"> </w:t>
-      </w:r>
-      <w:r>
+          <w:highlight w:val="green"/>
+        </w:rPr>
+        <w:t xml:space="preserve"> </w:t>
+      </w:r>
+      <w:r>
+        <w:rPr>
+          <w:highlight w:val="green"/>
+        </w:rPr>
         <w:t>strategies</w:t>
       </w:r>
       <w:r>
         <w:rPr>
           <w:spacing w:val="-9"/>
-        </w:rPr>
-        <w:t xml:space="preserve"> </w:t>
-      </w:r>
-      <w:r>
+          <w:highlight w:val="green"/>
+        </w:rPr>
+        <w:t xml:space="preserve"> </w:t>
+      </w:r>
+      <w:r>
+        <w:rPr>
+          <w:highlight w:val="green"/>
+        </w:rPr>
         <w:t>only</w:t>
       </w:r>
       <w:r>
         <w:rPr>
           <w:spacing w:val="-7"/>
-        </w:rPr>
-        <w:t xml:space="preserve"> </w:t>
-      </w:r>
-      <w:r>
+          <w:highlight w:val="green"/>
+        </w:rPr>
+        <w:t xml:space="preserve"> </w:t>
+      </w:r>
+      <w:r>
+        <w:rPr>
+          <w:highlight w:val="green"/>
+        </w:rPr>
         <w:t>as</w:t>
       </w:r>
       <w:r>
         <w:rPr>
           <w:spacing w:val="-6"/>
-        </w:rPr>
-        <w:t xml:space="preserve"> </w:t>
-      </w:r>
-      <w:r>
+          <w:highlight w:val="green"/>
+        </w:rPr>
+        <w:t xml:space="preserve"> </w:t>
+      </w:r>
+      <w:r>
+        <w:rPr>
+          <w:highlight w:val="green"/>
+        </w:rPr>
         <w:t>a</w:t>
       </w:r>
       <w:r>
         <w:rPr>
           <w:spacing w:val="-7"/>
-        </w:rPr>
-        <w:t xml:space="preserve"> </w:t>
-      </w:r>
-      <w:r>
+          <w:highlight w:val="green"/>
+        </w:rPr>
+        <w:t xml:space="preserve"> </w:t>
+      </w:r>
+      <w:r>
+        <w:rPr>
+          <w:highlight w:val="green"/>
+        </w:rPr>
         <w:t>substitute</w:t>
       </w:r>
       <w:r>
         <w:rPr>
           <w:spacing w:val="-5"/>
+          <w:highlight w:val="green"/>
         </w:rPr>
         <w:t xml:space="preserve"> if</w:t>
       </w:r>
@@ -8280,150 +8701,226 @@
         <w:ind w:right="117"/>
       </w:pPr>
       <w:r>
+        <w:rPr>
+          <w:highlight w:val="green"/>
+        </w:rPr>
         <w:t>researchers</w:t>
       </w:r>
       <w:r>
         <w:rPr>
           <w:spacing w:val="-6"/>
-        </w:rPr>
-        <w:t xml:space="preserve"> </w:t>
-      </w:r>
-      <w:r>
+          <w:highlight w:val="green"/>
+        </w:rPr>
+        <w:t xml:space="preserve"> </w:t>
+      </w:r>
+      <w:r>
+        <w:rPr>
+          <w:highlight w:val="green"/>
+        </w:rPr>
         <w:t>are</w:t>
       </w:r>
       <w:r>
         <w:rPr>
           <w:spacing w:val="-5"/>
-        </w:rPr>
-        <w:t xml:space="preserve"> </w:t>
-      </w:r>
-      <w:r>
+          <w:highlight w:val="green"/>
+        </w:rPr>
+        <w:t xml:space="preserve"> </w:t>
+      </w:r>
+      <w:r>
+        <w:rPr>
+          <w:highlight w:val="green"/>
+        </w:rPr>
         <w:t>unable</w:t>
       </w:r>
       <w:r>
         <w:rPr>
           <w:spacing w:val="-8"/>
-        </w:rPr>
-        <w:t xml:space="preserve"> </w:t>
-      </w:r>
-      <w:r>
+          <w:highlight w:val="green"/>
+        </w:rPr>
+        <w:t xml:space="preserve"> </w:t>
+      </w:r>
+      <w:r>
+        <w:rPr>
+          <w:highlight w:val="green"/>
+        </w:rPr>
         <w:t>to</w:t>
       </w:r>
       <w:r>
         <w:rPr>
           <w:spacing w:val="-7"/>
-        </w:rPr>
-        <w:t xml:space="preserve"> </w:t>
-      </w:r>
-      <w:r>
+          <w:highlight w:val="green"/>
+        </w:rPr>
+        <w:t xml:space="preserve"> </w:t>
+      </w:r>
+      <w:r>
+        <w:rPr>
+          <w:highlight w:val="green"/>
+        </w:rPr>
         <w:t>apply</w:t>
       </w:r>
       <w:r>
         <w:rPr>
           <w:spacing w:val="-6"/>
-        </w:rPr>
-        <w:t xml:space="preserve"> </w:t>
-      </w:r>
-      <w:r>
+          <w:highlight w:val="green"/>
+        </w:rPr>
+        <w:t xml:space="preserve"> </w:t>
+      </w:r>
+      <w:r>
+        <w:rPr>
+          <w:highlight w:val="green"/>
+        </w:rPr>
         <w:t>a</w:t>
       </w:r>
       <w:r>
         <w:rPr>
           <w:spacing w:val="-6"/>
-        </w:rPr>
-        <w:t xml:space="preserve"> </w:t>
-      </w:r>
-      <w:r>
+          <w:highlight w:val="green"/>
+        </w:rPr>
+        <w:t xml:space="preserve"> </w:t>
+      </w:r>
+      <w:r>
+        <w:rPr>
+          <w:highlight w:val="green"/>
+        </w:rPr>
         <w:t>filter.</w:t>
       </w:r>
       <w:r>
         <w:rPr>
           <w:spacing w:val="-5"/>
-        </w:rPr>
-        <w:t xml:space="preserve"> </w:t>
-      </w:r>
-      <w:r>
+          <w:highlight w:val="green"/>
+        </w:rPr>
+        <w:t xml:space="preserve"> </w:t>
+      </w:r>
+      <w:r>
+        <w:rPr>
+          <w:highlight w:val="green"/>
+        </w:rPr>
         <w:t>Also,</w:t>
       </w:r>
       <w:r>
         <w:rPr>
           <w:spacing w:val="-6"/>
-        </w:rPr>
-        <w:t xml:space="preserve"> </w:t>
-      </w:r>
-      <w:r>
+          <w:highlight w:val="green"/>
+        </w:rPr>
+        <w:t xml:space="preserve"> </w:t>
+      </w:r>
+      <w:r>
+        <w:rPr>
+          <w:highlight w:val="green"/>
+        </w:rPr>
         <w:t>he</w:t>
       </w:r>
       <w:r>
         <w:rPr>
           <w:spacing w:val="-8"/>
-        </w:rPr>
-        <w:t xml:space="preserve"> </w:t>
-      </w:r>
-      <w:r>
+          <w:highlight w:val="green"/>
+        </w:rPr>
+        <w:t xml:space="preserve"> </w:t>
+      </w:r>
+      <w:r>
+        <w:rPr>
+          <w:highlight w:val="green"/>
+        </w:rPr>
         <w:t>recommends</w:t>
       </w:r>
       <w:r>
         <w:rPr>
           <w:spacing w:val="-6"/>
-        </w:rPr>
-        <w:t xml:space="preserve"> </w:t>
-      </w:r>
-      <w:r>
+          <w:highlight w:val="green"/>
+        </w:rPr>
+        <w:t xml:space="preserve"> </w:t>
+      </w:r>
+      <w:r>
+        <w:rPr>
+          <w:highlight w:val="green"/>
+        </w:rPr>
         <w:t>a</w:t>
       </w:r>
       <w:r>
         <w:rPr>
           <w:spacing w:val="-4"/>
-        </w:rPr>
-        <w:t xml:space="preserve"> </w:t>
-      </w:r>
-      <w:r>
+          <w:highlight w:val="green"/>
+        </w:rPr>
+        <w:t xml:space="preserve"> </w:t>
+      </w:r>
+      <w:commentRangeStart w:id="33"/>
+      <w:r>
+        <w:rPr>
+          <w:highlight w:val="green"/>
+        </w:rPr>
         <w:t>30s-rolling</w:t>
       </w:r>
       <w:r>
         <w:rPr>
           <w:spacing w:val="-7"/>
-        </w:rPr>
-        <w:t xml:space="preserve"> </w:t>
-      </w:r>
-      <w:r>
+          <w:highlight w:val="green"/>
+        </w:rPr>
+        <w:t xml:space="preserve"> </w:t>
+      </w:r>
+      <w:r>
+        <w:rPr>
+          <w:highlight w:val="green"/>
+        </w:rPr>
         <w:t>average</w:t>
       </w:r>
       <w:r>
         <w:rPr>
           <w:spacing w:val="-6"/>
-        </w:rPr>
-        <w:t xml:space="preserve"> </w:t>
-      </w:r>
-      <w:r>
+          <w:highlight w:val="green"/>
+        </w:rPr>
+        <w:t xml:space="preserve"> </w:t>
+      </w:r>
+      <w:commentRangeEnd w:id="33"/>
+      <w:r>
+        <w:rPr>
+          <w:rStyle w:val="CommentReference"/>
+          <w:highlight w:val="green"/>
+        </w:rPr>
+        <w:commentReference w:id="33"/>
+      </w:r>
+      <w:r>
+        <w:rPr>
+          <w:highlight w:val="green"/>
+        </w:rPr>
         <w:t>instead</w:t>
       </w:r>
       <w:r>
         <w:rPr>
           <w:spacing w:val="-9"/>
-        </w:rPr>
-        <w:t xml:space="preserve"> </w:t>
-      </w:r>
-      <w:r>
+          <w:highlight w:val="green"/>
+        </w:rPr>
+        <w:t xml:space="preserve"> </w:t>
+      </w:r>
+      <w:r>
+        <w:rPr>
+          <w:highlight w:val="green"/>
+        </w:rPr>
         <w:t>of</w:t>
       </w:r>
       <w:r>
         <w:rPr>
           <w:spacing w:val="-8"/>
-        </w:rPr>
-        <w:t xml:space="preserve"> </w:t>
-      </w:r>
-      <w:r>
+          <w:highlight w:val="green"/>
+        </w:rPr>
+        <w:t xml:space="preserve"> </w:t>
+      </w:r>
+      <w:r>
+        <w:rPr>
+          <w:highlight w:val="green"/>
+        </w:rPr>
         <w:t>the</w:t>
       </w:r>
       <w:r>
         <w:rPr>
           <w:spacing w:val="-8"/>
-        </w:rPr>
-        <w:t xml:space="preserve"> </w:t>
-      </w:r>
-      <w:r>
+          <w:highlight w:val="green"/>
+        </w:rPr>
+        <w:t xml:space="preserve"> </w:t>
+      </w:r>
+      <w:r>
+        <w:rPr>
+          <w:highlight w:val="green"/>
+        </w:rPr>
         <w:t>30s- bin average you found to be most prevalent in the literature.</w:t>
       </w:r>
     </w:p>
@@ -8432,143 +8929,204 @@
         <w:pStyle w:val="BodyText"/>
       </w:pPr>
       <w:r>
+        <w:rPr>
+          <w:highlight w:val="green"/>
+        </w:rPr>
         <w:t>P9</w:t>
       </w:r>
       <w:r>
         <w:rPr>
           <w:spacing w:val="-7"/>
-        </w:rPr>
-        <w:t xml:space="preserve"> </w:t>
-      </w:r>
-      <w:r>
+          <w:highlight w:val="green"/>
+        </w:rPr>
+        <w:t xml:space="preserve"> </w:t>
+      </w:r>
+      <w:r>
+        <w:rPr>
+          <w:highlight w:val="green"/>
+        </w:rPr>
         <w:t>29</w:t>
       </w:r>
       <w:r>
         <w:rPr>
           <w:spacing w:val="-5"/>
-        </w:rPr>
-        <w:t xml:space="preserve"> </w:t>
-      </w:r>
-      <w:r>
+          <w:highlight w:val="green"/>
+        </w:rPr>
+        <w:t xml:space="preserve"> </w:t>
+      </w:r>
+      <w:r>
+        <w:rPr>
+          <w:highlight w:val="green"/>
+        </w:rPr>
         <w:t>Please</w:t>
       </w:r>
       <w:r>
         <w:rPr>
           <w:spacing w:val="-8"/>
-        </w:rPr>
-        <w:t xml:space="preserve"> </w:t>
-      </w:r>
-      <w:r>
+          <w:highlight w:val="green"/>
+        </w:rPr>
+        <w:t xml:space="preserve"> </w:t>
+      </w:r>
+      <w:r>
+        <w:rPr>
+          <w:highlight w:val="green"/>
+        </w:rPr>
         <w:t>discuss</w:t>
       </w:r>
       <w:r>
         <w:rPr>
           <w:spacing w:val="-7"/>
-        </w:rPr>
-        <w:t xml:space="preserve"> </w:t>
-      </w:r>
-      <w:r>
+          <w:highlight w:val="green"/>
+        </w:rPr>
+        <w:t xml:space="preserve"> </w:t>
+      </w:r>
+      <w:r>
+        <w:rPr>
+          <w:highlight w:val="green"/>
+        </w:rPr>
         <w:t>the</w:t>
       </w:r>
       <w:r>
         <w:rPr>
           <w:spacing w:val="-5"/>
-        </w:rPr>
-        <w:t xml:space="preserve"> </w:t>
-      </w:r>
-      <w:r>
+          <w:highlight w:val="green"/>
+        </w:rPr>
+        <w:t xml:space="preserve"> </w:t>
+      </w:r>
+      <w:r>
+        <w:rPr>
+          <w:highlight w:val="green"/>
+        </w:rPr>
         <w:t>prevalence</w:t>
       </w:r>
       <w:r>
         <w:rPr>
           <w:spacing w:val="-8"/>
-        </w:rPr>
-        <w:t xml:space="preserve"> </w:t>
-      </w:r>
-      <w:r>
+          <w:highlight w:val="green"/>
+        </w:rPr>
+        <w:t xml:space="preserve"> </w:t>
+      </w:r>
+      <w:r>
+        <w:rPr>
+          <w:highlight w:val="green"/>
+        </w:rPr>
         <w:t>of</w:t>
       </w:r>
       <w:r>
         <w:rPr>
           <w:spacing w:val="-5"/>
-        </w:rPr>
-        <w:t xml:space="preserve"> </w:t>
-      </w:r>
-      <w:r>
+          <w:highlight w:val="green"/>
+        </w:rPr>
+        <w:t xml:space="preserve"> </w:t>
+      </w:r>
+      <w:r>
+        <w:rPr>
+          <w:highlight w:val="green"/>
+        </w:rPr>
         <w:t>data</w:t>
       </w:r>
       <w:r>
         <w:rPr>
           <w:spacing w:val="-5"/>
-        </w:rPr>
-        <w:t xml:space="preserve"> </w:t>
-      </w:r>
-      <w:r>
+          <w:highlight w:val="green"/>
+        </w:rPr>
+        <w:t xml:space="preserve"> </w:t>
+      </w:r>
+      <w:r>
+        <w:rPr>
+          <w:highlight w:val="green"/>
+        </w:rPr>
         <w:t>processing</w:t>
       </w:r>
       <w:r>
         <w:rPr>
           <w:spacing w:val="-4"/>
-        </w:rPr>
-        <w:t xml:space="preserve"> </w:t>
-      </w:r>
-      <w:r>
+          <w:highlight w:val="green"/>
+        </w:rPr>
+        <w:t xml:space="preserve"> </w:t>
+      </w:r>
+      <w:r>
+        <w:rPr>
+          <w:highlight w:val="green"/>
+        </w:rPr>
         <w:t>strategies</w:t>
       </w:r>
       <w:r>
         <w:rPr>
           <w:spacing w:val="-8"/>
-        </w:rPr>
-        <w:t xml:space="preserve"> </w:t>
-      </w:r>
-      <w:r>
+          <w:highlight w:val="green"/>
+        </w:rPr>
+        <w:t xml:space="preserve"> </w:t>
+      </w:r>
+      <w:r>
+        <w:rPr>
+          <w:highlight w:val="green"/>
+        </w:rPr>
         <w:t>you</w:t>
       </w:r>
       <w:r>
         <w:rPr>
           <w:spacing w:val="-5"/>
-        </w:rPr>
-        <w:t xml:space="preserve"> </w:t>
-      </w:r>
-      <w:r>
+          <w:highlight w:val="green"/>
+        </w:rPr>
+        <w:t xml:space="preserve"> </w:t>
+      </w:r>
+      <w:r>
+        <w:rPr>
+          <w:highlight w:val="green"/>
+        </w:rPr>
         <w:t>have</w:t>
       </w:r>
       <w:r>
         <w:rPr>
           <w:spacing w:val="-7"/>
-        </w:rPr>
-        <w:t xml:space="preserve"> </w:t>
-      </w:r>
-      <w:r>
+          <w:highlight w:val="green"/>
+        </w:rPr>
+        <w:t xml:space="preserve"> </w:t>
+      </w:r>
+      <w:r>
+        <w:rPr>
+          <w:highlight w:val="green"/>
+        </w:rPr>
         <w:t>found</w:t>
       </w:r>
       <w:r>
         <w:rPr>
           <w:spacing w:val="-9"/>
-        </w:rPr>
-        <w:t xml:space="preserve"> </w:t>
-      </w:r>
-      <w:r>
+          <w:highlight w:val="green"/>
+        </w:rPr>
+        <w:t xml:space="preserve"> </w:t>
+      </w:r>
+      <w:r>
+        <w:rPr>
+          <w:highlight w:val="green"/>
+        </w:rPr>
         <w:t>in</w:t>
       </w:r>
       <w:r>
         <w:rPr>
           <w:spacing w:val="-6"/>
-        </w:rPr>
-        <w:t xml:space="preserve"> </w:t>
-      </w:r>
-      <w:r>
+          <w:highlight w:val="green"/>
+        </w:rPr>
+        <w:t xml:space="preserve"> </w:t>
+      </w:r>
+      <w:r>
+        <w:rPr>
+          <w:highlight w:val="green"/>
+        </w:rPr>
         <w:t>the</w:t>
       </w:r>
       <w:r>
         <w:rPr>
           <w:spacing w:val="-5"/>
+          <w:highlight w:val="green"/>
         </w:rPr>
         <w:t xml:space="preserve"> </w:t>
       </w:r>
       <w:r>
         <w:rPr>
           <w:spacing w:val="-2"/>
+          <w:highlight w:val="green"/>
         </w:rPr>
         <w:t>research.</w:t>
       </w:r>
@@ -8579,6 +9137,7 @@
         <w:spacing w:before="22" w:line="259" w:lineRule="auto"/>
         <w:ind w:right="117"/>
       </w:pPr>
+      <w:commentRangeStart w:id="34"/>
       <w:r>
         <w:t>Why</w:t>
       </w:r>
@@ -8686,11 +9245,21 @@
           <w:spacing w:val="-2"/>
         </w:rPr>
         <w:t>recommendations?</w:t>
+      </w:r>
+      <w:commentRangeEnd w:id="34"/>
+      <w:r>
+        <w:rPr>
+          <w:rStyle w:val="CommentReference"/>
+        </w:rPr>
+        <w:commentReference w:id="34"/>
       </w:r>
     </w:p>
     <w:p>
       <w:pPr>
         <w:pStyle w:val="BodyText"/>
+        <w:rPr>
+          <w:highlight w:val="green"/>
+        </w:rPr>
       </w:pPr>
       <w:r>
         <w:t>P9</w:t>
@@ -8711,143 +9280,204 @@
         <w:t xml:space="preserve"> </w:t>
       </w:r>
       <w:r>
+        <w:rPr>
+          <w:highlight w:val="green"/>
+        </w:rPr>
         <w:t>A</w:t>
       </w:r>
       <w:r>
         <w:rPr>
           <w:spacing w:val="-7"/>
-        </w:rPr>
-        <w:t xml:space="preserve"> </w:t>
-      </w:r>
-      <w:r>
+          <w:highlight w:val="green"/>
+        </w:rPr>
+        <w:t xml:space="preserve"> </w:t>
+      </w:r>
+      <w:r>
+        <w:rPr>
+          <w:highlight w:val="green"/>
+        </w:rPr>
         <w:t>way</w:t>
       </w:r>
       <w:r>
         <w:rPr>
           <w:spacing w:val="-4"/>
-        </w:rPr>
-        <w:t xml:space="preserve"> </w:t>
-      </w:r>
-      <w:r>
+          <w:highlight w:val="green"/>
+        </w:rPr>
+        <w:t xml:space="preserve"> </w:t>
+      </w:r>
+      <w:r>
+        <w:rPr>
+          <w:highlight w:val="green"/>
+        </w:rPr>
         <w:t>to</w:t>
       </w:r>
       <w:r>
         <w:rPr>
           <w:spacing w:val="-3"/>
-        </w:rPr>
-        <w:t xml:space="preserve"> </w:t>
-      </w:r>
-      <w:r>
+          <w:highlight w:val="green"/>
+        </w:rPr>
+        <w:t xml:space="preserve"> </w:t>
+      </w:r>
+      <w:r>
+        <w:rPr>
+          <w:highlight w:val="green"/>
+        </w:rPr>
         <w:t>deal</w:t>
       </w:r>
       <w:r>
         <w:rPr>
           <w:spacing w:val="-4"/>
-        </w:rPr>
-        <w:t xml:space="preserve"> </w:t>
-      </w:r>
-      <w:r>
+          <w:highlight w:val="green"/>
+        </w:rPr>
+        <w:t xml:space="preserve"> </w:t>
+      </w:r>
+      <w:r>
+        <w:rPr>
+          <w:highlight w:val="green"/>
+        </w:rPr>
         <w:t>with</w:t>
       </w:r>
       <w:r>
         <w:rPr>
           <w:spacing w:val="-6"/>
-        </w:rPr>
-        <w:t xml:space="preserve"> </w:t>
-      </w:r>
-      <w:r>
+          <w:highlight w:val="green"/>
+        </w:rPr>
+        <w:t xml:space="preserve"> </w:t>
+      </w:r>
+      <w:r>
+        <w:rPr>
+          <w:highlight w:val="green"/>
+        </w:rPr>
         <w:t>word</w:t>
       </w:r>
       <w:r>
         <w:rPr>
           <w:spacing w:val="-5"/>
-        </w:rPr>
-        <w:t xml:space="preserve"> </w:t>
-      </w:r>
-      <w:r>
+          <w:highlight w:val="green"/>
+        </w:rPr>
+        <w:t xml:space="preserve"> </w:t>
+      </w:r>
+      <w:r>
+        <w:rPr>
+          <w:highlight w:val="green"/>
+        </w:rPr>
         <w:t>limits</w:t>
       </w:r>
       <w:r>
         <w:rPr>
           <w:spacing w:val="-4"/>
-        </w:rPr>
-        <w:t xml:space="preserve"> </w:t>
-      </w:r>
-      <w:r>
+          <w:highlight w:val="green"/>
+        </w:rPr>
+        <w:t xml:space="preserve"> </w:t>
+      </w:r>
+      <w:r>
+        <w:rPr>
+          <w:highlight w:val="green"/>
+        </w:rPr>
         <w:t>may</w:t>
       </w:r>
       <w:r>
         <w:rPr>
           <w:spacing w:val="-5"/>
-        </w:rPr>
-        <w:t xml:space="preserve"> </w:t>
-      </w:r>
-      <w:r>
+          <w:highlight w:val="green"/>
+        </w:rPr>
+        <w:t xml:space="preserve"> </w:t>
+      </w:r>
+      <w:r>
+        <w:rPr>
+          <w:highlight w:val="green"/>
+        </w:rPr>
         <w:t>be</w:t>
       </w:r>
       <w:r>
         <w:rPr>
           <w:spacing w:val="-4"/>
-        </w:rPr>
-        <w:t xml:space="preserve"> </w:t>
-      </w:r>
-      <w:r>
+          <w:highlight w:val="green"/>
+        </w:rPr>
+        <w:t xml:space="preserve"> </w:t>
+      </w:r>
+      <w:r>
+        <w:rPr>
+          <w:highlight w:val="green"/>
+        </w:rPr>
         <w:t>to</w:t>
       </w:r>
       <w:r>
         <w:rPr>
           <w:spacing w:val="-3"/>
-        </w:rPr>
-        <w:t xml:space="preserve"> </w:t>
-      </w:r>
-      <w:r>
+          <w:highlight w:val="green"/>
+        </w:rPr>
+        <w:t xml:space="preserve"> </w:t>
+      </w:r>
+      <w:r>
+        <w:rPr>
+          <w:highlight w:val="green"/>
+        </w:rPr>
         <w:t>put</w:t>
       </w:r>
       <w:r>
         <w:rPr>
           <w:spacing w:val="-6"/>
-        </w:rPr>
-        <w:t xml:space="preserve"> </w:t>
-      </w:r>
-      <w:r>
+          <w:highlight w:val="green"/>
+        </w:rPr>
+        <w:t xml:space="preserve"> </w:t>
+      </w:r>
+      <w:r>
+        <w:rPr>
+          <w:highlight w:val="green"/>
+        </w:rPr>
         <w:t>detailed</w:t>
       </w:r>
       <w:r>
         <w:rPr>
           <w:spacing w:val="-4"/>
-        </w:rPr>
-        <w:t xml:space="preserve"> </w:t>
-      </w:r>
-      <w:r>
+          <w:highlight w:val="green"/>
+        </w:rPr>
+        <w:t xml:space="preserve"> </w:t>
+      </w:r>
+      <w:r>
+        <w:rPr>
+          <w:highlight w:val="green"/>
+        </w:rPr>
         <w:t>methodology</w:t>
       </w:r>
       <w:r>
         <w:rPr>
           <w:spacing w:val="-4"/>
-        </w:rPr>
-        <w:t xml:space="preserve"> </w:t>
-      </w:r>
-      <w:r>
+          <w:highlight w:val="green"/>
+        </w:rPr>
+        <w:t xml:space="preserve"> </w:t>
+      </w:r>
+      <w:r>
+        <w:rPr>
+          <w:highlight w:val="green"/>
+        </w:rPr>
         <w:t>in</w:t>
       </w:r>
       <w:r>
         <w:rPr>
           <w:spacing w:val="-3"/>
-        </w:rPr>
-        <w:t xml:space="preserve"> </w:t>
-      </w:r>
-      <w:r>
+          <w:highlight w:val="green"/>
+        </w:rPr>
+        <w:t xml:space="preserve"> </w:t>
+      </w:r>
+      <w:r>
+        <w:rPr>
+          <w:highlight w:val="green"/>
+        </w:rPr>
         <w:t>the</w:t>
       </w:r>
       <w:r>
         <w:rPr>
           <w:spacing w:val="-3"/>
+          <w:highlight w:val="green"/>
         </w:rPr>
         <w:t xml:space="preserve"> </w:t>
       </w:r>
       <w:r>
         <w:rPr>
           <w:spacing w:val="-2"/>
+          <w:highlight w:val="green"/>
         </w:rPr>
         <w:t>supplemental</w:t>
       </w:r>
@@ -8858,42 +9488,61 @@
         <w:spacing w:before="22"/>
       </w:pPr>
       <w:r>
+        <w:rPr>
+          <w:highlight w:val="green"/>
+        </w:rPr>
         <w:t>material</w:t>
       </w:r>
       <w:r>
         <w:rPr>
           <w:spacing w:val="-8"/>
-        </w:rPr>
-        <w:t xml:space="preserve"> </w:t>
-      </w:r>
-      <w:r>
+          <w:highlight w:val="green"/>
+        </w:rPr>
+        <w:t xml:space="preserve"> </w:t>
+      </w:r>
+      <w:r>
+        <w:rPr>
+          <w:highlight w:val="green"/>
+        </w:rPr>
         <w:t>of</w:t>
       </w:r>
       <w:r>
         <w:rPr>
           <w:spacing w:val="-9"/>
-        </w:rPr>
-        <w:t xml:space="preserve"> </w:t>
-      </w:r>
-      <w:r>
+          <w:highlight w:val="green"/>
+        </w:rPr>
+        <w:t xml:space="preserve"> </w:t>
+      </w:r>
+      <w:r>
+        <w:rPr>
+          <w:highlight w:val="green"/>
+        </w:rPr>
         <w:t>a</w:t>
       </w:r>
       <w:r>
         <w:rPr>
           <w:spacing w:val="-6"/>
-        </w:rPr>
-        <w:t xml:space="preserve"> </w:t>
-      </w:r>
-      <w:r>
+          <w:highlight w:val="green"/>
+        </w:rPr>
+        <w:t xml:space="preserve"> </w:t>
+      </w:r>
+      <w:r>
+        <w:rPr>
+          <w:highlight w:val="green"/>
+        </w:rPr>
         <w:t>research</w:t>
       </w:r>
       <w:r>
         <w:rPr>
           <w:spacing w:val="-6"/>
-        </w:rPr>
-        <w:t xml:space="preserve"> </w:t>
-      </w:r>
-      <w:r>
+          <w:highlight w:val="green"/>
+        </w:rPr>
+        <w:t xml:space="preserve"> </w:t>
+      </w:r>
+      <w:r>
+        <w:rPr>
+          <w:highlight w:val="green"/>
+        </w:rPr>
         <w:t>article.</w:t>
       </w:r>
       <w:r>
@@ -8902,6 +9551,7 @@
         </w:rPr>
         <w:t xml:space="preserve"> </w:t>
       </w:r>
+      <w:commentRangeStart w:id="35"/>
       <w:r>
         <w:t>However,</w:t>
       </w:r>
@@ -9006,6 +9656,13 @@
           <w:spacing w:val="-2"/>
         </w:rPr>
         <w:t>method.</w:t>
+      </w:r>
+      <w:commentRangeEnd w:id="35"/>
+      <w:r>
+        <w:rPr>
+          <w:rStyle w:val="CommentReference"/>
+        </w:rPr>
+        <w:commentReference w:id="35"/>
       </w:r>
     </w:p>
     <w:p>
@@ -9396,7 +10053,7 @@
         <w:spacing w:before="162" w:line="256" w:lineRule="auto"/>
         <w:ind w:right="117"/>
       </w:pPr>
-      <w:commentRangeStart w:id="26"/>
+      <w:commentRangeStart w:id="36"/>
       <w:r>
         <w:t>P9</w:t>
       </w:r>
@@ -9553,12 +10210,12 @@
       <w:r>
         <w:t>differ based on the parameter of interest in the literature. And more importantly, should it differ?</w:t>
       </w:r>
-      <w:commentRangeEnd w:id="26"/>
+      <w:commentRangeEnd w:id="36"/>
       <w:r>
         <w:rPr>
           <w:rStyle w:val="CommentReference"/>
         </w:rPr>
-        <w:commentReference w:id="26"/>
+        <w:commentReference w:id="36"/>
       </w:r>
     </w:p>
     <w:p>
@@ -9849,7 +10506,7 @@
         <w:spacing w:before="180" w:line="259" w:lineRule="auto"/>
         <w:ind w:right="117"/>
       </w:pPr>
-      <w:commentRangeStart w:id="27"/>
+      <w:commentRangeStart w:id="37"/>
       <w:r>
         <w:t>Fig</w:t>
       </w:r>
@@ -10006,12 +10663,12 @@
       <w:r>
         <w:t>is necessary for your article.</w:t>
       </w:r>
-      <w:commentRangeEnd w:id="27"/>
+      <w:commentRangeEnd w:id="37"/>
       <w:r>
         <w:rPr>
           <w:rStyle w:val="CommentReference"/>
         </w:rPr>
-        <w:commentReference w:id="27"/>
+        <w:commentReference w:id="37"/>
       </w:r>
     </w:p>
     <w:p>
@@ -10075,7 +10732,7 @@
         </w:rPr>
         <w:t xml:space="preserve"> </w:t>
       </w:r>
-      <w:commentRangeStart w:id="28"/>
+      <w:commentRangeStart w:id="38"/>
       <w:r>
         <w:t>PRISMA</w:t>
       </w:r>
@@ -10094,12 +10751,12 @@
         </w:rPr>
         <w:t xml:space="preserve"> </w:t>
       </w:r>
-      <w:commentRangeEnd w:id="28"/>
+      <w:commentRangeEnd w:id="38"/>
       <w:r>
         <w:rPr>
           <w:rStyle w:val="CommentReference"/>
         </w:rPr>
-        <w:commentReference w:id="28"/>
+        <w:commentReference w:id="38"/>
       </w:r>
       <w:r>
         <w:t>for</w:t>
@@ -10705,34 +11362,49 @@
         </w:rPr>
         <w:t xml:space="preserve"> </w:t>
       </w:r>
-      <w:hyperlink r:id="rId8">
-        <w:r>
-          <w:rPr>
-            <w:color w:val="0462C1"/>
-            <w:spacing w:val="-2"/>
-            <w:u w:val="single" w:color="0462C1"/>
-          </w:rPr>
-          <w:t>10.1093/</w:t>
-        </w:r>
-        <w:proofErr w:type="spellStart"/>
-        <w:r>
-          <w:rPr>
-            <w:color w:val="0462C1"/>
-            <w:spacing w:val="-2"/>
-            <w:u w:val="single" w:color="0462C1"/>
-          </w:rPr>
-          <w:t>jrsssb</w:t>
-        </w:r>
-        <w:proofErr w:type="spellEnd"/>
-        <w:r>
-          <w:rPr>
-            <w:color w:val="0462C1"/>
-            <w:spacing w:val="-2"/>
-            <w:u w:val="single" w:color="0462C1"/>
-          </w:rPr>
-          <w:t>/qkad026</w:t>
-        </w:r>
-      </w:hyperlink>
+      <w:r>
+        <w:fldChar w:fldCharType="begin"/>
+      </w:r>
+      <w:r>
+        <w:instrText>HYPERLINK "https://doi.org/10.1093/jrsssb/qkad026" \h</w:instrText>
+      </w:r>
+      <w:r>
+        <w:fldChar w:fldCharType="separate"/>
+      </w:r>
+      <w:r>
+        <w:rPr>
+          <w:color w:val="0462C1"/>
+          <w:spacing w:val="-2"/>
+          <w:u w:val="single" w:color="0462C1"/>
+        </w:rPr>
+        <w:t>10.1093/</w:t>
+      </w:r>
+      <w:proofErr w:type="spellStart"/>
+      <w:r>
+        <w:rPr>
+          <w:color w:val="0462C1"/>
+          <w:spacing w:val="-2"/>
+          <w:u w:val="single" w:color="0462C1"/>
+        </w:rPr>
+        <w:t>jrsssb</w:t>
+      </w:r>
+      <w:proofErr w:type="spellEnd"/>
+      <w:r>
+        <w:rPr>
+          <w:color w:val="0462C1"/>
+          <w:spacing w:val="-2"/>
+          <w:u w:val="single" w:color="0462C1"/>
+        </w:rPr>
+        <w:t>/qkad026</w:t>
+      </w:r>
+      <w:r>
+        <w:rPr>
+          <w:color w:val="0462C1"/>
+          <w:spacing w:val="-2"/>
+          <w:u w:val="single" w:color="0462C1"/>
+        </w:rPr>
+        <w:fldChar w:fldCharType="end"/>
+      </w:r>
     </w:p>
     <w:p>
       <w:pPr>
@@ -10793,7 +11465,7 @@
         </w:rPr>
         <w:t xml:space="preserve"> </w:t>
       </w:r>
-      <w:hyperlink r:id="rId9">
+      <w:hyperlink r:id="rId8">
         <w:r>
           <w:rPr>
             <w:color w:val="0462C1"/>
@@ -11059,7 +11731,7 @@
           <w:sz w:val="20"/>
           <w:szCs w:val="20"/>
         </w:rPr>
-        <w:t>BBB is a date restriction in and of itself</w:t>
+        <w:t>The reason to forgo a date restriction was to cast as wide a net as possible.</w:t>
       </w:r>
     </w:p>
   </w:comment>
@@ -11299,9 +11971,6 @@
   </w:comment>
   <w:comment w:id="24" w:author="Author" w:initials="A">
     <w:p>
-      <w:pPr>
-        <w:pStyle w:val="CommentText"/>
-      </w:pPr>
       <w:r>
         <w:rPr>
           <w:rStyle w:val="CommentReference"/>
@@ -11309,15 +11978,17 @@
         <w:annotationRef/>
       </w:r>
       <w:r>
-        <w:t>We have clarified that the “Though the choice of linear vs. cubic interpolation may be small, we recommend authors specify the interpolation type for improved reproducibility.”</w:t>
+        <w:rPr>
+          <w:color w:val="000000"/>
+          <w:sz w:val="20"/>
+          <w:szCs w:val="20"/>
+        </w:rPr>
+        <w:t>We are working on preparing this data to add to our institution’s data repository.</w:t>
       </w:r>
     </w:p>
   </w:comment>
   <w:comment w:id="25" w:author="Author" w:initials="A">
     <w:p>
-      <w:pPr>
-        <w:pStyle w:val="CommentText"/>
-      </w:pPr>
       <w:r>
         <w:rPr>
           <w:rStyle w:val="CommentReference"/>
@@ -11325,15 +11996,17 @@
         <w:annotationRef/>
       </w:r>
       <w:r>
-        <w:t>First author name added</w:t>
+        <w:rPr>
+          <w:color w:val="000000"/>
+          <w:sz w:val="20"/>
+          <w:szCs w:val="20"/>
+        </w:rPr>
+        <w:t>See just before the limitations section. Our results agree with Nolte’s in that we see that most authors have not historically followed those best practices</w:t>
       </w:r>
     </w:p>
   </w:comment>
   <w:comment w:id="26" w:author="Author" w:initials="A">
     <w:p>
-      <w:pPr>
-        <w:pStyle w:val="CommentText"/>
-      </w:pPr>
       <w:r>
         <w:rPr>
           <w:rStyle w:val="CommentReference"/>
@@ -11341,12 +12014,53 @@
         <w:annotationRef/>
       </w:r>
       <w:r>
-        <w:t xml:space="preserve">We have noted that vo2 kinetics and similar analyses, for example, ventilatory threshold detection, likely employ somewhat less smoothing than averaging to find VO2max. </w:t>
+        <w:rPr>
+          <w:color w:val="000000"/>
+          <w:sz w:val="20"/>
+          <w:szCs w:val="20"/>
+        </w:rPr>
+        <w:t>We have added a sentence and reference to Johnson 1998.</w:t>
       </w:r>
     </w:p>
   </w:comment>
   <w:comment w:id="27" w:author="Author" w:initials="A">
     <w:p>
+      <w:r>
+        <w:rPr>
+          <w:rStyle w:val="CommentReference"/>
+        </w:rPr>
+        <w:annotationRef/>
+      </w:r>
+      <w:r>
+        <w:rPr>
+          <w:color w:val="000000"/>
+          <w:sz w:val="20"/>
+          <w:szCs w:val="20"/>
+        </w:rPr>
+        <w:t>We’ve noted how these methods are based on previous literature and because it’s not that hard to program.</w:t>
+      </w:r>
+    </w:p>
+  </w:comment>
+  <w:comment w:id="28" w:author="Author" w:initials="A">
+    <w:p>
+      <w:r>
+        <w:rPr>
+          <w:rStyle w:val="CommentReference"/>
+        </w:rPr>
+        <w:annotationRef/>
+      </w:r>
+      <w:r>
+        <w:rPr>
+          <w:color w:val="000000"/>
+          <w:sz w:val="20"/>
+          <w:szCs w:val="20"/>
+        </w:rPr>
+        <w:t>See before limitations.</w:t>
+      </w:r>
+    </w:p>
+  </w:comment>
+  <w:comment w:id="29" w:author="Author" w:initials="A">
+    <w:p>
       <w:pPr>
         <w:pStyle w:val="CommentText"/>
       </w:pPr>
@@ -11357,11 +12071,149 @@
         <w:annotationRef/>
       </w:r>
       <w:r>
-        <w:t>We originally included this figure to document the several steps in processing breath-by-breath data. We discussed your suggestion to remove this figure and agree it can be removed as we describe this process in the main text.</w:t>
+        <w:t>We have clarified that the “Though the choice of linear vs. cubic interpolation may be small, we recommend authors specify the interpolation type for improved reproducibility.”</w:t>
       </w:r>
     </w:p>
   </w:comment>
-  <w:comment w:id="28" w:author="Author" w:initials="A">
+  <w:comment w:id="30" w:author="Author" w:initials="A">
+    <w:p>
+      <w:pPr>
+        <w:pStyle w:val="CommentText"/>
+      </w:pPr>
+      <w:r>
+        <w:rPr>
+          <w:rStyle w:val="CommentReference"/>
+        </w:rPr>
+        <w:annotationRef/>
+      </w:r>
+      <w:r>
+        <w:t>First author name added</w:t>
+      </w:r>
+    </w:p>
+  </w:comment>
+  <w:comment w:id="31" w:author="Author" w:initials="A">
+    <w:p>
+      <w:r>
+        <w:rPr>
+          <w:rStyle w:val="CommentReference"/>
+        </w:rPr>
+        <w:annotationRef/>
+      </w:r>
+      <w:r>
+        <w:rPr>
+          <w:color w:val="000000"/>
+          <w:sz w:val="20"/>
+          <w:szCs w:val="20"/>
+        </w:rPr>
+        <w:t>We reread Martin-rincon and discussed the group-level limitation</w:t>
+      </w:r>
+    </w:p>
+  </w:comment>
+  <w:comment w:id="32" w:author="Author" w:initials="A">
+    <w:p>
+      <w:r>
+        <w:rPr>
+          <w:rStyle w:val="CommentReference"/>
+        </w:rPr>
+        <w:annotationRef/>
+      </w:r>
+      <w:r>
+        <w:rPr>
+          <w:color w:val="000000"/>
+          <w:sz w:val="20"/>
+          <w:szCs w:val="20"/>
+        </w:rPr>
+        <w:t>We note the similarity of the most popular methods</w:t>
+      </w:r>
+    </w:p>
+  </w:comment>
+  <w:comment w:id="33" w:author="Author" w:initials="A">
+    <w:p>
+      <w:r>
+        <w:rPr>
+          <w:rStyle w:val="CommentReference"/>
+        </w:rPr>
+        <w:annotationRef/>
+      </w:r>
+      <w:r>
+        <w:rPr>
+          <w:color w:val="000000"/>
+          <w:sz w:val="20"/>
+          <w:szCs w:val="20"/>
+        </w:rPr>
+        <w:t>We’ve noted how the duration matches but the calculation method (bin vs. rolling) does not</w:t>
+      </w:r>
+    </w:p>
+  </w:comment>
+  <w:comment w:id="34" w:author="Author" w:initials="A">
+    <w:p>
+      <w:r>
+        <w:rPr>
+          <w:rStyle w:val="CommentReference"/>
+        </w:rPr>
+        <w:annotationRef/>
+      </w:r>
+      <w:r>
+        <w:rPr>
+          <w:color w:val="000000"/>
+          <w:sz w:val="20"/>
+          <w:szCs w:val="20"/>
+        </w:rPr>
+        <w:t>We think it’s in part because it’s what’s been done in the past (citing Robergs 2010) and because that might be what the metabolic cart software offers.</w:t>
+      </w:r>
+    </w:p>
+  </w:comment>
+  <w:comment w:id="35" w:author="Author" w:initials="A">
+    <w:p>
+      <w:r>
+        <w:rPr>
+          <w:rStyle w:val="CommentReference"/>
+        </w:rPr>
+        <w:annotationRef/>
+      </w:r>
+      <w:r>
+        <w:rPr>
+          <w:color w:val="000000"/>
+          <w:sz w:val="20"/>
+          <w:szCs w:val="20"/>
+        </w:rPr>
+        <w:t>We mention how our method does not capture data that might be in supplemental materials</w:t>
+      </w:r>
+    </w:p>
+  </w:comment>
+  <w:comment w:id="36" w:author="Author" w:initials="A">
+    <w:p>
+      <w:pPr>
+        <w:pStyle w:val="CommentText"/>
+      </w:pPr>
+      <w:r>
+        <w:rPr>
+          <w:rStyle w:val="CommentReference"/>
+        </w:rPr>
+        <w:annotationRef/>
+      </w:r>
+      <w:r>
+        <w:t xml:space="preserve">We have noted that vo2 kinetics and similar analyses, for example, ventilatory threshold detection, likely employ somewhat less smoothing than averaging to find VO2max. </w:t>
+      </w:r>
+    </w:p>
+  </w:comment>
+  <w:comment w:id="37" w:author="Author" w:initials="A">
+    <w:p>
+      <w:pPr>
+        <w:pStyle w:val="CommentText"/>
+      </w:pPr>
+      <w:r>
+        <w:rPr>
+          <w:rStyle w:val="CommentReference"/>
+        </w:rPr>
+        <w:annotationRef/>
+      </w:r>
+      <w:r>
+        <w:t>We originally included this figure to document the several steps in processing breath-by-breath data. We discussed your suggestion to remove this figure and agree it can be removed as we describe this process in the main text.</w:t>
+      </w:r>
+    </w:p>
+  </w:comment>
+  <w:comment w:id="38" w:author="Author" w:initials="A">
     <w:p>
       <w:r>
         <w:rPr>
@@ -11419,8 +12271,18 @@
   <w15:commentEx w15:paraId="1FFF459A" w15:done="0"/>
   <w15:commentEx w15:paraId="622AA7AA" w15:done="0"/>
   <w15:commentEx w15:paraId="7154151A" w15:done="0"/>
+  <w15:commentEx w15:paraId="6A6C053A" w15:done="0"/>
+  <w15:commentEx w15:paraId="4B314DDD" w15:done="0"/>
+  <w15:commentEx w15:paraId="7710DD84" w15:done="0"/>
+  <w15:commentEx w15:paraId="3D99E384" w15:done="0"/>
+  <w15:commentEx w15:paraId="5B263FF3" w15:done="0"/>
   <w15:commentEx w15:paraId="27E9EB5C" w15:done="0"/>
   <w15:commentEx w15:paraId="07EFA797" w15:done="0"/>
+  <w15:commentEx w15:paraId="3AAEEF38" w15:done="0"/>
+  <w15:commentEx w15:paraId="00DCE52A" w15:done="0"/>
+  <w15:commentEx w15:paraId="6990A72F" w15:done="0"/>
+  <w15:commentEx w15:paraId="79FBB168" w15:done="0"/>
+  <w15:commentEx w15:paraId="6373128C" w15:done="0"/>
   <w15:commentEx w15:paraId="4EC5A2B8" w15:done="0"/>
   <w15:commentEx w15:paraId="6307F5A6" w15:done="0"/>
   <w15:commentEx w15:paraId="3233E9DF" w15:done="0"/>
@@ -11453,8 +12315,18 @@
   <w16cid:commentId w16cid:paraId="1FFF459A" w16cid:durableId="2ACA83EE"/>
   <w16cid:commentId w16cid:paraId="622AA7AA" w16cid:durableId="2ACA4DDF"/>
   <w16cid:commentId w16cid:paraId="7154151A" w16cid:durableId="2ACA4008"/>
+  <w16cid:commentId w16cid:paraId="6A6C053A" w16cid:durableId="2ACA9202"/>
+  <w16cid:commentId w16cid:paraId="4B314DDD" w16cid:durableId="2ACA9536"/>
+  <w16cid:commentId w16cid:paraId="7710DD84" w16cid:durableId="2ACA984A"/>
+  <w16cid:commentId w16cid:paraId="3D99E384" w16cid:durableId="2ACAA049"/>
+  <w16cid:commentId w16cid:paraId="5B263FF3" w16cid:durableId="2ACAA3B8"/>
   <w16cid:commentId w16cid:paraId="27E9EB5C" w16cid:durableId="4F1E319A"/>
   <w16cid:commentId w16cid:paraId="07EFA797" w16cid:durableId="07380745"/>
+  <w16cid:commentId w16cid:paraId="3AAEEF38" w16cid:durableId="2ACAA419"/>
+  <w16cid:commentId w16cid:paraId="00DCE52A" w16cid:durableId="2ACAA8BC"/>
+  <w16cid:commentId w16cid:paraId="6990A72F" w16cid:durableId="2ACAA997"/>
+  <w16cid:commentId w16cid:paraId="79FBB168" w16cid:durableId="2ACAAB87"/>
+  <w16cid:commentId w16cid:paraId="6373128C" w16cid:durableId="2ACAAC37"/>
   <w16cid:commentId w16cid:paraId="4EC5A2B8" w16cid:durableId="0E998BCD"/>
   <w16cid:commentId w16cid:paraId="6307F5A6" w16cid:durableId="482F526C"/>
   <w16cid:commentId w16cid:paraId="3233E9DF" w16cid:durableId="2ACA3F5C"/>

</xml_diff>

<commit_message>
Merged quarto output w/ track changes
I likely need to incorporate my comments, but it's good to have it at this point.
</commit_message>
<xml_diff>
--- a/Publications/IJSM/Reviewer Feedback/Reviewer 2 comments.docx
+++ b/Publications/IJSM/Reviewer Feedback/Reviewer 2 comments.docx
@@ -8677,7 +8677,13 @@
         <w:t xml:space="preserve"> </w:t>
       </w:r>
       <w:r>
-        <w:t>likely</w:t>
+        <w:rPr>
+          <w:spacing w:val="-5"/>
+        </w:rPr>
+        <w:t>l</w:t>
+      </w:r>
+      <w:r>
+        <w:t>ikely</w:t>
       </w:r>
       <w:r>
         <w:rPr>
@@ -11030,6 +11036,17 @@
         </w:rPr>
         <w:commentReference w:id="42"/>
       </w:r>
+      <w:r>
+        <w:t xml:space="preserve"> </w:t>
+      </w:r>
+      <w:proofErr w:type="gramStart"/>
+      <w:r>
+        <w:rPr>
+          <w:highlight w:val="green"/>
+        </w:rPr>
+        <w:t>Responded</w:t>
+      </w:r>
+      <w:proofErr w:type="gramEnd"/>
     </w:p>
     <w:p>
       <w:pPr>
@@ -11448,181 +11465,185 @@
         <w:pStyle w:val="BodyText"/>
         <w:spacing w:before="180" w:line="259" w:lineRule="auto"/>
         <w:ind w:right="117"/>
-      </w:pPr>
-      <w:commentRangeStart w:id="44"/>
-      <w:r>
-        <w:t>Fig</w:t>
-      </w:r>
-      <w:r>
-        <w:rPr>
-          <w:spacing w:val="-4"/>
-        </w:rPr>
-        <w:t xml:space="preserve"> </w:t>
-      </w:r>
-      <w:r>
-        <w:t>1:</w:t>
-      </w:r>
-      <w:r>
-        <w:rPr>
-          <w:spacing w:val="-4"/>
-        </w:rPr>
-        <w:t xml:space="preserve"> </w:t>
-      </w:r>
-      <w:r>
-        <w:t>This</w:t>
-      </w:r>
-      <w:r>
-        <w:rPr>
-          <w:spacing w:val="-3"/>
-        </w:rPr>
-        <w:t xml:space="preserve"> </w:t>
-      </w:r>
-      <w:r>
-        <w:t>figure</w:t>
-      </w:r>
-      <w:r>
-        <w:rPr>
-          <w:spacing w:val="-3"/>
-        </w:rPr>
-        <w:t xml:space="preserve"> </w:t>
-      </w:r>
-      <w:r>
-        <w:t>rather</w:t>
-      </w:r>
-      <w:r>
-        <w:rPr>
-          <w:spacing w:val="-6"/>
-        </w:rPr>
-        <w:t xml:space="preserve"> </w:t>
-      </w:r>
-      <w:r>
-        <w:t>confuses</w:t>
-      </w:r>
-      <w:r>
-        <w:rPr>
-          <w:spacing w:val="-2"/>
-        </w:rPr>
-        <w:t xml:space="preserve"> </w:t>
-      </w:r>
-      <w:r>
-        <w:t>me</w:t>
-      </w:r>
-      <w:r>
-        <w:rPr>
-          <w:spacing w:val="-2"/>
-        </w:rPr>
-        <w:t xml:space="preserve"> </w:t>
-      </w:r>
-      <w:r>
-        <w:t>instead</w:t>
-      </w:r>
-      <w:r>
-        <w:rPr>
-          <w:spacing w:val="-6"/>
-        </w:rPr>
-        <w:t xml:space="preserve"> </w:t>
-      </w:r>
-      <w:r>
-        <w:t>of</w:t>
-      </w:r>
-      <w:r>
-        <w:rPr>
-          <w:spacing w:val="-3"/>
-        </w:rPr>
-        <w:t xml:space="preserve"> </w:t>
-      </w:r>
-      <w:r>
-        <w:t>clarifying</w:t>
-      </w:r>
-      <w:r>
-        <w:rPr>
-          <w:spacing w:val="-4"/>
-        </w:rPr>
-        <w:t xml:space="preserve"> </w:t>
-      </w:r>
-      <w:r>
-        <w:t>your</w:t>
-      </w:r>
-      <w:r>
-        <w:rPr>
-          <w:spacing w:val="-5"/>
-        </w:rPr>
-        <w:t xml:space="preserve"> </w:t>
-      </w:r>
-      <w:r>
-        <w:t>research.</w:t>
-      </w:r>
-      <w:r>
-        <w:rPr>
-          <w:spacing w:val="-4"/>
-        </w:rPr>
-        <w:t xml:space="preserve"> </w:t>
-      </w:r>
-      <w:r>
-        <w:t>I</w:t>
-      </w:r>
-      <w:r>
-        <w:rPr>
-          <w:spacing w:val="-3"/>
-        </w:rPr>
-        <w:t xml:space="preserve"> </w:t>
-      </w:r>
-      <w:r>
-        <w:t>do</w:t>
-      </w:r>
-      <w:r>
-        <w:rPr>
-          <w:spacing w:val="-2"/>
-        </w:rPr>
-        <w:t xml:space="preserve"> </w:t>
-      </w:r>
-      <w:r>
-        <w:t>not</w:t>
-      </w:r>
-      <w:r>
-        <w:rPr>
-          <w:spacing w:val="-3"/>
-        </w:rPr>
-        <w:t xml:space="preserve"> </w:t>
-      </w:r>
-      <w:r>
-        <w:t>think</w:t>
-      </w:r>
-      <w:r>
-        <w:rPr>
-          <w:spacing w:val="-3"/>
-        </w:rPr>
-        <w:t xml:space="preserve"> </w:t>
-      </w:r>
-      <w:r>
-        <w:t>it</w:t>
-      </w:r>
-      <w:r>
-        <w:rPr>
-          <w:spacing w:val="-3"/>
-        </w:rPr>
-        <w:t xml:space="preserve"> </w:t>
-      </w:r>
-      <w:r>
-        <w:t>is necessary for your article.</w:t>
-      </w:r>
-      <w:commentRangeEnd w:id="44"/>
-      <w:r>
-        <w:rPr>
-          <w:rStyle w:val="CommentReference"/>
-        </w:rPr>
-        <w:commentReference w:id="44"/>
-      </w:r>
-    </w:p>
-    <w:p>
-      <w:pPr>
-        <w:spacing w:line="259" w:lineRule="auto"/>
         <w:sectPr>
           <w:pgSz w:w="11910" w:h="16840"/>
           <w:pgMar w:top="1360" w:right="1300" w:bottom="280" w:left="1300" w:header="720" w:footer="720" w:gutter="0"/>
           <w:cols w:space="720"/>
         </w:sectPr>
       </w:pPr>
+      <w:commentRangeStart w:id="44"/>
+      <w:r>
+        <w:t>Fig</w:t>
+      </w:r>
+      <w:r>
+        <w:rPr>
+          <w:spacing w:val="-4"/>
+        </w:rPr>
+        <w:t xml:space="preserve"> </w:t>
+      </w:r>
+      <w:r>
+        <w:t>1:</w:t>
+      </w:r>
+      <w:r>
+        <w:rPr>
+          <w:spacing w:val="-4"/>
+        </w:rPr>
+        <w:t xml:space="preserve"> </w:t>
+      </w:r>
+      <w:r>
+        <w:t>This</w:t>
+      </w:r>
+      <w:r>
+        <w:rPr>
+          <w:spacing w:val="-3"/>
+        </w:rPr>
+        <w:t xml:space="preserve"> </w:t>
+      </w:r>
+      <w:r>
+        <w:t>figure</w:t>
+      </w:r>
+      <w:r>
+        <w:rPr>
+          <w:spacing w:val="-3"/>
+        </w:rPr>
+        <w:t xml:space="preserve"> </w:t>
+      </w:r>
+      <w:r>
+        <w:t>rather</w:t>
+      </w:r>
+      <w:r>
+        <w:rPr>
+          <w:spacing w:val="-6"/>
+        </w:rPr>
+        <w:t xml:space="preserve"> </w:t>
+      </w:r>
+      <w:r>
+        <w:t>confuses</w:t>
+      </w:r>
+      <w:r>
+        <w:rPr>
+          <w:spacing w:val="-2"/>
+        </w:rPr>
+        <w:t xml:space="preserve"> </w:t>
+      </w:r>
+      <w:r>
+        <w:t>me</w:t>
+      </w:r>
+      <w:r>
+        <w:rPr>
+          <w:spacing w:val="-2"/>
+        </w:rPr>
+        <w:t xml:space="preserve"> </w:t>
+      </w:r>
+      <w:r>
+        <w:t>instead</w:t>
+      </w:r>
+      <w:r>
+        <w:rPr>
+          <w:spacing w:val="-6"/>
+        </w:rPr>
+        <w:t xml:space="preserve"> </w:t>
+      </w:r>
+      <w:r>
+        <w:t>of</w:t>
+      </w:r>
+      <w:r>
+        <w:rPr>
+          <w:spacing w:val="-3"/>
+        </w:rPr>
+        <w:t xml:space="preserve"> </w:t>
+      </w:r>
+      <w:r>
+        <w:t>clarifying</w:t>
+      </w:r>
+      <w:r>
+        <w:rPr>
+          <w:spacing w:val="-4"/>
+        </w:rPr>
+        <w:t xml:space="preserve"> </w:t>
+      </w:r>
+      <w:r>
+        <w:t>your</w:t>
+      </w:r>
+      <w:r>
+        <w:rPr>
+          <w:spacing w:val="-5"/>
+        </w:rPr>
+        <w:t xml:space="preserve"> </w:t>
+      </w:r>
+      <w:r>
+        <w:t>research.</w:t>
+      </w:r>
+      <w:r>
+        <w:rPr>
+          <w:spacing w:val="-4"/>
+        </w:rPr>
+        <w:t xml:space="preserve"> </w:t>
+      </w:r>
+      <w:r>
+        <w:t>I</w:t>
+      </w:r>
+      <w:r>
+        <w:rPr>
+          <w:spacing w:val="-3"/>
+        </w:rPr>
+        <w:t xml:space="preserve"> </w:t>
+      </w:r>
+      <w:r>
+        <w:t>do</w:t>
+      </w:r>
+      <w:r>
+        <w:rPr>
+          <w:spacing w:val="-2"/>
+        </w:rPr>
+        <w:t xml:space="preserve"> </w:t>
+      </w:r>
+      <w:r>
+        <w:t>not</w:t>
+      </w:r>
+      <w:r>
+        <w:rPr>
+          <w:spacing w:val="-3"/>
+        </w:rPr>
+        <w:t xml:space="preserve"> </w:t>
+      </w:r>
+      <w:r>
+        <w:t>think</w:t>
+      </w:r>
+      <w:r>
+        <w:rPr>
+          <w:spacing w:val="-3"/>
+        </w:rPr>
+        <w:t xml:space="preserve"> </w:t>
+      </w:r>
+      <w:r>
+        <w:t>it</w:t>
+      </w:r>
+      <w:r>
+        <w:rPr>
+          <w:spacing w:val="-3"/>
+        </w:rPr>
+        <w:t xml:space="preserve"> </w:t>
+      </w:r>
+      <w:r>
+        <w:t>is necessary for your article.</w:t>
+      </w:r>
+      <w:commentRangeEnd w:id="44"/>
+      <w:r>
+        <w:rPr>
+          <w:rStyle w:val="CommentReference"/>
+        </w:rPr>
+        <w:commentReference w:id="44"/>
+      </w:r>
+      <w:r>
+        <w:t xml:space="preserve"> </w:t>
+      </w:r>
+      <w:r>
+        <w:rPr>
+          <w:highlight w:val="green"/>
+        </w:rPr>
+        <w:t>Responded</w:t>
+      </w:r>
     </w:p>
     <w:p>
       <w:pPr>

</xml_diff>